<commit_message>
upd báo cáo đề tài
</commit_message>
<xml_diff>
--- a/19. Nguyễn Thị Kiều Trinh/Báo cáo đề tài.docx
+++ b/19. Nguyễn Thị Kiều Trinh/Báo cáo đề tài.docx
@@ -326,7 +326,7 @@
           <w:sz w:val="32"/>
           <w:szCs w:val="36"/>
         </w:rPr>
-        <w:t>&lt;</w:t>
+        <w:t>NGHIÊN CỨU VÀ ỨNG DỤNG KIỂM THỬ THỦ CÔNG CHO WEBSITE</w:t>
       </w:r>
       <w:r>
         <w:rPr>
@@ -335,16 +335,7 @@
           <w:sz w:val="32"/>
           <w:szCs w:val="36"/>
         </w:rPr>
-        <w:t>TÊN ĐỀ TÀI</w:t>
-      </w:r>
-      <w:r>
-        <w:rPr>
-          <w:b/>
-          <w:bCs/>
-          <w:sz w:val="32"/>
-          <w:szCs w:val="36"/>
-        </w:rPr>
-        <w:t>&gt;</w:t>
+        <w:t xml:space="preserve"> GURU99 BANK</w:t>
       </w:r>
     </w:p>
     <w:p>
@@ -962,8 +953,6 @@
         </w:rPr>
         <w:t xml:space="preserve"> kỷ luật</w:t>
       </w:r>
-      <w:bookmarkStart w:id="7" w:name="_GoBack"/>
-      <w:bookmarkEnd w:id="7"/>
     </w:p>
     <w:p>
       <w:pPr>
@@ -1380,7 +1369,7 @@
           <w:b w:val="0"/>
         </w:rPr>
       </w:pPr>
-      <w:bookmarkStart w:id="8" w:name="_Toc98339733"/>
+      <w:bookmarkStart w:id="7" w:name="_Toc98339733"/>
       <w:bookmarkEnd w:id="6"/>
       <w:r>
         <w:t xml:space="preserve">LỜI </w:t>
@@ -1394,7 +1383,7 @@
       <w:r>
         <w:t xml:space="preserve"> ƠN</w:t>
       </w:r>
-      <w:bookmarkEnd w:id="8"/>
+      <w:bookmarkEnd w:id="7"/>
     </w:p>
     <w:p>
       <w:pPr>
@@ -1430,12 +1419,12 @@
           <w:b w:val="0"/>
         </w:rPr>
       </w:pPr>
-      <w:bookmarkStart w:id="9" w:name="_Toc98339734"/>
+      <w:bookmarkStart w:id="8" w:name="_Toc98339734"/>
       <w:r>
         <w:lastRenderedPageBreak/>
         <w:t>LỜI CAM ĐOAN</w:t>
       </w:r>
-      <w:bookmarkEnd w:id="9"/>
+      <w:bookmarkEnd w:id="8"/>
     </w:p>
     <w:p>
       <w:pPr>
@@ -1652,16 +1641,16 @@
           <w:numId w:val="0"/>
         </w:numPr>
       </w:pPr>
-      <w:bookmarkStart w:id="10" w:name="_Toc342760180"/>
-      <w:bookmarkStart w:id="11" w:name="_Toc343172865"/>
-      <w:bookmarkStart w:id="12" w:name="_Toc98339735"/>
+      <w:bookmarkStart w:id="9" w:name="_Toc342760180"/>
+      <w:bookmarkStart w:id="10" w:name="_Toc343172865"/>
+      <w:bookmarkStart w:id="11" w:name="_Toc98339735"/>
       <w:r>
         <w:lastRenderedPageBreak/>
         <w:t>MỤC LỤC</w:t>
       </w:r>
+      <w:bookmarkEnd w:id="9"/>
       <w:bookmarkEnd w:id="10"/>
       <w:bookmarkEnd w:id="11"/>
-      <w:bookmarkEnd w:id="12"/>
     </w:p>
     <w:p>
       <w:pPr>
@@ -2242,7 +2231,21 @@
             <w:rStyle w:val="Hyperlink"/>
             <w:noProof/>
           </w:rPr>
-          <w:t>CHƯƠNG 1. TỔNG QUAN …</w:t>
+          <w:t xml:space="preserve">CHƯƠNG 1. </w:t>
+        </w:r>
+        <w:r>
+          <w:rPr>
+            <w:rStyle w:val="Hyperlink"/>
+            <w:noProof/>
+          </w:rPr>
+          <w:t>CƠ SỞ LÝ THUYẾT</w:t>
+        </w:r>
+        <w:r>
+          <w:rPr>
+            <w:rStyle w:val="Hyperlink"/>
+            <w:noProof/>
+          </w:rPr>
+          <w:t xml:space="preserve"> …</w:t>
         </w:r>
         <w:r>
           <w:rPr>
@@ -3948,7 +3951,7 @@
           <w:szCs w:val="32"/>
         </w:rPr>
       </w:pPr>
-      <w:bookmarkStart w:id="13" w:name="_Toc342760181"/>
+      <w:bookmarkStart w:id="12" w:name="_Toc342760181"/>
       <w:r>
         <w:rPr>
           <w:sz w:val="28"/>
@@ -3964,13 +3967,13 @@
           <w:numId w:val="0"/>
         </w:numPr>
       </w:pPr>
-      <w:bookmarkStart w:id="14" w:name="_Toc98339736"/>
+      <w:bookmarkStart w:id="13" w:name="_Toc98339736"/>
       <w:r>
         <w:lastRenderedPageBreak/>
         <w:t>DANH MỤC HÌNH ẢNH</w:t>
       </w:r>
+      <w:bookmarkEnd w:id="12"/>
       <w:bookmarkEnd w:id="13"/>
-      <w:bookmarkEnd w:id="14"/>
     </w:p>
     <w:p>
       <w:pPr>
@@ -4141,14 +4144,14 @@
           <w:numId w:val="0"/>
         </w:numPr>
       </w:pPr>
-      <w:bookmarkStart w:id="15" w:name="_Toc342760182"/>
-      <w:bookmarkStart w:id="16" w:name="_Toc98339737"/>
+      <w:bookmarkStart w:id="14" w:name="_Toc342760182"/>
+      <w:bookmarkStart w:id="15" w:name="_Toc98339737"/>
       <w:r>
         <w:lastRenderedPageBreak/>
         <w:t>DANH MỤC BẢNG BIỂU</w:t>
       </w:r>
+      <w:bookmarkEnd w:id="14"/>
       <w:bookmarkEnd w:id="15"/>
-      <w:bookmarkEnd w:id="16"/>
     </w:p>
     <w:p>
       <w:pPr>
@@ -4290,8 +4293,8 @@
           <w:numId w:val="0"/>
         </w:numPr>
       </w:pPr>
-      <w:bookmarkStart w:id="17" w:name="_Toc342760183"/>
-      <w:bookmarkStart w:id="18" w:name="_Toc98339738"/>
+      <w:bookmarkStart w:id="16" w:name="_Toc342760183"/>
+      <w:bookmarkStart w:id="17" w:name="_Toc98339738"/>
       <w:r>
         <w:lastRenderedPageBreak/>
         <w:t>DANH</w:t>
@@ -4326,8 +4329,8 @@
       <w:r>
         <w:t>TẮT</w:t>
       </w:r>
+      <w:bookmarkEnd w:id="16"/>
       <w:bookmarkEnd w:id="17"/>
-      <w:bookmarkEnd w:id="18"/>
     </w:p>
     <w:p>
       <w:pPr>
@@ -4341,10 +4344,10 @@
           <w:kern w:val="32"/>
         </w:rPr>
       </w:pPr>
-      <w:bookmarkStart w:id="19" w:name="OLE_LINK5"/>
-      <w:bookmarkStart w:id="20" w:name="OLE_LINK6"/>
-      <w:bookmarkStart w:id="21" w:name="_Hlk71471991"/>
-      <w:bookmarkStart w:id="22" w:name="OLE_LINK14"/>
+      <w:bookmarkStart w:id="18" w:name="OLE_LINK5"/>
+      <w:bookmarkStart w:id="19" w:name="OLE_LINK6"/>
+      <w:bookmarkStart w:id="20" w:name="_Hlk71471991"/>
+      <w:bookmarkStart w:id="21" w:name="OLE_LINK14"/>
       <w:r>
         <w:rPr>
           <w:b/>
@@ -4390,10 +4393,10 @@
         <w:t>ficial Intelligence</w:t>
       </w:r>
     </w:p>
+    <w:bookmarkEnd w:id="18"/>
     <w:bookmarkEnd w:id="19"/>
     <w:bookmarkEnd w:id="20"/>
     <w:bookmarkEnd w:id="21"/>
-    <w:bookmarkEnd w:id="22"/>
     <w:p>
       <w:pPr>
         <w:tabs>
@@ -4428,8 +4431,8 @@
           <w:szCs w:val="56"/>
         </w:rPr>
       </w:pPr>
-      <w:bookmarkStart w:id="23" w:name="_Toc339315370"/>
-      <w:bookmarkStart w:id="24" w:name="_Toc342760184"/>
+      <w:bookmarkStart w:id="22" w:name="_Toc339315370"/>
+      <w:bookmarkStart w:id="23" w:name="_Toc342760184"/>
       <w:r>
         <w:br w:type="page"/>
       </w:r>
@@ -4462,11 +4465,11 @@
           <w:lang w:val="de-DE"/>
         </w:rPr>
       </w:pPr>
-      <w:bookmarkStart w:id="25" w:name="_Toc339315372"/>
-      <w:bookmarkStart w:id="26" w:name="_Toc342760186"/>
-      <w:bookmarkStart w:id="27" w:name="_Toc98339739"/>
+      <w:bookmarkStart w:id="24" w:name="_Toc339315372"/>
+      <w:bookmarkStart w:id="25" w:name="_Toc342760186"/>
+      <w:bookmarkStart w:id="26" w:name="_Toc98339739"/>
+      <w:bookmarkEnd w:id="22"/>
       <w:bookmarkEnd w:id="23"/>
-      <w:bookmarkEnd w:id="24"/>
       <w:r>
         <w:rPr>
           <w:lang w:val="de-DE"/>
@@ -4474,9 +4477,9 @@
         <w:lastRenderedPageBreak/>
         <w:t>LỜI MỞ ĐẦU</w:t>
       </w:r>
+      <w:bookmarkEnd w:id="24"/>
       <w:bookmarkEnd w:id="25"/>
       <w:bookmarkEnd w:id="26"/>
-      <w:bookmarkEnd w:id="27"/>
     </w:p>
     <w:p>
       <w:pPr>
@@ -4695,7 +4698,7 @@
           <w:lang w:val="de-DE"/>
         </w:rPr>
       </w:pPr>
-      <w:bookmarkStart w:id="28" w:name="_Hlk70968157"/>
+      <w:bookmarkStart w:id="27" w:name="_Hlk70968157"/>
       <w:r>
         <w:rPr>
           <w:rFonts w:eastAsiaTheme="minorHAnsi"/>
@@ -4753,7 +4756,7 @@
         </w:rPr>
         <w:t>nội dung và phần kết luận</w:t>
       </w:r>
-      <w:bookmarkEnd w:id="28"/>
+      <w:bookmarkEnd w:id="27"/>
       <w:r>
         <w:rPr>
           <w:rFonts w:eastAsiaTheme="minorHAnsi"/>
@@ -4878,50 +4881,457 @@
       <w:pPr>
         <w:pStyle w:val="Heading1"/>
       </w:pPr>
-      <w:bookmarkStart w:id="29" w:name="_Toc98339740"/>
-      <w:bookmarkStart w:id="30" w:name="_Toc428093756"/>
+      <w:bookmarkStart w:id="28" w:name="_Toc428093756"/>
       <w:r>
         <w:lastRenderedPageBreak/>
-        <w:t xml:space="preserve">TỔNG QUAN </w:t>
-      </w:r>
-      <w:r>
-        <w:t>…</w:t>
-      </w:r>
-      <w:bookmarkEnd w:id="29"/>
-    </w:p>
+        <w:t>CƠ SỞ LÝ THUYẾT</w:t>
+      </w:r>
+    </w:p>
+    <w:bookmarkEnd w:id="28"/>
     <w:p>
       <w:pPr>
         <w:pStyle w:val="Heading2"/>
       </w:pPr>
-      <w:bookmarkStart w:id="31" w:name="_Toc98339741"/>
-      <w:bookmarkEnd w:id="30"/>
-      <w:r>
-        <w:t>Mục 1.1</w:t>
-      </w:r>
-      <w:bookmarkEnd w:id="31"/>
+      <w:r>
+        <w:t>Tổng quan về kiểm thử phần mềm</w:t>
+      </w:r>
     </w:p>
     <w:p>
       <w:pPr>
         <w:pStyle w:val="Heading3"/>
-      </w:pPr>
-      <w:bookmarkStart w:id="32" w:name="_Toc98339742"/>
-      <w:r>
-        <w:t>Mục 1.1.1</w:t>
-      </w:r>
-      <w:bookmarkEnd w:id="32"/>
-      <w:r>
+        <w:tabs>
+          <w:tab w:val="clear" w:pos="720"/>
+          <w:tab w:val="left" w:pos="-2340"/>
+          <w:tab w:val="num" w:pos="-2250"/>
+          <w:tab w:val="left" w:pos="990"/>
+        </w:tabs>
+        <w:ind w:left="1080"/>
+        <w:rPr>
+          <w:i w:val="0"/>
+        </w:rPr>
+      </w:pPr>
+      <w:r>
+        <w:rPr>
+          <w:i w:val="0"/>
+        </w:rPr>
         <w:t xml:space="preserve"> </w:t>
       </w:r>
-    </w:p>
-    <w:p>
-      <w:r>
-        <w:t>Ngôn ngữ lập trình …</w:t>
-      </w:r>
-      <w:r>
+      <w:r>
+        <w:rPr>
+          <w:i w:val="0"/>
+        </w:rPr>
+        <w:t>Kiểm thử phần mềm là gì?</w:t>
+      </w:r>
+    </w:p>
+    <w:p>
+      <w:r>
+        <w:t xml:space="preserve">Kiểm thử phần mềm là một quá trình thực hiện một chương trình hoặc một ứng dụng với mục đích tìm ra lỗi phần mềm. Được sử dụng để xác định tính đúng đắn, đầy đủ và chất lượng của phần mềm. </w:t>
+      </w:r>
+    </w:p>
+    <w:p>
+      <w:pPr>
+        <w:pStyle w:val="Heading3"/>
+        <w:tabs>
+          <w:tab w:val="clear" w:pos="720"/>
+          <w:tab w:val="num" w:pos="990"/>
+        </w:tabs>
+        <w:ind w:left="1080"/>
+      </w:pPr>
+      <w:r>
+        <w:rPr>
+          <w:i w:val="0"/>
+        </w:rPr>
         <w:t xml:space="preserve"> </w:t>
       </w:r>
       <w:r>
-        <w:t>[1]</w:t>
+        <w:rPr>
+          <w:i w:val="0"/>
+        </w:rPr>
+        <w:t>Mục tiêu của kiểm thử phần mềm</w:t>
+      </w:r>
+    </w:p>
+    <w:p>
+      <w:pPr>
+        <w:pStyle w:val="Nomal-"/>
+      </w:pPr>
+      <w:r>
+        <w:t>Đảm bảo chất lượng của sản phẩm</w:t>
+      </w:r>
+    </w:p>
+    <w:p>
+      <w:pPr>
+        <w:pStyle w:val="Nomal-"/>
+      </w:pPr>
+      <w:r>
+        <w:t>Phòng ngừa và phát hiện lỗi</w:t>
+      </w:r>
+    </w:p>
+    <w:p>
+      <w:pPr>
+        <w:pStyle w:val="Nomal-"/>
+      </w:pPr>
+      <w:r>
+        <w:t>Sẵn sàng tích hợp</w:t>
+      </w:r>
+    </w:p>
+    <w:p>
+      <w:pPr>
+        <w:pStyle w:val="Nomal-"/>
+      </w:pPr>
+      <w:r>
+        <w:t xml:space="preserve">Cung cấp thông tin để đưa ra quyết định cho giai đoạn tiếp theo </w:t>
+      </w:r>
+    </w:p>
+    <w:p>
+      <w:pPr>
+        <w:pStyle w:val="Nomal-"/>
+      </w:pPr>
+      <w:r>
+        <w:t>Thảo luận về cách viết testcase</w:t>
+      </w:r>
+    </w:p>
+    <w:p>
+      <w:pPr>
+        <w:pStyle w:val="Nomal-"/>
+      </w:pPr>
+      <w:r>
+        <w:t>Sự tự tin trong công việc</w:t>
+      </w:r>
+    </w:p>
+    <w:p>
+      <w:pPr>
+        <w:pStyle w:val="Nomal-"/>
+      </w:pPr>
+      <w:r>
+        <w:t>Tìm ra lỗi trước khi khách hàng phát hiện ra</w:t>
+      </w:r>
+    </w:p>
+    <w:p>
+      <w:pPr>
+        <w:pStyle w:val="Heading3"/>
+        <w:tabs>
+          <w:tab w:val="clear" w:pos="720"/>
+          <w:tab w:val="num" w:pos="-2250"/>
+        </w:tabs>
+        <w:ind w:left="1080"/>
+        <w:rPr>
+          <w:i w:val="0"/>
+        </w:rPr>
+      </w:pPr>
+      <w:r>
+        <w:rPr>
+          <w:i w:val="0"/>
+        </w:rPr>
+        <w:t>Bảy nguyên tắc của kiểm thử phần mềm</w:t>
+      </w:r>
+    </w:p>
+    <w:p>
+      <w:pPr>
+        <w:pStyle w:val="ListParagraph"/>
+        <w:numPr>
+          <w:ilvl w:val="3"/>
+          <w:numId w:val="16"/>
+        </w:numPr>
+        <w:ind w:left="1080"/>
+      </w:pPr>
+      <w:r>
+        <w:t>Kiểm thử nhằm chỉ ra lỗi</w:t>
+      </w:r>
+      <w:r>
+        <w:t xml:space="preserve"> (Testing shows presence of defects)</w:t>
+      </w:r>
+    </w:p>
+    <w:p>
+      <w:pPr>
+        <w:pStyle w:val="ListParagraph"/>
+        <w:numPr>
+          <w:ilvl w:val="3"/>
+          <w:numId w:val="16"/>
+        </w:numPr>
+        <w:ind w:left="1080"/>
+      </w:pPr>
+      <w:r>
+        <w:t>Kiểm thử toàn diện là không thể (Exhaustive testing is impossible)</w:t>
+      </w:r>
+    </w:p>
+    <w:p>
+      <w:pPr>
+        <w:pStyle w:val="ListParagraph"/>
+        <w:numPr>
+          <w:ilvl w:val="3"/>
+          <w:numId w:val="16"/>
+        </w:numPr>
+        <w:ind w:left="1080"/>
+      </w:pPr>
+      <w:r>
+        <w:t>Kiểm thử càng sớm càng tốt (Early testing)</w:t>
+      </w:r>
+    </w:p>
+    <w:p>
+      <w:pPr>
+        <w:pStyle w:val="ListParagraph"/>
+        <w:numPr>
+          <w:ilvl w:val="3"/>
+          <w:numId w:val="16"/>
+        </w:numPr>
+        <w:ind w:left="1080"/>
+      </w:pPr>
+      <w:r>
+        <w:t>Sự tập trung của lỗi (Defect clustering)</w:t>
+      </w:r>
+    </w:p>
+    <w:p>
+      <w:pPr>
+        <w:pStyle w:val="ListParagraph"/>
+        <w:numPr>
+          <w:ilvl w:val="3"/>
+          <w:numId w:val="16"/>
+        </w:numPr>
+        <w:ind w:left="1080"/>
+      </w:pPr>
+      <w:r>
+        <w:t>Nguyên lý thuốc trừ sâu (Pesticide paradox)</w:t>
+      </w:r>
+    </w:p>
+    <w:p>
+      <w:pPr>
+        <w:pStyle w:val="ListParagraph"/>
+        <w:numPr>
+          <w:ilvl w:val="3"/>
+          <w:numId w:val="16"/>
+        </w:numPr>
+        <w:ind w:left="1080"/>
+      </w:pPr>
+      <w:r>
+        <w:t>Kiểm thử phụ thuộc vào bối cảnh (Testing is context dependent)</w:t>
+      </w:r>
+    </w:p>
+    <w:p>
+      <w:pPr>
+        <w:pStyle w:val="ListParagraph"/>
+        <w:numPr>
+          <w:ilvl w:val="3"/>
+          <w:numId w:val="16"/>
+        </w:numPr>
+        <w:ind w:left="1080"/>
+      </w:pPr>
+      <w:r>
+        <w:t>Sai lầm về việc không có lỗi (absence – of – errors fallacy)</w:t>
+      </w:r>
+    </w:p>
+    <w:p>
+      <w:pPr>
+        <w:pStyle w:val="Heading3"/>
+        <w:tabs>
+          <w:tab w:val="clear" w:pos="720"/>
+        </w:tabs>
+        <w:ind w:left="1080"/>
+        <w:rPr>
+          <w:i w:val="0"/>
+        </w:rPr>
+      </w:pPr>
+      <w:r>
+        <w:rPr>
+          <w:i w:val="0"/>
+        </w:rPr>
+        <w:t>STLC là gì?</w:t>
+      </w:r>
+    </w:p>
+    <w:p>
+      <w:r>
+        <w:t>Vòng đời kiểm thử phần mềm (STLC) là quá trình kiểm thử được thực hiện theo cách có hệ thống và có kế hoạch. Các hoạt động khác nhau được thực hiện để nâng cao chất lượng của sản phẩm. Mỗi bước đều có tiêu chí đầu vào riêng và có thể phân phối. Được chia thành 6 giai đoạn:</w:t>
+      </w:r>
+    </w:p>
+    <w:p>
+      <w:pPr>
+        <w:pStyle w:val="Nomal-"/>
+      </w:pPr>
+      <w:r>
+        <w:lastRenderedPageBreak/>
+        <w:t>Phân tích yêu cầu (Requirement anal</w:t>
+      </w:r>
+      <w:r>
+        <w:t>ysis</w:t>
+      </w:r>
+      <w:r>
+        <w:t>)</w:t>
+      </w:r>
+    </w:p>
+    <w:p>
+      <w:pPr>
+        <w:pStyle w:val="Nomal-"/>
+      </w:pPr>
+      <w:r>
+        <w:t>Lập kế hoạch kiểm thử (Test planning)</w:t>
+      </w:r>
+    </w:p>
+    <w:p>
+      <w:pPr>
+        <w:pStyle w:val="Nomal-"/>
+      </w:pPr>
+      <w:r>
+        <w:t>Phát triển môi trường kiểm thử (</w:t>
+      </w:r>
+      <w:r>
+        <w:t>Test Case Development</w:t>
+      </w:r>
+      <w:r>
+        <w:t>)</w:t>
+      </w:r>
+    </w:p>
+    <w:p>
+      <w:pPr>
+        <w:pStyle w:val="Nomal-"/>
+      </w:pPr>
+      <w:r>
+        <w:t>Thiết lập môi trường (Enviroment setup)</w:t>
+      </w:r>
+    </w:p>
+    <w:p>
+      <w:pPr>
+        <w:pStyle w:val="Nomal-"/>
+      </w:pPr>
+      <w:r>
+        <w:t>Thực hiện kiểm thử (Test Execution)</w:t>
+      </w:r>
+    </w:p>
+    <w:p>
+      <w:pPr>
+        <w:pStyle w:val="Nomal-"/>
+      </w:pPr>
+      <w:r>
+        <w:t>Đóng chu trình kiểm thử (Test Cycle Closure)</w:t>
+      </w:r>
+    </w:p>
+    <w:p>
+      <w:pPr>
+        <w:pStyle w:val="Heading3"/>
+        <w:tabs>
+          <w:tab w:val="clear" w:pos="720"/>
+        </w:tabs>
+        <w:ind w:left="1080"/>
+        <w:rPr>
+          <w:i w:val="0"/>
+        </w:rPr>
+      </w:pPr>
+      <w:r>
+        <w:rPr>
+          <w:i w:val="0"/>
+        </w:rPr>
+        <w:t>Error/Bug/Fault/Failure</w:t>
+      </w:r>
+    </w:p>
+    <w:p>
+      <w:pPr>
+        <w:pStyle w:val="Nomal-"/>
+      </w:pPr>
+      <w:r>
+        <w:rPr>
+          <w:b/>
+        </w:rPr>
+        <w:t>Error</w:t>
+      </w:r>
+      <w:r>
+        <w:t>: Lỗi của con người tạo ra ví dụ như dev code thiếu dấu chấm.</w:t>
+      </w:r>
+    </w:p>
+    <w:p>
+      <w:pPr>
+        <w:pStyle w:val="Nomal-"/>
+      </w:pPr>
+      <w:r>
+        <w:rPr>
+          <w:b/>
+        </w:rPr>
+        <w:t>Bug</w:t>
+      </w:r>
+      <w:r>
+        <w:t>: Dev làm những error đó mà tester thấy được gọi là Bug trong quá trình testing.</w:t>
+      </w:r>
+    </w:p>
+    <w:p>
+      <w:pPr>
+        <w:pStyle w:val="Nomal-"/>
+      </w:pPr>
+      <w:r>
+        <w:rPr>
+          <w:b/>
+        </w:rPr>
+        <w:t>Fault</w:t>
+      </w:r>
+      <w:r>
+        <w:t>: Trong quá trình đưa cho khách hàng mà khách hàng thấy được thì không gọi là Bug mà sẽ gọi là Defect và khách hàng sẽ đánh giá project đó bị Fault, chưa sẵn sàng đưa cho khách hàng.</w:t>
+      </w:r>
+    </w:p>
+    <w:p>
+      <w:pPr>
+        <w:pStyle w:val="Nomal-"/>
+      </w:pPr>
+      <w:r>
+        <w:rPr>
+          <w:b/>
+        </w:rPr>
+        <w:t>Failure</w:t>
+      </w:r>
+      <w:r>
+        <w:t xml:space="preserve">: </w:t>
+      </w:r>
+      <w:r>
+        <w:t>kết quả sai lệch với yêu cầu đặc tả và khách hàng sẽ đánh giá sản phẩm thất bại.</w:t>
+      </w:r>
+    </w:p>
+    <w:p>
+      <w:pPr>
+        <w:pStyle w:val="Nomal-"/>
+        <w:numPr>
+          <w:ilvl w:val="0"/>
+          <w:numId w:val="39"/>
+        </w:numPr>
+      </w:pPr>
+      <w:r>
+        <w:t xml:space="preserve">Dev gây ra </w:t>
+      </w:r>
+      <w:r>
+        <w:rPr>
+          <w:b/>
+        </w:rPr>
+        <w:t xml:space="preserve">Error </w:t>
+      </w:r>
+      <w:r>
+        <w:sym w:font="Wingdings" w:char="F0E0"/>
+      </w:r>
+      <w:r>
+        <w:t xml:space="preserve"> dẫn đến có </w:t>
+      </w:r>
+      <w:r>
+        <w:rPr>
+          <w:b/>
+        </w:rPr>
+        <w:t xml:space="preserve">Bug </w:t>
+      </w:r>
+      <w:r>
+        <w:t xml:space="preserve">hoặc </w:t>
+      </w:r>
+      <w:r>
+        <w:rPr>
+          <w:b/>
+        </w:rPr>
+        <w:t xml:space="preserve">Fault </w:t>
+      </w:r>
+      <w:r>
+        <w:t xml:space="preserve">trong code, tài liệu </w:t>
+      </w:r>
+      <w:r>
+        <w:sym w:font="Wingdings" w:char="F0E0"/>
+      </w:r>
+      <w:r>
+        <w:t xml:space="preserve"> khi thực thi chương trình thì bắt gặp </w:t>
+      </w:r>
+      <w:r>
+        <w:rPr>
+          <w:b/>
+        </w:rPr>
+        <w:t>Failure</w:t>
       </w:r>
       <w:r>
         <w:t>.</w:t>
@@ -4929,19 +5339,425 @@
     </w:p>
     <w:p>
       <w:pPr>
-        <w:spacing w:after="120"/>
+        <w:pStyle w:val="Heading3"/>
+        <w:tabs>
+          <w:tab w:val="clear" w:pos="720"/>
+        </w:tabs>
+        <w:ind w:left="1080"/>
+        <w:rPr>
+          <w:i w:val="0"/>
+        </w:rPr>
+      </w:pPr>
+      <w:r>
+        <w:rPr>
+          <w:i w:val="0"/>
+        </w:rPr>
+        <w:t>Xác minh, xác thực</w:t>
+      </w:r>
+    </w:p>
+    <w:tbl>
+      <w:tblPr>
+        <w:tblStyle w:val="TableGrid"/>
+        <w:tblW w:w="0" w:type="auto"/>
+        <w:tblLook w:val="04A0" w:firstRow="1" w:lastRow="0" w:firstColumn="1" w:lastColumn="0" w:noHBand="0" w:noVBand="1"/>
+      </w:tblPr>
+      <w:tblGrid>
+        <w:gridCol w:w="4247"/>
+        <w:gridCol w:w="4247"/>
+      </w:tblGrid>
+      <w:tr>
+        <w:tc>
+          <w:tcPr>
+            <w:tcW w:w="4247" w:type="dxa"/>
+          </w:tcPr>
+          <w:p>
+            <w:pPr>
+              <w:ind w:firstLine="0"/>
+              <w:jc w:val="center"/>
+              <w:rPr>
+                <w:b/>
+                <w:bCs/>
+              </w:rPr>
+            </w:pPr>
+            <w:r>
+              <w:rPr>
+                <w:b/>
+                <w:bCs/>
+              </w:rPr>
+              <w:t>Xác minh (Verification)</w:t>
+            </w:r>
+          </w:p>
+        </w:tc>
+        <w:tc>
+          <w:tcPr>
+            <w:tcW w:w="4247" w:type="dxa"/>
+          </w:tcPr>
+          <w:p>
+            <w:pPr>
+              <w:ind w:firstLine="0"/>
+              <w:jc w:val="center"/>
+              <w:rPr>
+                <w:b/>
+                <w:bCs/>
+              </w:rPr>
+            </w:pPr>
+            <w:r>
+              <w:rPr>
+                <w:b/>
+                <w:bCs/>
+              </w:rPr>
+              <w:t>Xác thực (Validation)</w:t>
+            </w:r>
+          </w:p>
+        </w:tc>
+      </w:tr>
+      <w:tr>
+        <w:trPr>
+          <w:trHeight w:val="2542"/>
+        </w:trPr>
+        <w:tc>
+          <w:tcPr>
+            <w:tcW w:w="4247" w:type="dxa"/>
+          </w:tcPr>
+          <w:p>
+            <w:pPr>
+              <w:pStyle w:val="Nomal-"/>
+              <w:tabs>
+                <w:tab w:val="clear" w:pos="717"/>
+              </w:tabs>
+              <w:ind w:left="450"/>
+            </w:pPr>
+            <w:r>
+              <w:t>Xác minh là quá trình xác nhận rằng phần mềm đáp ứng được các đặc điểm kỹ thuật của nó.</w:t>
+            </w:r>
+          </w:p>
+          <w:p>
+            <w:pPr>
+              <w:pStyle w:val="Nomal-"/>
+              <w:tabs>
+                <w:tab w:val="clear" w:pos="717"/>
+              </w:tabs>
+              <w:ind w:left="450"/>
+            </w:pPr>
+            <w:r>
+              <w:t>Trả lời cho câu hỏi: “Sản phẩm có đúng hay không?”</w:t>
+            </w:r>
+          </w:p>
+        </w:tc>
+        <w:tc>
+          <w:tcPr>
+            <w:tcW w:w="4247" w:type="dxa"/>
+          </w:tcPr>
+          <w:p>
+            <w:pPr>
+              <w:pStyle w:val="Nomal-"/>
+              <w:tabs>
+                <w:tab w:val="clear" w:pos="717"/>
+              </w:tabs>
+              <w:ind w:left="433"/>
+            </w:pPr>
+            <w:r>
+              <w:t>Xác thực là quá trình xác nhận rằng phần mềm đáp ứng được yêu cầu của người dùng.</w:t>
+            </w:r>
+          </w:p>
+          <w:p>
+            <w:pPr>
+              <w:pStyle w:val="Nomal-"/>
+              <w:tabs>
+                <w:tab w:val="clear" w:pos="717"/>
+              </w:tabs>
+              <w:ind w:left="433"/>
+            </w:pPr>
+            <w:r>
+              <w:t>Trả lời cho câu hỏi: “Đó có phải là sản phầm phù hợp hay không?”</w:t>
+            </w:r>
+          </w:p>
+        </w:tc>
+      </w:tr>
+    </w:tbl>
+    <w:p>
+      <w:pPr>
+        <w:jc w:val="center"/>
+        <w:rPr>
+          <w:i/>
+        </w:rPr>
+      </w:pPr>
+      <w:r>
+        <w:rPr>
+          <w:i/>
+        </w:rPr>
+        <w:t>Bảng 1. Phân biệt Xác minh và Xác thực</w:t>
+      </w:r>
+    </w:p>
+    <w:p>
+      <w:pPr>
+        <w:pStyle w:val="Heading3"/>
+        <w:tabs>
+          <w:tab w:val="clear" w:pos="720"/>
+        </w:tabs>
+        <w:ind w:left="1080"/>
+        <w:rPr>
+          <w:i w:val="0"/>
+        </w:rPr>
+      </w:pPr>
+      <w:r>
+        <w:rPr>
+          <w:i w:val="0"/>
+        </w:rPr>
+        <w:lastRenderedPageBreak/>
+        <w:t>QA, QC</w:t>
+      </w:r>
+    </w:p>
+    <w:tbl>
+      <w:tblPr>
+        <w:tblStyle w:val="TableGrid"/>
+        <w:tblW w:w="0" w:type="auto"/>
+        <w:tblLook w:val="04A0" w:firstRow="1" w:lastRow="0" w:firstColumn="1" w:lastColumn="0" w:noHBand="0" w:noVBand="1"/>
+      </w:tblPr>
+      <w:tblGrid>
+        <w:gridCol w:w="4247"/>
+        <w:gridCol w:w="4247"/>
+      </w:tblGrid>
+      <w:tr>
+        <w:tc>
+          <w:tcPr>
+            <w:tcW w:w="4247" w:type="dxa"/>
+          </w:tcPr>
+          <w:p>
+            <w:pPr>
+              <w:ind w:firstLine="0"/>
+              <w:jc w:val="center"/>
+              <w:rPr>
+                <w:b/>
+                <w:bCs/>
+              </w:rPr>
+            </w:pPr>
+            <w:r>
+              <w:rPr>
+                <w:b/>
+                <w:bCs/>
+              </w:rPr>
+              <w:t>Đảm bảo chất lượng (QA)</w:t>
+            </w:r>
+          </w:p>
+        </w:tc>
+        <w:tc>
+          <w:tcPr>
+            <w:tcW w:w="4247" w:type="dxa"/>
+          </w:tcPr>
+          <w:p>
+            <w:pPr>
+              <w:ind w:firstLine="0"/>
+              <w:jc w:val="center"/>
+              <w:rPr>
+                <w:b/>
+                <w:bCs/>
+              </w:rPr>
+            </w:pPr>
+            <w:r>
+              <w:rPr>
+                <w:b/>
+                <w:bCs/>
+              </w:rPr>
+              <w:t>Kiểm soát chất lượng (QC)</w:t>
+            </w:r>
+          </w:p>
+        </w:tc>
+      </w:tr>
+      <w:tr>
+        <w:trPr>
+          <w:trHeight w:val="1905"/>
+        </w:trPr>
+        <w:tc>
+          <w:tcPr>
+            <w:tcW w:w="4247" w:type="dxa"/>
+          </w:tcPr>
+          <w:p>
+            <w:pPr>
+              <w:ind w:left="30" w:firstLine="0"/>
+            </w:pPr>
+            <w:r>
+              <w:t>Đảm bảo chất lượng là tập hợp các hoạt động được lên kế hoạch và có hệ thống để cung cấp sự đảm bảo rằng phần mềm sẽ phù hợp với các yêu cầu được chỉ định và đáp ứng nhu cầu của người dùng.</w:t>
+            </w:r>
+          </w:p>
+        </w:tc>
+        <w:tc>
+          <w:tcPr>
+            <w:tcW w:w="4247" w:type="dxa"/>
+          </w:tcPr>
+          <w:p>
+            <w:pPr>
+              <w:ind w:left="39" w:firstLine="0"/>
+            </w:pPr>
+            <w:r>
+              <w:t>Kiểm soát chất lượng là quy trình kiểm tra sự hoàn thành của các yêu cầu về chất lượng phần mềm.</w:t>
+            </w:r>
+          </w:p>
+        </w:tc>
+      </w:tr>
+      <w:tr>
+        <w:trPr>
+          <w:trHeight w:val="514"/>
+        </w:trPr>
+        <w:tc>
+          <w:tcPr>
+            <w:tcW w:w="4247" w:type="dxa"/>
+          </w:tcPr>
+          <w:p>
+            <w:pPr>
+              <w:ind w:firstLine="0"/>
+            </w:pPr>
+            <w:r>
+              <w:t>Ngăn ngừa khiếm khuyết.</w:t>
+            </w:r>
+          </w:p>
+        </w:tc>
+        <w:tc>
+          <w:tcPr>
+            <w:tcW w:w="4247" w:type="dxa"/>
+          </w:tcPr>
+          <w:p>
+            <w:pPr>
+              <w:ind w:firstLine="0"/>
+            </w:pPr>
+            <w:r>
+              <w:t>Xác định và cải thiện các khiếm khuyết.</w:t>
+            </w:r>
+          </w:p>
+        </w:tc>
+      </w:tr>
+      <w:tr>
+        <w:trPr>
+          <w:trHeight w:val="514"/>
+        </w:trPr>
+        <w:tc>
+          <w:tcPr>
+            <w:tcW w:w="4247" w:type="dxa"/>
+          </w:tcPr>
+          <w:p>
+            <w:pPr>
+              <w:ind w:firstLine="0"/>
+            </w:pPr>
+            <w:r>
+              <w:t>Là quy trình để tạo phần mềm.</w:t>
+            </w:r>
+          </w:p>
+        </w:tc>
+        <w:tc>
+          <w:tcPr>
+            <w:tcW w:w="4247" w:type="dxa"/>
+          </w:tcPr>
+          <w:p>
+            <w:pPr>
+              <w:ind w:firstLine="0"/>
+            </w:pPr>
+            <w:r>
+              <w:t>Là quá trình để xác minh phần mềm.</w:t>
+            </w:r>
+          </w:p>
+        </w:tc>
+      </w:tr>
+      <w:tr>
+        <w:trPr>
+          <w:trHeight w:val="514"/>
+        </w:trPr>
+        <w:tc>
+          <w:tcPr>
+            <w:tcW w:w="4247" w:type="dxa"/>
+          </w:tcPr>
+          <w:p>
+            <w:pPr>
+              <w:ind w:firstLine="0"/>
+            </w:pPr>
+            <w:r>
+              <w:t>Đảm bảo những gì đang làm là đúng điều phải làm.</w:t>
+            </w:r>
+          </w:p>
+        </w:tc>
+        <w:tc>
+          <w:tcPr>
+            <w:tcW w:w="4247" w:type="dxa"/>
+          </w:tcPr>
+          <w:p>
+            <w:pPr>
+              <w:keepNext/>
+              <w:ind w:firstLine="0"/>
+            </w:pPr>
+            <w:r>
+              <w:t>Đảm bảo kết quả những gì đang làm là những gì mong đợi.</w:t>
+            </w:r>
+          </w:p>
+        </w:tc>
+      </w:tr>
+    </w:tbl>
+    <w:p>
+      <w:pPr>
+        <w:jc w:val="center"/>
+      </w:pPr>
+      <w:r>
+        <w:rPr>
+          <w:i/>
+        </w:rPr>
+        <w:t>Bảng 2. Phân biệt QA và QC</w:t>
+      </w:r>
+    </w:p>
+    <w:p/>
+    <w:p>
+      <w:pPr>
+        <w:spacing w:before="0" w:after="0" w:line="240" w:lineRule="auto"/>
         <w:ind w:firstLine="0"/>
-        <w:jc w:val="center"/>
-      </w:pPr>
-      <w:r>
-        <w:rPr>
-          <w:noProof/>
-        </w:rPr>
+        <w:jc w:val="left"/>
+        <w:rPr>
+          <w:rFonts w:cs="Arial"/>
+          <w:b/>
+          <w:bCs/>
+          <w:iCs/>
+          <w:sz w:val="28"/>
+        </w:rPr>
+      </w:pPr>
+      <w:r>
+        <w:br w:type="page"/>
+      </w:r>
+    </w:p>
+    <w:p>
+      <w:pPr>
+        <w:pStyle w:val="Heading2"/>
+      </w:pPr>
+      <w:r>
+        <w:lastRenderedPageBreak/>
+        <w:t>Vòng đời phát triển phần mềm</w:t>
+      </w:r>
+    </w:p>
+    <w:p>
+      <w:pPr>
+        <w:pStyle w:val="Heading3"/>
+        <w:tabs>
+          <w:tab w:val="clear" w:pos="720"/>
+        </w:tabs>
+        <w:ind w:left="1080"/>
+        <w:rPr>
+          <w:i w:val="0"/>
+        </w:rPr>
+      </w:pPr>
+      <w:r>
+        <w:rPr>
+          <w:i w:val="0"/>
+        </w:rPr>
+        <w:t>SDLC là gì?</w:t>
+      </w:r>
+    </w:p>
+    <w:p>
+      <w:r>
+        <w:t xml:space="preserve">Vòng đời phát triển phần mềm (SDLC) là một quá trình được ngành công nghiệp phần mềm sử dụng để thiết kế, phát triển và kiểm tra phần mềm chất lượng cao. Mục đích tạo ra một phần mềm chất lượng cao đáp ứng hoặc vượt quá mong đợi của khách hàng, hoàn thành trong thời gian và chi phí ước tính. </w:t>
+      </w:r>
+    </w:p>
+    <w:p>
+      <w:r>
         <w:drawing>
-          <wp:inline distT="0" distB="0" distL="0" distR="0" wp14:anchorId="0BDE6F41" wp14:editId="21704967">
-            <wp:extent cx="2141855" cy="2141855"/>
+          <wp:inline distT="0" distB="0" distL="0" distR="0" wp14:anchorId="2A97E714" wp14:editId="2E7EAE4C">
+            <wp:extent cx="4486275" cy="2763181"/>
             <wp:effectExtent l="0" t="0" r="0" b="0"/>
-            <wp:docPr id="3" name="Picture 3" descr="C:\Users\PHAN DINH VAN\AppData\Local\Microsoft\Windows\INetCache\Content.MSO\ABBFFA6A.tmp"/>
+            <wp:docPr id="7" name="Picture 6"/>
             <wp:cNvGraphicFramePr>
               <a:graphicFrameLocks xmlns:a="http://schemas.openxmlformats.org/drawingml/2006/main" noChangeAspect="1"/>
             </wp:cNvGraphicFramePr>
@@ -4949,9 +5765,9 @@
               <a:graphicData uri="http://schemas.openxmlformats.org/drawingml/2006/picture">
                 <pic:pic xmlns:pic="http://schemas.openxmlformats.org/drawingml/2006/picture">
                   <pic:nvPicPr>
-                    <pic:cNvPr id="0" name="Picture 11" descr="C:\Users\PHAN DINH VAN\AppData\Local\Microsoft\Windows\INetCache\Content.MSO\ABBFFA6A.tmp"/>
+                    <pic:cNvPr id="7" name="Picture 6"/>
                     <pic:cNvPicPr>
-                      <a:picLocks noChangeAspect="1" noChangeArrowheads="1"/>
+                      <a:picLocks noChangeAspect="1"/>
                     </pic:cNvPicPr>
                   </pic:nvPicPr>
                   <pic:blipFill>
@@ -4962,22 +5778,328 @@
                         </a:ext>
                       </a:extLst>
                     </a:blip>
-                    <a:srcRect/>
                     <a:stretch>
                       <a:fillRect/>
                     </a:stretch>
                   </pic:blipFill>
-                  <pic:spPr bwMode="auto">
+                  <pic:spPr>
                     <a:xfrm>
                       <a:off x="0" y="0"/>
-                      <a:ext cx="2141855" cy="2141855"/>
+                      <a:ext cx="4488652" cy="2764645"/>
                     </a:xfrm>
                     <a:prstGeom prst="rect">
                       <a:avLst/>
                     </a:prstGeom>
-                    <a:noFill/>
-                    <a:ln>
-                      <a:noFill/>
+                  </pic:spPr>
+                </pic:pic>
+              </a:graphicData>
+            </a:graphic>
+          </wp:inline>
+        </w:drawing>
+      </w:r>
+    </w:p>
+    <w:p>
+      <w:r>
+        <w:t>Có 6 giai đoạn chính:</w:t>
+      </w:r>
+    </w:p>
+    <w:p>
+      <w:pPr>
+        <w:pStyle w:val="Nomal-"/>
+      </w:pPr>
+      <w:r>
+        <w:t>Thu thập và phân tích yêu cầu (Requirement gathering and analysis)</w:t>
+      </w:r>
+    </w:p>
+    <w:p>
+      <w:pPr>
+        <w:pStyle w:val="Nomal-"/>
+      </w:pPr>
+      <w:r>
+        <w:t>Thiết kế (Design)</w:t>
+      </w:r>
+    </w:p>
+    <w:p>
+      <w:pPr>
+        <w:pStyle w:val="Nomal-"/>
+      </w:pPr>
+      <w:r>
+        <w:t>Thực hiện hoặc mã hóa (Implementation or coding)</w:t>
+      </w:r>
+    </w:p>
+    <w:p>
+      <w:pPr>
+        <w:pStyle w:val="Nomal-"/>
+      </w:pPr>
+      <w:r>
+        <w:t>Kiểm thử (Testing)</w:t>
+      </w:r>
+    </w:p>
+    <w:p>
+      <w:pPr>
+        <w:pStyle w:val="Nomal-"/>
+      </w:pPr>
+      <w:r>
+        <w:t>Triển khai (Deployment)</w:t>
+      </w:r>
+    </w:p>
+    <w:p>
+      <w:pPr>
+        <w:pStyle w:val="Nomal-"/>
+      </w:pPr>
+      <w:r>
+        <w:t>Bảo trì (Maintenance)</w:t>
+      </w:r>
+    </w:p>
+    <w:p>
+      <w:pPr>
+        <w:pStyle w:val="Heading3"/>
+        <w:tabs>
+          <w:tab w:val="clear" w:pos="720"/>
+        </w:tabs>
+        <w:ind w:left="1080"/>
+        <w:rPr>
+          <w:i w:val="0"/>
+        </w:rPr>
+      </w:pPr>
+      <w:r>
+        <w:rPr>
+          <w:i w:val="0"/>
+        </w:rPr>
+        <w:t>Các mô hình của SDLC</w:t>
+      </w:r>
+    </w:p>
+    <w:p>
+      <w:r>
+        <w:t>Có nhiều mô hình phát triển phần mềm khác nhau như:</w:t>
+      </w:r>
+    </w:p>
+    <w:p>
+      <w:pPr>
+        <w:pStyle w:val="Nomal-"/>
+      </w:pPr>
+      <w:r>
+        <w:t>Waterfall model</w:t>
+      </w:r>
+    </w:p>
+    <w:p>
+      <w:pPr>
+        <w:pStyle w:val="Nomal-"/>
+      </w:pPr>
+      <w:r>
+        <w:t>V model</w:t>
+      </w:r>
+    </w:p>
+    <w:p>
+      <w:pPr>
+        <w:pStyle w:val="Nomal-"/>
+      </w:pPr>
+      <w:r>
+        <w:lastRenderedPageBreak/>
+        <w:t>Incremental model</w:t>
+      </w:r>
+    </w:p>
+    <w:p>
+      <w:pPr>
+        <w:pStyle w:val="Nomal-"/>
+      </w:pPr>
+      <w:r>
+        <w:t>RAD model</w:t>
+      </w:r>
+    </w:p>
+    <w:p>
+      <w:pPr>
+        <w:pStyle w:val="Nomal-"/>
+      </w:pPr>
+      <w:r>
+        <w:t>Agile model</w:t>
+      </w:r>
+    </w:p>
+    <w:p>
+      <w:pPr>
+        <w:pStyle w:val="Nomal-"/>
+      </w:pPr>
+      <w:r>
+        <w:t>Iterative model</w:t>
+      </w:r>
+    </w:p>
+    <w:p>
+      <w:pPr>
+        <w:pStyle w:val="Nomal-"/>
+      </w:pPr>
+      <w:r>
+        <w:t>Spiral model</w:t>
+      </w:r>
+    </w:p>
+    <w:p>
+      <w:pPr>
+        <w:pStyle w:val="Nomal-"/>
+        <w:numPr>
+          <w:ilvl w:val="0"/>
+          <w:numId w:val="0"/>
+        </w:numPr>
+        <w:ind w:left="717"/>
+      </w:pPr>
+      <w:r>
+        <w:t>Trong đó mô hình Agile là mô hình phổ biến nhất và dựa trên quy trình phát triển lặp. Mỗi project được chia thành nhiều giai đoạn nhỏ dễ dàng đáp ứng khi có yêu cầu thay đổi từ khách hàng.</w:t>
+      </w:r>
+    </w:p>
+    <w:p>
+      <w:pPr>
+        <w:pStyle w:val="Heading3"/>
+        <w:tabs>
+          <w:tab w:val="clear" w:pos="720"/>
+        </w:tabs>
+        <w:ind w:left="1080"/>
+        <w:rPr>
+          <w:i w:val="0"/>
+        </w:rPr>
+      </w:pPr>
+      <w:r>
+        <w:rPr>
+          <w:i w:val="0"/>
+        </w:rPr>
+        <w:t>Phương thức của SDLC</w:t>
+      </w:r>
+    </w:p>
+    <w:p>
+      <w:r>
+        <w:t xml:space="preserve">Có 2 phương thức: </w:t>
+      </w:r>
+    </w:p>
+    <w:p>
+      <w:pPr>
+        <w:pStyle w:val="Nomal-"/>
+      </w:pPr>
+      <w:r>
+        <w:t>Phương thức Scrum</w:t>
+      </w:r>
+    </w:p>
+    <w:p>
+      <w:pPr>
+        <w:pStyle w:val="Nomal-"/>
+        <w:numPr>
+          <w:ilvl w:val="0"/>
+          <w:numId w:val="0"/>
+        </w:numPr>
+        <w:jc w:val="center"/>
+      </w:pPr>
+      <w:r>
+        <w:drawing>
+          <wp:inline distT="0" distB="0" distL="0" distR="0" wp14:anchorId="1A488559" wp14:editId="61F4DB8C">
+            <wp:extent cx="5400040" cy="3275793"/>
+            <wp:effectExtent l="0" t="0" r="0" b="1270"/>
+            <wp:docPr id="9" name="Picture 8"/>
+            <wp:cNvGraphicFramePr>
+              <a:graphicFrameLocks xmlns:a="http://schemas.openxmlformats.org/drawingml/2006/main" noChangeAspect="1"/>
+            </wp:cNvGraphicFramePr>
+            <a:graphic xmlns:a="http://schemas.openxmlformats.org/drawingml/2006/main">
+              <a:graphicData uri="http://schemas.openxmlformats.org/drawingml/2006/picture">
+                <pic:pic xmlns:pic="http://schemas.openxmlformats.org/drawingml/2006/picture">
+                  <pic:nvPicPr>
+                    <pic:cNvPr id="9" name="Picture 8"/>
+                    <pic:cNvPicPr>
+                      <a:picLocks noChangeAspect="1"/>
+                    </pic:cNvPicPr>
+                  </pic:nvPicPr>
+                  <pic:blipFill>
+                    <a:blip r:embed="rId19" cstate="print">
+                      <a:extLst>
+                        <a:ext uri="{28A0092B-C50C-407E-A947-70E740481C1C}">
+                          <a14:useLocalDpi xmlns:a14="http://schemas.microsoft.com/office/drawing/2010/main" val="0"/>
+                        </a:ext>
+                      </a:extLst>
+                    </a:blip>
+                    <a:stretch>
+                      <a:fillRect/>
+                    </a:stretch>
+                  </pic:blipFill>
+                  <pic:spPr>
+                    <a:xfrm>
+                      <a:off x="0" y="0"/>
+                      <a:ext cx="5400040" cy="3275793"/>
+                    </a:xfrm>
+                    <a:prstGeom prst="rect">
+                      <a:avLst/>
+                    </a:prstGeom>
+                  </pic:spPr>
+                </pic:pic>
+              </a:graphicData>
+            </a:graphic>
+          </wp:inline>
+        </w:drawing>
+      </w:r>
+    </w:p>
+    <w:p>
+      <w:pPr>
+        <w:pStyle w:val="Nomal-"/>
+        <w:numPr>
+          <w:ilvl w:val="0"/>
+          <w:numId w:val="0"/>
+        </w:numPr>
+        <w:jc w:val="center"/>
+      </w:pPr>
+    </w:p>
+    <w:p>
+      <w:pPr>
+        <w:pStyle w:val="Nomal-"/>
+      </w:pPr>
+      <w:r>
+        <w:t>Phương thức Kanban</w:t>
+      </w:r>
+    </w:p>
+    <w:p>
+      <w:pPr>
+        <w:pStyle w:val="Nomal-"/>
+        <w:numPr>
+          <w:ilvl w:val="0"/>
+          <w:numId w:val="0"/>
+        </w:numPr>
+      </w:pPr>
+      <w:r>
+        <w:lastRenderedPageBreak/>
+        <w:drawing>
+          <wp:inline distT="0" distB="0" distL="0" distR="0" wp14:anchorId="7F810852" wp14:editId="120832DA">
+            <wp:extent cx="5400040" cy="3478295"/>
+            <wp:effectExtent l="19050" t="19050" r="10160" b="27305"/>
+            <wp:docPr id="2" name="Content Placeholder 4"/>
+            <wp:cNvGraphicFramePr>
+              <a:graphicFrameLocks xmlns:a="http://schemas.openxmlformats.org/drawingml/2006/main" noChangeAspect="1"/>
+            </wp:cNvGraphicFramePr>
+            <a:graphic xmlns:a="http://schemas.openxmlformats.org/drawingml/2006/main">
+              <a:graphicData uri="http://schemas.openxmlformats.org/drawingml/2006/picture">
+                <pic:pic xmlns:pic="http://schemas.openxmlformats.org/drawingml/2006/picture">
+                  <pic:nvPicPr>
+                    <pic:cNvPr id="9" name="Content Placeholder 4"/>
+                    <pic:cNvPicPr>
+                      <a:picLocks noChangeAspect="1"/>
+                    </pic:cNvPicPr>
+                  </pic:nvPicPr>
+                  <pic:blipFill>
+                    <a:blip r:embed="rId20">
+                      <a:extLst>
+                        <a:ext uri="{28A0092B-C50C-407E-A947-70E740481C1C}">
+                          <a14:useLocalDpi xmlns:a14="http://schemas.microsoft.com/office/drawing/2010/main" val="0"/>
+                        </a:ext>
+                      </a:extLst>
+                    </a:blip>
+                    <a:stretch>
+                      <a:fillRect/>
+                    </a:stretch>
+                  </pic:blipFill>
+                  <pic:spPr>
+                    <a:xfrm>
+                      <a:off x="0" y="0"/>
+                      <a:ext cx="5400040" cy="3478295"/>
+                    </a:xfrm>
+                    <a:prstGeom prst="rect">
+                      <a:avLst/>
+                    </a:prstGeom>
+                    <a:ln w="19050" cap="sq">
+                      <a:solidFill>
+                        <a:schemeClr val="accent2"/>
+                      </a:solidFill>
+                      <a:miter lim="800000"/>
                     </a:ln>
                   </pic:spPr>
                 </pic:pic>
@@ -4989,133 +6111,238 @@
     </w:p>
     <w:p>
       <w:pPr>
-        <w:pStyle w:val="Caption"/>
-      </w:pPr>
-      <w:bookmarkStart w:id="33" w:name="_Ref74234692"/>
-      <w:bookmarkStart w:id="34" w:name="_Toc98336120"/>
-      <w:r>
-        <w:t xml:space="preserve">Hình </w:t>
-      </w:r>
-      <w:fldSimple w:instr=" STYLEREF 1 \s ">
-        <w:r>
-          <w:rPr>
-            <w:noProof/>
-          </w:rPr>
-          <w:t>1</w:t>
-        </w:r>
-      </w:fldSimple>
+        <w:pStyle w:val="Nomal-"/>
+        <w:numPr>
+          <w:ilvl w:val="0"/>
+          <w:numId w:val="0"/>
+        </w:numPr>
+        <w:ind w:left="717"/>
+      </w:pPr>
+    </w:p>
+    <w:p>
+      <w:pPr>
+        <w:pStyle w:val="Heading2"/>
+      </w:pPr>
+      <w:r>
+        <w:t>Các loại và phương pháp kiểm thử phần mềm</w:t>
+      </w:r>
+    </w:p>
+    <w:p>
+      <w:pPr>
+        <w:pStyle w:val="Heading3"/>
+        <w:tabs>
+          <w:tab w:val="clear" w:pos="720"/>
+        </w:tabs>
+        <w:ind w:left="1080"/>
+        <w:rPr>
+          <w:i w:val="0"/>
+        </w:rPr>
+      </w:pPr>
+      <w:r>
+        <w:rPr>
+          <w:i w:val="0"/>
+        </w:rPr>
+        <w:t>Các loại kiểm thử phần mềm</w:t>
+      </w:r>
+    </w:p>
+    <w:p>
+      <w:pPr>
+        <w:pStyle w:val="Nomal-"/>
+      </w:pPr>
+      <w:r>
+        <w:rPr>
+          <w:b/>
+        </w:rPr>
+        <w:t>Kiểm thử thủ công (Manual testing)</w:t>
+      </w:r>
+      <w:r>
+        <w:t>:</w:t>
+      </w:r>
+      <w:r>
+        <w:t xml:space="preserve"> là việc kiểm thử một phần mềm</w:t>
+      </w:r>
+      <w:r>
+        <w:t xml:space="preserve"> hoàn</w:t>
+      </w:r>
+      <w:r>
+        <w:t xml:space="preserve"> toàn được làm bằng tay</w:t>
+      </w:r>
+      <w:r>
+        <w:t xml:space="preserve"> bởi tester với mục đích phát hiện ra lỗi phần mềm trong quá trình dev. Tester thực hiện các test case và tạo báo cáo kiểm thử hoàn toàn thủ công mà không có sự trợ giúp của công cụ nào.</w:t>
+      </w:r>
+    </w:p>
+    <w:p>
+      <w:pPr>
+        <w:pStyle w:val="Nomal-"/>
+      </w:pPr>
+      <w:r>
+        <w:rPr>
+          <w:b/>
+        </w:rPr>
+        <w:t>Kiểm thử tự động (Automation testing)</w:t>
+      </w:r>
+      <w:r>
+        <w:t>: là phương pháp kiểm thử tự động, tester sẽ viết các test case sau đó sử dụng các công cụ hỗ trợ để thực hiện kiểm thử, phương pháp này hiệu quả và ít tốn thời gian hơn, giúp chạy các test case lặp lại nhiều lần và task kiểm thử khác khó thực hiện bằng tay như performance và stress tesing.</w:t>
+      </w:r>
+    </w:p>
+    <w:p>
+      <w:pPr>
+        <w:pStyle w:val="Heading3"/>
+        <w:tabs>
+          <w:tab w:val="clear" w:pos="720"/>
+        </w:tabs>
+        <w:ind w:left="1080"/>
+        <w:rPr>
+          <w:i w:val="0"/>
+        </w:rPr>
+      </w:pPr>
+      <w:r>
+        <w:rPr>
+          <w:i w:val="0"/>
+        </w:rPr>
+        <w:t>Phương pháp kiểm thử phần mềm</w:t>
+      </w:r>
+    </w:p>
+    <w:p>
+      <w:pPr>
+        <w:pStyle w:val="Nomal-"/>
+      </w:pPr>
+      <w:r>
+        <w:t xml:space="preserve">Kiểm thử hộp đen (Black-box testing): là một phương pháp kiểm thử phần mềm mà việc kiểm tra các chức năng của một ứng dụng không cần quan tâm vào cấu trúc nội bộ hoặc hoạt động của nó. Tester không biết gì về </w:t>
+      </w:r>
+      <w:r>
+        <w:lastRenderedPageBreak/>
+        <w:t>kiến trúc hệ thống và không có quyền truy cập vào mã nguồn. Tester tương tác với giao diện người dùng.</w:t>
+      </w:r>
+    </w:p>
+    <w:p>
+      <w:pPr>
+        <w:pStyle w:val="Nomal-"/>
+      </w:pPr>
+      <w:r>
+        <w:t>Kiểm thử hộp trắng (White-box testing): là phương pháp kiểm thử phần mềm trong đó các thiết kế, cấu trúc bên trong và việc thực hiện đều được biết đến</w:t>
+      </w:r>
       <w:r>
         <w:t>.</w:t>
       </w:r>
-      <w:fldSimple w:instr=" SEQ Hình \* ARABIC \s 1 ">
-        <w:r>
-          <w:rPr>
-            <w:noProof/>
-          </w:rPr>
-          <w:t>1</w:t>
-        </w:r>
-      </w:fldSimple>
-      <w:bookmarkEnd w:id="33"/>
-      <w:r>
-        <w:t xml:space="preserve"> </w:t>
-      </w:r>
-      <w:r>
-        <w:t>Ngôn ngữ lập trình Python</w:t>
-      </w:r>
-      <w:bookmarkEnd w:id="34"/>
-      <w:r>
-        <w:t xml:space="preserve"> </w:t>
-      </w:r>
-    </w:p>
-    <w:p>
-      <w:r>
-        <w:t>Ngôn ngữ lập trình Python (</w:t>
-      </w:r>
-      <w:r>
-        <w:fldChar w:fldCharType="begin"/>
-      </w:r>
-      <w:r>
-        <w:instrText xml:space="preserve"> REF _Ref74234692 \h </w:instrText>
-      </w:r>
-      <w:r>
-        <w:fldChar w:fldCharType="separate"/>
-      </w:r>
-      <w:r>
-        <w:t xml:space="preserve">Hình </w:t>
-      </w:r>
-      <w:r>
-        <w:rPr>
-          <w:noProof/>
-        </w:rPr>
-        <w:t>1</w:t>
-      </w:r>
-      <w:r>
-        <w:t>.</w:t>
-      </w:r>
-      <w:r>
-        <w:rPr>
-          <w:noProof/>
-        </w:rPr>
-        <w:t>1</w:t>
-      </w:r>
-      <w:r>
-        <w:fldChar w:fldCharType="end"/>
-      </w:r>
-      <w:r>
-        <w:t>)</w:t>
-      </w:r>
-      <w:r>
-        <w:t xml:space="preserve"> </w:t>
-      </w:r>
-      <w:r>
-        <w:t xml:space="preserve">là ngôn ngữ </w:t>
-      </w:r>
-    </w:p>
-    <w:p>
-      <w:pPr>
-        <w:pStyle w:val="Caption"/>
-        <w:spacing w:before="120"/>
-      </w:pPr>
+    </w:p>
+    <w:p>
+      <w:pPr>
+        <w:pStyle w:val="Heading2"/>
+      </w:pPr>
+      <w:r>
+        <w:t>Các cấp độ kiểm thử phần mềm</w:t>
+      </w:r>
     </w:p>
     <w:p>
       <w:pPr>
         <w:pStyle w:val="Heading3"/>
-      </w:pPr>
-      <w:bookmarkStart w:id="35" w:name="_Toc98339743"/>
-      <w:r>
-        <w:t>Mục 1.1.2</w:t>
-      </w:r>
-      <w:bookmarkEnd w:id="35"/>
-      <w:r>
-        <w:t xml:space="preserve"> </w:t>
-      </w:r>
-    </w:p>
-    <w:p>
-      <w:r>
-        <w:t>Nội dung…, nếu có trích dẫn</w:t>
-      </w:r>
-      <w:r>
-        <w:t xml:space="preserve"> [2]</w:t>
-      </w:r>
-      <w:r>
-        <w:t>.</w:t>
-      </w:r>
-      <w:r>
-        <w:t xml:space="preserve"> </w:t>
-      </w:r>
-    </w:p>
-    <w:p/>
-    <w:p>
-      <w:pPr>
-        <w:pStyle w:val="Heading2"/>
-      </w:pPr>
-      <w:bookmarkStart w:id="36" w:name="_Toc98339744"/>
-      <w:r>
-        <w:t>Mục 1.2</w:t>
-      </w:r>
-      <w:bookmarkEnd w:id="36"/>
-      <w:r>
-        <w:t xml:space="preserve"> </w:t>
+        <w:tabs>
+          <w:tab w:val="clear" w:pos="720"/>
+        </w:tabs>
+        <w:ind w:left="1080"/>
+        <w:rPr>
+          <w:i w:val="0"/>
+        </w:rPr>
+      </w:pPr>
+      <w:r>
+        <w:rPr>
+          <w:i w:val="0"/>
+        </w:rPr>
+        <w:t>Kiểm thử đơn vị (Unit testing)</w:t>
+      </w:r>
+    </w:p>
+    <w:p>
+      <w:r>
+        <w:t>Là một loại kiểm thử phần mềm trong đó các đơn vị hay thành phần riêng lẻ của phần mềm được kiểm thử với mục tiêu tách biệt từng phần của chương trình và kiểm tra xem các phần riêng lẻ có hoạt động chính xác hay không.</w:t>
+      </w:r>
+    </w:p>
+    <w:p>
+      <w:pPr>
+        <w:pStyle w:val="Heading3"/>
+        <w:tabs>
+          <w:tab w:val="clear" w:pos="720"/>
+        </w:tabs>
+        <w:ind w:left="1080"/>
+        <w:rPr>
+          <w:i w:val="0"/>
+        </w:rPr>
+      </w:pPr>
+      <w:r>
+        <w:rPr>
+          <w:i w:val="0"/>
+        </w:rPr>
+        <w:t>Kiểm thử tích hợp (Integration testing)</w:t>
+      </w:r>
+    </w:p>
+    <w:p>
+      <w:r>
+        <w:t>Là một loại kiểm thử phần mềm trong đó các đơn vị riêng lẻ được kết hợp và kiểm tra như một nhóm với mục đích để tìm ra các lỗi khi tương tác giữa các đơn vị với nhau. Được chia thành 3 loại: bottom up, top down, hybrid.</w:t>
+      </w:r>
+    </w:p>
+    <w:p>
+      <w:pPr>
+        <w:pStyle w:val="Heading3"/>
+        <w:tabs>
+          <w:tab w:val="clear" w:pos="720"/>
+        </w:tabs>
+        <w:ind w:left="1080"/>
+        <w:rPr>
+          <w:i w:val="0"/>
+        </w:rPr>
+      </w:pPr>
+      <w:r>
+        <w:rPr>
+          <w:i w:val="0"/>
+        </w:rPr>
+        <w:t>Kiểm thử hệ thống (System testing)</w:t>
+      </w:r>
+    </w:p>
+    <w:p>
+      <w:r>
+        <w:t xml:space="preserve">Là kiểm thử một hệ thống hay phần mềm tích hợp, hoàn chỉnh với mục tiêu đánh giá sự tuân thủ của hệ thống với các yêu cầu cụ thể. </w:t>
+      </w:r>
+      <w:r>
+        <w:t>Thực hiện kiểm thử gồm chức năng và phi chức năng.</w:t>
+      </w:r>
+    </w:p>
+    <w:p>
+      <w:pPr>
+        <w:pStyle w:val="Heading3"/>
+        <w:tabs>
+          <w:tab w:val="clear" w:pos="720"/>
+        </w:tabs>
+        <w:ind w:left="1080"/>
+        <w:rPr>
+          <w:i w:val="0"/>
+        </w:rPr>
+      </w:pPr>
+      <w:r>
+        <w:rPr>
+          <w:i w:val="0"/>
+        </w:rPr>
+        <w:t>Kiểm thử chấp nhận người dùng (User acceptance testing)</w:t>
+      </w:r>
+    </w:p>
+    <w:p>
+      <w:r>
+        <w:t>Kiểm thử nhằm xác định hệ thống phần mềm có đạt yêu cầu kỹ thuật hay không và được chia làm 2 loại: alpha testing và beta testing.</w:t>
+      </w:r>
+    </w:p>
+    <w:p>
+      <w:pPr>
+        <w:pStyle w:val="Nomal-"/>
+      </w:pPr>
+      <w:r>
+        <w:t>Alpha testing: kiểm thử trong môi trường local, xác định tất cả lỗi hoặc vấn đề có thể xảy ra trước khi đưa sản phẩm cho người dùng. Sử dụng kỹ thuật Blackbox và Whitebox.</w:t>
+      </w:r>
+    </w:p>
+    <w:p>
+      <w:pPr>
+        <w:pStyle w:val="Nomal-"/>
+      </w:pPr>
+      <w:r>
+        <w:t>Beta testing: là thử nghiệm được thực hiện bởi người dùng thực trong môi trường thực.</w:t>
       </w:r>
     </w:p>
     <w:p>
@@ -5123,10 +6350,463 @@
         <w:spacing w:before="0" w:after="0" w:line="240" w:lineRule="auto"/>
         <w:ind w:firstLine="0"/>
         <w:jc w:val="left"/>
-        <w:rPr>
-          <w:b/>
-          <w:bCs/>
-          <w:caps/>
+      </w:pPr>
+      <w:r>
+        <w:br w:type="page"/>
+      </w:r>
+    </w:p>
+    <w:p>
+      <w:pPr>
+        <w:pStyle w:val="Heading2"/>
+      </w:pPr>
+      <w:r>
+        <w:lastRenderedPageBreak/>
+        <w:t xml:space="preserve">Test case </w:t>
+      </w:r>
+    </w:p>
+    <w:p>
+      <w:pPr>
+        <w:pStyle w:val="Heading3"/>
+        <w:tabs>
+          <w:tab w:val="clear" w:pos="720"/>
+        </w:tabs>
+        <w:ind w:left="1080"/>
+        <w:rPr>
+          <w:i w:val="0"/>
+        </w:rPr>
+      </w:pPr>
+      <w:r>
+        <w:rPr>
+          <w:i w:val="0"/>
+        </w:rPr>
+        <w:t>Test case là gì?</w:t>
+      </w:r>
+    </w:p>
+    <w:p>
+      <w:r>
+        <w:t xml:space="preserve">Test case là một tài liệu trong đó có một tập hợp dữ liệu kiểm thử, điều kiện tiên quyết, kết quả mong đợi và điều kiện hậu kỳ. được phát triển cho một kịch bản kiểm thử cụ thể để xác minh sự tuân thủ theo một yêu cầu cụ thể. </w:t>
+      </w:r>
+      <w:r>
+        <w:t>Test Case đóng vai trò là điểm bắt đầu cho quá trình thực thi thử nghiệm và sau khi áp dụng một tập hợp các giá trị đầu vào, ứng dụng có một kết quả cuối cùng và rời khỏi hệ thống tại một số điểm kết thúc hoặc còn được gọi là điều kiện hậu thực thi.</w:t>
+      </w:r>
+    </w:p>
+    <w:p>
+      <w:pPr>
+        <w:pStyle w:val="Heading3"/>
+        <w:rPr>
+          <w:i w:val="0"/>
+        </w:rPr>
+      </w:pPr>
+      <w:r>
+        <w:rPr>
+          <w:i w:val="0"/>
+        </w:rPr>
+        <w:t>Thông số trường hợp kiểm thử</w:t>
+      </w:r>
+      <w:r>
+        <w:rPr>
+          <w:i w:val="0"/>
+        </w:rPr>
+        <w:t xml:space="preserve"> điển hình</w:t>
+      </w:r>
+      <w:r>
+        <w:rPr>
+          <w:i w:val="0"/>
+        </w:rPr>
+        <w:t xml:space="preserve"> (Typical Test Case Parameter)</w:t>
+      </w:r>
+    </w:p>
+    <w:p>
+      <w:r>
+        <w:t>Bao gồm các thông số:</w:t>
+      </w:r>
+    </w:p>
+    <w:p>
+      <w:pPr>
+        <w:pStyle w:val="Nomal-"/>
+      </w:pPr>
+      <w:r>
+        <w:t>Test C</w:t>
+      </w:r>
+      <w:r>
+        <w:t>ase ID</w:t>
+      </w:r>
+    </w:p>
+    <w:p>
+      <w:pPr>
+        <w:pStyle w:val="Nomal-"/>
+      </w:pPr>
+      <w:r>
+        <w:t>Test Scenario</w:t>
+      </w:r>
+    </w:p>
+    <w:p>
+      <w:pPr>
+        <w:pStyle w:val="Nomal-"/>
+      </w:pPr>
+      <w:r>
+        <w:t xml:space="preserve">Test </w:t>
+      </w:r>
+      <w:r>
+        <w:t>Case D</w:t>
+      </w:r>
+      <w:r>
+        <w:t>ecription</w:t>
+      </w:r>
+    </w:p>
+    <w:p>
+      <w:pPr>
+        <w:pStyle w:val="Nomal-"/>
+      </w:pPr>
+      <w:r>
+        <w:t>Test Steps</w:t>
+      </w:r>
+    </w:p>
+    <w:p>
+      <w:pPr>
+        <w:pStyle w:val="Nomal-"/>
+      </w:pPr>
+      <w:r>
+        <w:t xml:space="preserve">Prerequisite </w:t>
+      </w:r>
+    </w:p>
+    <w:p>
+      <w:pPr>
+        <w:pStyle w:val="Nomal-"/>
+      </w:pPr>
+      <w:r>
+        <w:t>Tast Data</w:t>
+      </w:r>
+    </w:p>
+    <w:p>
+      <w:pPr>
+        <w:pStyle w:val="Nomal-"/>
+      </w:pPr>
+      <w:r>
+        <w:t xml:space="preserve">Expected Result </w:t>
+      </w:r>
+    </w:p>
+    <w:p>
+      <w:pPr>
+        <w:pStyle w:val="Nomal-"/>
+      </w:pPr>
+      <w:r>
+        <w:t xml:space="preserve">Actual Result </w:t>
+      </w:r>
+    </w:p>
+    <w:p>
+      <w:pPr>
+        <w:pStyle w:val="Nomal-"/>
+      </w:pPr>
+      <w:r>
+        <w:t>Environment Information</w:t>
+      </w:r>
+    </w:p>
+    <w:p>
+      <w:pPr>
+        <w:pStyle w:val="Nomal-"/>
+      </w:pPr>
+      <w:r>
+        <w:t>Comments</w:t>
+      </w:r>
+    </w:p>
+    <w:p>
+      <w:pPr>
+        <w:pStyle w:val="Heading3"/>
+        <w:rPr>
+          <w:i w:val="0"/>
+        </w:rPr>
+      </w:pPr>
+      <w:r>
+        <w:rPr>
+          <w:i w:val="0"/>
+        </w:rPr>
+        <w:t>Các l</w:t>
+      </w:r>
+      <w:r>
+        <w:rPr>
+          <w:i w:val="0"/>
+        </w:rPr>
+        <w:t>oại kỹ thuật thiết kế kiểm thử (Types of test design techniques)</w:t>
+      </w:r>
+    </w:p>
+    <w:p>
+      <w:r>
+        <w:t xml:space="preserve">Kỹ thuật thiết kế kiểm thử </w:t>
+      </w:r>
+      <w:r>
+        <w:t>được chia thành hai loại:</w:t>
+      </w:r>
+    </w:p>
+    <w:p>
+      <w:pPr>
+        <w:pStyle w:val="Nomal-"/>
+      </w:pPr>
+      <w:r>
+        <w:t xml:space="preserve">Kỹ thuật kiểm thử tĩnh (Static testing technique): </w:t>
+      </w:r>
+      <w:r>
+        <w:t xml:space="preserve">Là việc kiểm tra từng phần của phần mềm, chủ yếu dựa trên các tài liệu của phần mềm hoặc tự </w:t>
+      </w:r>
+      <w:r>
+        <w:lastRenderedPageBreak/>
+        <w:t>phân tích các cú pháp của code để kiểm tra tính logic mà không cần phải chạy phần mềm một cách trực tiếp.</w:t>
+      </w:r>
+      <w:r>
+        <w:t xml:space="preserve"> Được chia thành 4 bước: </w:t>
+      </w:r>
+    </w:p>
+    <w:p>
+      <w:pPr>
+        <w:pStyle w:val="Nomal-"/>
+        <w:numPr>
+          <w:ilvl w:val="0"/>
+          <w:numId w:val="40"/>
+        </w:numPr>
+      </w:pPr>
+      <w:r>
+        <w:t>Informal Reviews</w:t>
+      </w:r>
+    </w:p>
+    <w:p>
+      <w:pPr>
+        <w:pStyle w:val="Nomal-"/>
+        <w:numPr>
+          <w:ilvl w:val="0"/>
+          <w:numId w:val="40"/>
+        </w:numPr>
+      </w:pPr>
+      <w:r>
+        <w:t>Technical Reviews</w:t>
+      </w:r>
+    </w:p>
+    <w:p>
+      <w:pPr>
+        <w:pStyle w:val="Nomal-"/>
+        <w:numPr>
+          <w:ilvl w:val="0"/>
+          <w:numId w:val="40"/>
+        </w:numPr>
+      </w:pPr>
+      <w:r>
+        <w:t>Walkthrough</w:t>
+      </w:r>
+    </w:p>
+    <w:p>
+      <w:pPr>
+        <w:pStyle w:val="Nomal-"/>
+        <w:numPr>
+          <w:ilvl w:val="0"/>
+          <w:numId w:val="40"/>
+        </w:numPr>
+      </w:pPr>
+      <w:r>
+        <w:t xml:space="preserve">Inspection </w:t>
+      </w:r>
+      <w:bookmarkStart w:id="29" w:name="_GoBack"/>
+      <w:bookmarkEnd w:id="29"/>
+    </w:p>
+    <w:p>
+      <w:pPr>
+        <w:pStyle w:val="Nomal-"/>
+      </w:pPr>
+      <w:r>
+        <w:t xml:space="preserve">Kỹ thuật kiểm thử động (Dynamic testing technique): </w:t>
+      </w:r>
+      <w:r>
+        <w:t xml:space="preserve">được sử dụng để kiểm tra ứng dụng hoặc phần mềm tại thời điểm thực thi, được thực hiện trong quá trình xác nhận. Được chia thành 3 loại: </w:t>
+      </w:r>
+    </w:p>
+    <w:p>
+      <w:pPr>
+        <w:pStyle w:val="Nomal-"/>
+        <w:numPr>
+          <w:ilvl w:val="0"/>
+          <w:numId w:val="41"/>
+        </w:numPr>
+      </w:pPr>
+      <w:r>
+        <w:t>Kỹ thuật dựa trên đặc điểm kỹ thuật (</w:t>
+      </w:r>
+      <w:r>
+        <w:t>Specification-based</w:t>
+      </w:r>
+      <w:r>
+        <w:t>):</w:t>
+      </w:r>
+    </w:p>
+    <w:p>
+      <w:pPr>
+        <w:pStyle w:val="Nomal-"/>
+        <w:numPr>
+          <w:ilvl w:val="0"/>
+          <w:numId w:val="42"/>
+        </w:numPr>
+      </w:pPr>
+      <w:r>
+        <w:t>Phân tích giá trị biên (BVA)</w:t>
+      </w:r>
+    </w:p>
+    <w:p>
+      <w:pPr>
+        <w:pStyle w:val="Nomal-"/>
+        <w:numPr>
+          <w:ilvl w:val="0"/>
+          <w:numId w:val="42"/>
+        </w:numPr>
+      </w:pPr>
+      <w:r>
+        <w:t>Phân vùng tương đương (EP)</w:t>
+      </w:r>
+    </w:p>
+    <w:p>
+      <w:pPr>
+        <w:pStyle w:val="Nomal-"/>
+        <w:numPr>
+          <w:ilvl w:val="0"/>
+          <w:numId w:val="42"/>
+        </w:numPr>
+      </w:pPr>
+      <w:r>
+        <w:t>Bảng Decision</w:t>
+      </w:r>
+    </w:p>
+    <w:p>
+      <w:pPr>
+        <w:pStyle w:val="Nomal-"/>
+        <w:numPr>
+          <w:ilvl w:val="0"/>
+          <w:numId w:val="42"/>
+        </w:numPr>
+      </w:pPr>
+      <w:r>
+        <w:t>Sơ đồ chuyển đổi trạng thái</w:t>
+      </w:r>
+    </w:p>
+    <w:p>
+      <w:pPr>
+        <w:pStyle w:val="Nomal-"/>
+        <w:numPr>
+          <w:ilvl w:val="0"/>
+          <w:numId w:val="42"/>
+        </w:numPr>
+      </w:pPr>
+      <w:r>
+        <w:t xml:space="preserve">Kiểm tra trường hợp sử dụng </w:t>
+      </w:r>
+    </w:p>
+    <w:p>
+      <w:pPr>
+        <w:pStyle w:val="Nomal-"/>
+        <w:numPr>
+          <w:ilvl w:val="0"/>
+          <w:numId w:val="41"/>
+        </w:numPr>
+      </w:pPr>
+      <w:r>
+        <w:t>Kỹ thuật dựa trên cấu trúc (</w:t>
+      </w:r>
+      <w:r>
+        <w:t>Structure</w:t>
+      </w:r>
+      <w:r>
+        <w:t>-based)</w:t>
+      </w:r>
+    </w:p>
+    <w:p>
+      <w:pPr>
+        <w:pStyle w:val="Nomal-"/>
+        <w:numPr>
+          <w:ilvl w:val="0"/>
+          <w:numId w:val="44"/>
+        </w:numPr>
+      </w:pPr>
+      <w:r>
+        <w:t>Kiểm thử câu lệnh (Statement testing)</w:t>
+      </w:r>
+    </w:p>
+    <w:p>
+      <w:pPr>
+        <w:pStyle w:val="Nomal-"/>
+        <w:numPr>
+          <w:ilvl w:val="0"/>
+          <w:numId w:val="44"/>
+        </w:numPr>
+      </w:pPr>
+      <w:r>
+        <w:t>Kiểm thử quyết định (Decision testing)</w:t>
+      </w:r>
+    </w:p>
+    <w:p>
+      <w:pPr>
+        <w:pStyle w:val="Nomal-"/>
+        <w:numPr>
+          <w:ilvl w:val="0"/>
+          <w:numId w:val="44"/>
+        </w:numPr>
+      </w:pPr>
+      <w:r>
+        <w:t>Kiểm thử điều kiện (Condition testing)</w:t>
+      </w:r>
+    </w:p>
+    <w:p>
+      <w:pPr>
+        <w:pStyle w:val="Nomal-"/>
+        <w:numPr>
+          <w:ilvl w:val="0"/>
+          <w:numId w:val="44"/>
+        </w:numPr>
+      </w:pPr>
+      <w:r>
+        <w:t>Kiểm thử đa điều kiện (Multiple condition testing)</w:t>
+      </w:r>
+    </w:p>
+    <w:p>
+      <w:pPr>
+        <w:pStyle w:val="Nomal-"/>
+        <w:numPr>
+          <w:ilvl w:val="0"/>
+          <w:numId w:val="41"/>
+        </w:numPr>
+      </w:pPr>
+      <w:r>
+        <w:t>Kỹ thuật dựa trên kinh nghiệm (</w:t>
+      </w:r>
+      <w:r>
+        <w:t>Experience-based techniques</w:t>
+      </w:r>
+      <w:r>
+        <w:t>)</w:t>
+      </w:r>
+    </w:p>
+    <w:p>
+      <w:pPr>
+        <w:pStyle w:val="Nomal-"/>
+        <w:numPr>
+          <w:ilvl w:val="0"/>
+          <w:numId w:val="43"/>
+        </w:numPr>
+      </w:pPr>
+      <w:r>
+        <w:t>Kiểm thử thăm dò (Exploratory testing)</w:t>
+      </w:r>
+    </w:p>
+    <w:p>
+      <w:pPr>
+        <w:pStyle w:val="Nomal-"/>
+        <w:numPr>
+          <w:ilvl w:val="0"/>
+          <w:numId w:val="43"/>
+        </w:numPr>
+      </w:pPr>
+      <w:r>
+        <w:t>Phỏng đoán lỗi (Error guesing)</w:t>
+      </w:r>
+    </w:p>
+    <w:p>
+      <w:pPr>
+        <w:pStyle w:val="Heading2"/>
+        <w:rPr>
           <w:kern w:val="32"/>
           <w:szCs w:val="32"/>
         </w:rPr>
@@ -5139,12 +6819,12 @@
       <w:pPr>
         <w:pStyle w:val="Heading1"/>
       </w:pPr>
-      <w:bookmarkStart w:id="37" w:name="_Toc98339745"/>
+      <w:bookmarkStart w:id="30" w:name="_Toc98339745"/>
       <w:r>
         <w:lastRenderedPageBreak/>
         <w:t>LÝ THUYẾT</w:t>
       </w:r>
-      <w:bookmarkEnd w:id="37"/>
+      <w:bookmarkEnd w:id="30"/>
       <w:r>
         <w:t xml:space="preserve"> </w:t>
       </w:r>
@@ -5153,11 +6833,11 @@
       <w:pPr>
         <w:pStyle w:val="Heading2"/>
       </w:pPr>
-      <w:bookmarkStart w:id="38" w:name="_Toc98339746"/>
+      <w:bookmarkStart w:id="31" w:name="_Toc98339746"/>
       <w:r>
         <w:t>Mục 2.1</w:t>
       </w:r>
-      <w:bookmarkEnd w:id="38"/>
+      <w:bookmarkEnd w:id="31"/>
       <w:r>
         <w:t xml:space="preserve"> </w:t>
       </w:r>
@@ -5174,34 +6854,34 @@
       <w:pPr>
         <w:pStyle w:val="Heading3"/>
       </w:pPr>
-      <w:bookmarkStart w:id="39" w:name="_Toc98339747"/>
+      <w:bookmarkStart w:id="32" w:name="_Toc98339747"/>
       <w:r>
         <w:t>M</w:t>
       </w:r>
       <w:r>
         <w:t>ục 2.1.1</w:t>
       </w:r>
-      <w:bookmarkEnd w:id="39"/>
+      <w:bookmarkEnd w:id="32"/>
     </w:p>
     <w:p>
       <w:pPr>
         <w:pStyle w:val="Heading3"/>
       </w:pPr>
-      <w:bookmarkStart w:id="40" w:name="_Toc98339748"/>
+      <w:bookmarkStart w:id="33" w:name="_Toc98339748"/>
       <w:r>
         <w:t>Mục 2.1.2</w:t>
       </w:r>
-      <w:bookmarkEnd w:id="40"/>
+      <w:bookmarkEnd w:id="33"/>
     </w:p>
     <w:p>
       <w:pPr>
         <w:pStyle w:val="Heading2"/>
       </w:pPr>
-      <w:bookmarkStart w:id="41" w:name="_Toc98339749"/>
+      <w:bookmarkStart w:id="34" w:name="_Toc98339749"/>
       <w:r>
         <w:t>Mục 2.2</w:t>
       </w:r>
-      <w:bookmarkEnd w:id="41"/>
+      <w:bookmarkEnd w:id="34"/>
     </w:p>
     <w:p>
       <w:pPr>
@@ -5210,7 +6890,7 @@
       <w:r>
         <w:br w:type="page"/>
       </w:r>
-      <w:bookmarkStart w:id="42" w:name="_Toc98339750"/>
+      <w:bookmarkStart w:id="35" w:name="_Toc98339750"/>
       <w:r>
         <w:lastRenderedPageBreak/>
         <w:t xml:space="preserve">TRIỂN KHAI </w:t>
@@ -5218,17 +6898,17 @@
       <w:r>
         <w:t>…</w:t>
       </w:r>
-      <w:bookmarkEnd w:id="42"/>
+      <w:bookmarkEnd w:id="35"/>
     </w:p>
     <w:p>
       <w:pPr>
         <w:pStyle w:val="Heading2"/>
       </w:pPr>
-      <w:bookmarkStart w:id="43" w:name="_Toc98339751"/>
+      <w:bookmarkStart w:id="36" w:name="_Toc98339751"/>
       <w:r>
         <w:t>Mục 3.1</w:t>
       </w:r>
-      <w:bookmarkEnd w:id="43"/>
+      <w:bookmarkEnd w:id="36"/>
       <w:r>
         <w:t xml:space="preserve"> </w:t>
       </w:r>
@@ -5237,21 +6917,21 @@
       <w:pPr>
         <w:pStyle w:val="Heading3"/>
       </w:pPr>
-      <w:bookmarkStart w:id="44" w:name="_Toc98339752"/>
+      <w:bookmarkStart w:id="37" w:name="_Toc98339752"/>
       <w:r>
         <w:t>Mục 3.1.1</w:t>
       </w:r>
-      <w:bookmarkEnd w:id="44"/>
+      <w:bookmarkEnd w:id="37"/>
     </w:p>
     <w:p>
       <w:pPr>
         <w:pStyle w:val="Heading3"/>
       </w:pPr>
-      <w:bookmarkStart w:id="45" w:name="_Toc98339753"/>
+      <w:bookmarkStart w:id="38" w:name="_Toc98339753"/>
       <w:r>
         <w:t>Mục 3.1.2</w:t>
       </w:r>
-      <w:bookmarkEnd w:id="45"/>
+      <w:bookmarkEnd w:id="38"/>
       <w:r>
         <w:t xml:space="preserve"> </w:t>
       </w:r>
@@ -5260,11 +6940,11 @@
       <w:pPr>
         <w:pStyle w:val="Heading2"/>
       </w:pPr>
-      <w:bookmarkStart w:id="46" w:name="_Toc98339754"/>
+      <w:bookmarkStart w:id="39" w:name="_Toc98339754"/>
       <w:r>
         <w:t>Mục 3.2</w:t>
       </w:r>
-      <w:bookmarkEnd w:id="46"/>
+      <w:bookmarkEnd w:id="39"/>
       <w:r>
         <w:t xml:space="preserve"> </w:t>
       </w:r>
@@ -5293,12 +6973,12 @@
       <w:pPr>
         <w:pStyle w:val="Heading1"/>
       </w:pPr>
-      <w:bookmarkStart w:id="47" w:name="_Toc98339755"/>
+      <w:bookmarkStart w:id="40" w:name="_Toc98339755"/>
       <w:r>
         <w:lastRenderedPageBreak/>
         <w:t>KẾT QUẢ</w:t>
       </w:r>
-      <w:bookmarkEnd w:id="47"/>
+      <w:bookmarkEnd w:id="40"/>
       <w:r>
         <w:t xml:space="preserve"> </w:t>
       </w:r>
@@ -5307,24 +6987,24 @@
       <w:pPr>
         <w:pStyle w:val="Heading2"/>
       </w:pPr>
-      <w:bookmarkStart w:id="48" w:name="_Toc98339756"/>
+      <w:bookmarkStart w:id="41" w:name="_Toc98339756"/>
       <w:r>
         <w:t>M</w:t>
       </w:r>
       <w:r>
         <w:t>ục 4.1…</w:t>
       </w:r>
-      <w:bookmarkEnd w:id="48"/>
+      <w:bookmarkEnd w:id="41"/>
     </w:p>
     <w:p>
       <w:pPr>
         <w:pStyle w:val="Heading2"/>
       </w:pPr>
-      <w:bookmarkStart w:id="49" w:name="_Toc98339757"/>
+      <w:bookmarkStart w:id="42" w:name="_Toc98339757"/>
       <w:r>
         <w:t>Mục 4.2…</w:t>
       </w:r>
-      <w:bookmarkEnd w:id="49"/>
+      <w:bookmarkEnd w:id="42"/>
     </w:p>
     <w:p/>
     <w:p>
@@ -5382,8 +7062,8 @@
         <w:pStyle w:val="Caption"/>
         <w:jc w:val="left"/>
       </w:pPr>
-      <w:bookmarkStart w:id="50" w:name="_Ref53916001"/>
-      <w:bookmarkStart w:id="51" w:name="_Toc74235471"/>
+      <w:bookmarkStart w:id="43" w:name="_Ref53916001"/>
+      <w:bookmarkStart w:id="44" w:name="_Toc74235471"/>
       <w:r>
         <w:t xml:space="preserve">Bảng </w:t>
       </w:r>
@@ -5406,11 +7086,11 @@
           <w:t>1</w:t>
         </w:r>
       </w:fldSimple>
-      <w:bookmarkEnd w:id="50"/>
+      <w:bookmarkEnd w:id="43"/>
       <w:r>
         <w:t xml:space="preserve"> Kiến trúc</w:t>
       </w:r>
-      <w:bookmarkEnd w:id="51"/>
+      <w:bookmarkEnd w:id="44"/>
       <w:r>
         <w:t xml:space="preserve"> </w:t>
       </w:r>
@@ -5419,7 +7099,6 @@
       <w:tblPr>
         <w:tblStyle w:val="PlainTable21"/>
         <w:tblW w:w="8306" w:type="dxa"/>
-        <w:tblInd w:w="0" w:type="dxa"/>
         <w:tblBorders>
           <w:top w:val="none" w:sz="0" w:space="0" w:color="auto"/>
           <w:bottom w:val="none" w:sz="0" w:space="0" w:color="auto"/>
@@ -5670,8 +7349,8 @@
       <w:pPr>
         <w:pStyle w:val="Caption"/>
       </w:pPr>
-      <w:bookmarkStart w:id="52" w:name="_Ref53916295"/>
-      <w:bookmarkStart w:id="53" w:name="_Toc98336121"/>
+      <w:bookmarkStart w:id="45" w:name="_Ref53916295"/>
+      <w:bookmarkStart w:id="46" w:name="_Toc98336121"/>
       <w:r>
         <w:t xml:space="preserve">Hình </w:t>
       </w:r>
@@ -5694,7 +7373,7 @@
           <w:t>1</w:t>
         </w:r>
       </w:fldSimple>
-      <w:bookmarkEnd w:id="52"/>
+      <w:bookmarkEnd w:id="45"/>
       <w:r>
         <w:t xml:space="preserve"> </w:t>
       </w:r>
@@ -5704,10 +7383,10 @@
       <w:r>
         <w:t xml:space="preserve"> của mô hình</w:t>
       </w:r>
-      <w:bookmarkEnd w:id="53"/>
-    </w:p>
-    <w:p>
-      <w:bookmarkStart w:id="54" w:name="_Toc342760222"/>
+      <w:bookmarkEnd w:id="46"/>
+    </w:p>
+    <w:p>
+      <w:bookmarkStart w:id="47" w:name="_Toc342760222"/>
       <w:bookmarkEnd w:id="2"/>
       <w:bookmarkEnd w:id="3"/>
       <w:bookmarkEnd w:id="4"/>
@@ -5724,16 +7403,16 @@
           <w:numId w:val="0"/>
         </w:numPr>
       </w:pPr>
-      <w:bookmarkStart w:id="55" w:name="_Toc98339758"/>
+      <w:bookmarkStart w:id="48" w:name="_Toc98339758"/>
       <w:r>
         <w:lastRenderedPageBreak/>
         <w:t>KẾT LUẬN VÀ HƯỚNG PHÁT TRIỂN</w:t>
       </w:r>
-      <w:bookmarkEnd w:id="55"/>
-    </w:p>
-    <w:p>
-      <w:bookmarkStart w:id="56" w:name="OLE_LINK15"/>
-      <w:bookmarkStart w:id="57" w:name="OLE_LINK16"/>
+      <w:bookmarkEnd w:id="48"/>
+    </w:p>
+    <w:p>
+      <w:bookmarkStart w:id="49" w:name="OLE_LINK15"/>
+      <w:bookmarkStart w:id="50" w:name="OLE_LINK16"/>
       <w:r>
         <w:t xml:space="preserve">Đề tài đã thực hiện được </w:t>
       </w:r>
@@ -5741,8 +7420,8 @@
         <w:t>…</w:t>
       </w:r>
     </w:p>
-    <w:bookmarkEnd w:id="56"/>
-    <w:bookmarkEnd w:id="57"/>
+    <w:bookmarkEnd w:id="49"/>
+    <w:bookmarkEnd w:id="50"/>
     <w:p>
       <w:pPr>
         <w:spacing w:before="0" w:line="240" w:lineRule="auto"/>
@@ -5768,13 +7447,13 @@
           <w:numId w:val="0"/>
         </w:numPr>
       </w:pPr>
-      <w:bookmarkStart w:id="58" w:name="_Toc98339759"/>
+      <w:bookmarkStart w:id="51" w:name="_Toc98339759"/>
       <w:r>
         <w:lastRenderedPageBreak/>
         <w:t>TÀI LIỆU THAM KHẢO</w:t>
       </w:r>
-      <w:bookmarkEnd w:id="54"/>
-      <w:bookmarkEnd w:id="58"/>
+      <w:bookmarkEnd w:id="47"/>
+      <w:bookmarkEnd w:id="51"/>
     </w:p>
     <w:p>
       <w:pPr>
@@ -5865,12 +7544,12 @@
           <w:numId w:val="0"/>
         </w:numPr>
       </w:pPr>
-      <w:bookmarkStart w:id="59" w:name="_Toc98339760"/>
+      <w:bookmarkStart w:id="52" w:name="_Toc98339760"/>
       <w:r>
         <w:lastRenderedPageBreak/>
         <w:t>PHỤ LỤC</w:t>
       </w:r>
-      <w:bookmarkEnd w:id="59"/>
+      <w:bookmarkEnd w:id="52"/>
     </w:p>
     <w:p>
       <w:pPr>
@@ -6029,7 +7708,7 @@
           <w:rPr>
             <w:noProof/>
           </w:rPr>
-          <w:t>i</w:t>
+          <w:t>5</w:t>
         </w:r>
         <w:r>
           <w:rPr>
@@ -6731,6 +8410,119 @@
     </w:lvl>
   </w:abstractNum>
   <w:abstractNum w:abstractNumId="3">
+    <w:nsid w:val="0FB1237B"/>
+    <w:multiLevelType w:val="hybridMultilevel"/>
+    <w:tmpl w:val="D10EBC1E"/>
+    <w:lvl w:ilvl="0" w:tplc="04090001">
+      <w:start w:val="1"/>
+      <w:numFmt w:val="bullet"/>
+      <w:lvlText w:val=""/>
+      <w:lvlJc w:val="left"/>
+      <w:pPr>
+        <w:ind w:left="1437" w:hanging="360"/>
+      </w:pPr>
+      <w:rPr>
+        <w:rFonts w:ascii="Symbol" w:hAnsi="Symbol" w:hint="default"/>
+      </w:rPr>
+    </w:lvl>
+    <w:lvl w:ilvl="1" w:tplc="04090003" w:tentative="1">
+      <w:start w:val="1"/>
+      <w:numFmt w:val="bullet"/>
+      <w:lvlText w:val="o"/>
+      <w:lvlJc w:val="left"/>
+      <w:pPr>
+        <w:ind w:left="2157" w:hanging="360"/>
+      </w:pPr>
+      <w:rPr>
+        <w:rFonts w:ascii="Courier New" w:hAnsi="Courier New" w:cs="Courier New" w:hint="default"/>
+      </w:rPr>
+    </w:lvl>
+    <w:lvl w:ilvl="2" w:tplc="04090005" w:tentative="1">
+      <w:start w:val="1"/>
+      <w:numFmt w:val="bullet"/>
+      <w:lvlText w:val=""/>
+      <w:lvlJc w:val="left"/>
+      <w:pPr>
+        <w:ind w:left="2877" w:hanging="360"/>
+      </w:pPr>
+      <w:rPr>
+        <w:rFonts w:ascii="Wingdings" w:hAnsi="Wingdings" w:hint="default"/>
+      </w:rPr>
+    </w:lvl>
+    <w:lvl w:ilvl="3" w:tplc="04090001" w:tentative="1">
+      <w:start w:val="1"/>
+      <w:numFmt w:val="bullet"/>
+      <w:lvlText w:val=""/>
+      <w:lvlJc w:val="left"/>
+      <w:pPr>
+        <w:ind w:left="3597" w:hanging="360"/>
+      </w:pPr>
+      <w:rPr>
+        <w:rFonts w:ascii="Symbol" w:hAnsi="Symbol" w:hint="default"/>
+      </w:rPr>
+    </w:lvl>
+    <w:lvl w:ilvl="4" w:tplc="04090003" w:tentative="1">
+      <w:start w:val="1"/>
+      <w:numFmt w:val="bullet"/>
+      <w:lvlText w:val="o"/>
+      <w:lvlJc w:val="left"/>
+      <w:pPr>
+        <w:ind w:left="4317" w:hanging="360"/>
+      </w:pPr>
+      <w:rPr>
+        <w:rFonts w:ascii="Courier New" w:hAnsi="Courier New" w:cs="Courier New" w:hint="default"/>
+      </w:rPr>
+    </w:lvl>
+    <w:lvl w:ilvl="5" w:tplc="04090005" w:tentative="1">
+      <w:start w:val="1"/>
+      <w:numFmt w:val="bullet"/>
+      <w:lvlText w:val=""/>
+      <w:lvlJc w:val="left"/>
+      <w:pPr>
+        <w:ind w:left="5037" w:hanging="360"/>
+      </w:pPr>
+      <w:rPr>
+        <w:rFonts w:ascii="Wingdings" w:hAnsi="Wingdings" w:hint="default"/>
+      </w:rPr>
+    </w:lvl>
+    <w:lvl w:ilvl="6" w:tplc="04090001" w:tentative="1">
+      <w:start w:val="1"/>
+      <w:numFmt w:val="bullet"/>
+      <w:lvlText w:val=""/>
+      <w:lvlJc w:val="left"/>
+      <w:pPr>
+        <w:ind w:left="5757" w:hanging="360"/>
+      </w:pPr>
+      <w:rPr>
+        <w:rFonts w:ascii="Symbol" w:hAnsi="Symbol" w:hint="default"/>
+      </w:rPr>
+    </w:lvl>
+    <w:lvl w:ilvl="7" w:tplc="04090003" w:tentative="1">
+      <w:start w:val="1"/>
+      <w:numFmt w:val="bullet"/>
+      <w:lvlText w:val="o"/>
+      <w:lvlJc w:val="left"/>
+      <w:pPr>
+        <w:ind w:left="6477" w:hanging="360"/>
+      </w:pPr>
+      <w:rPr>
+        <w:rFonts w:ascii="Courier New" w:hAnsi="Courier New" w:cs="Courier New" w:hint="default"/>
+      </w:rPr>
+    </w:lvl>
+    <w:lvl w:ilvl="8" w:tplc="04090005" w:tentative="1">
+      <w:start w:val="1"/>
+      <w:numFmt w:val="bullet"/>
+      <w:lvlText w:val=""/>
+      <w:lvlJc w:val="left"/>
+      <w:pPr>
+        <w:ind w:left="7197" w:hanging="360"/>
+      </w:pPr>
+      <w:rPr>
+        <w:rFonts w:ascii="Wingdings" w:hAnsi="Wingdings" w:hint="default"/>
+      </w:rPr>
+    </w:lvl>
+  </w:abstractNum>
+  <w:abstractNum w:abstractNumId="4">
     <w:nsid w:val="17F1410C"/>
     <w:multiLevelType w:val="hybridMultilevel"/>
     <w:tmpl w:val="7DCECF24"/>
@@ -6850,7 +8642,7 @@
       </w:pPr>
     </w:lvl>
   </w:abstractNum>
-  <w:abstractNum w:abstractNumId="4">
+  <w:abstractNum w:abstractNumId="5">
     <w:nsid w:val="1A8C31B9"/>
     <w:multiLevelType w:val="hybridMultilevel"/>
     <w:tmpl w:val="14567A2C"/>
@@ -6939,7 +8731,7 @@
       </w:pPr>
     </w:lvl>
   </w:abstractNum>
-  <w:abstractNum w:abstractNumId="5">
+  <w:abstractNum w:abstractNumId="6">
     <w:nsid w:val="1C04712B"/>
     <w:multiLevelType w:val="multilevel"/>
     <w:tmpl w:val="CCA425B6"/>
@@ -7036,7 +8828,7 @@
       </w:pPr>
     </w:lvl>
   </w:abstractNum>
-  <w:abstractNum w:abstractNumId="6">
+  <w:abstractNum w:abstractNumId="7">
     <w:nsid w:val="1C436F2B"/>
     <w:multiLevelType w:val="hybridMultilevel"/>
     <w:tmpl w:val="E8966D0A"/>
@@ -7122,7 +8914,7 @@
       </w:pPr>
     </w:lvl>
   </w:abstractNum>
-  <w:abstractNum w:abstractNumId="7">
+  <w:abstractNum w:abstractNumId="8">
     <w:nsid w:val="23760FEF"/>
     <w:multiLevelType w:val="hybridMultilevel"/>
     <w:tmpl w:val="FF32EA22"/>
@@ -7235,7 +9027,120 @@
       </w:rPr>
     </w:lvl>
   </w:abstractNum>
-  <w:abstractNum w:abstractNumId="8">
+  <w:abstractNum w:abstractNumId="9">
+    <w:nsid w:val="2516647E"/>
+    <w:multiLevelType w:val="hybridMultilevel"/>
+    <w:tmpl w:val="1D023926"/>
+    <w:lvl w:ilvl="0" w:tplc="04090001">
+      <w:start w:val="1"/>
+      <w:numFmt w:val="bullet"/>
+      <w:lvlText w:val=""/>
+      <w:lvlJc w:val="left"/>
+      <w:pPr>
+        <w:ind w:left="1437" w:hanging="360"/>
+      </w:pPr>
+      <w:rPr>
+        <w:rFonts w:ascii="Symbol" w:hAnsi="Symbol" w:hint="default"/>
+      </w:rPr>
+    </w:lvl>
+    <w:lvl w:ilvl="1" w:tplc="04090003" w:tentative="1">
+      <w:start w:val="1"/>
+      <w:numFmt w:val="bullet"/>
+      <w:lvlText w:val="o"/>
+      <w:lvlJc w:val="left"/>
+      <w:pPr>
+        <w:ind w:left="2157" w:hanging="360"/>
+      </w:pPr>
+      <w:rPr>
+        <w:rFonts w:ascii="Courier New" w:hAnsi="Courier New" w:cs="Courier New" w:hint="default"/>
+      </w:rPr>
+    </w:lvl>
+    <w:lvl w:ilvl="2" w:tplc="04090005" w:tentative="1">
+      <w:start w:val="1"/>
+      <w:numFmt w:val="bullet"/>
+      <w:lvlText w:val=""/>
+      <w:lvlJc w:val="left"/>
+      <w:pPr>
+        <w:ind w:left="2877" w:hanging="360"/>
+      </w:pPr>
+      <w:rPr>
+        <w:rFonts w:ascii="Wingdings" w:hAnsi="Wingdings" w:hint="default"/>
+      </w:rPr>
+    </w:lvl>
+    <w:lvl w:ilvl="3" w:tplc="04090001" w:tentative="1">
+      <w:start w:val="1"/>
+      <w:numFmt w:val="bullet"/>
+      <w:lvlText w:val=""/>
+      <w:lvlJc w:val="left"/>
+      <w:pPr>
+        <w:ind w:left="3597" w:hanging="360"/>
+      </w:pPr>
+      <w:rPr>
+        <w:rFonts w:ascii="Symbol" w:hAnsi="Symbol" w:hint="default"/>
+      </w:rPr>
+    </w:lvl>
+    <w:lvl w:ilvl="4" w:tplc="04090003" w:tentative="1">
+      <w:start w:val="1"/>
+      <w:numFmt w:val="bullet"/>
+      <w:lvlText w:val="o"/>
+      <w:lvlJc w:val="left"/>
+      <w:pPr>
+        <w:ind w:left="4317" w:hanging="360"/>
+      </w:pPr>
+      <w:rPr>
+        <w:rFonts w:ascii="Courier New" w:hAnsi="Courier New" w:cs="Courier New" w:hint="default"/>
+      </w:rPr>
+    </w:lvl>
+    <w:lvl w:ilvl="5" w:tplc="04090005" w:tentative="1">
+      <w:start w:val="1"/>
+      <w:numFmt w:val="bullet"/>
+      <w:lvlText w:val=""/>
+      <w:lvlJc w:val="left"/>
+      <w:pPr>
+        <w:ind w:left="5037" w:hanging="360"/>
+      </w:pPr>
+      <w:rPr>
+        <w:rFonts w:ascii="Wingdings" w:hAnsi="Wingdings" w:hint="default"/>
+      </w:rPr>
+    </w:lvl>
+    <w:lvl w:ilvl="6" w:tplc="04090001" w:tentative="1">
+      <w:start w:val="1"/>
+      <w:numFmt w:val="bullet"/>
+      <w:lvlText w:val=""/>
+      <w:lvlJc w:val="left"/>
+      <w:pPr>
+        <w:ind w:left="5757" w:hanging="360"/>
+      </w:pPr>
+      <w:rPr>
+        <w:rFonts w:ascii="Symbol" w:hAnsi="Symbol" w:hint="default"/>
+      </w:rPr>
+    </w:lvl>
+    <w:lvl w:ilvl="7" w:tplc="04090003" w:tentative="1">
+      <w:start w:val="1"/>
+      <w:numFmt w:val="bullet"/>
+      <w:lvlText w:val="o"/>
+      <w:lvlJc w:val="left"/>
+      <w:pPr>
+        <w:ind w:left="6477" w:hanging="360"/>
+      </w:pPr>
+      <w:rPr>
+        <w:rFonts w:ascii="Courier New" w:hAnsi="Courier New" w:cs="Courier New" w:hint="default"/>
+      </w:rPr>
+    </w:lvl>
+    <w:lvl w:ilvl="8" w:tplc="04090005" w:tentative="1">
+      <w:start w:val="1"/>
+      <w:numFmt w:val="bullet"/>
+      <w:lvlText w:val=""/>
+      <w:lvlJc w:val="left"/>
+      <w:pPr>
+        <w:ind w:left="7197" w:hanging="360"/>
+      </w:pPr>
+      <w:rPr>
+        <w:rFonts w:ascii="Wingdings" w:hAnsi="Wingdings" w:hint="default"/>
+      </w:rPr>
+    </w:lvl>
+  </w:abstractNum>
+  <w:abstractNum w:abstractNumId="10">
     <w:nsid w:val="264F6A5A"/>
     <w:multiLevelType w:val="multilevel"/>
     <w:tmpl w:val="7D24519E"/>
@@ -7352,7 +9257,7 @@
       </w:pPr>
     </w:lvl>
   </w:abstractNum>
-  <w:abstractNum w:abstractNumId="9">
+  <w:abstractNum w:abstractNumId="11">
     <w:nsid w:val="324F4BD7"/>
     <w:multiLevelType w:val="multilevel"/>
     <w:tmpl w:val="3AE6E7A2"/>
@@ -7469,7 +9374,7 @@
       </w:pPr>
     </w:lvl>
   </w:abstractNum>
-  <w:abstractNum w:abstractNumId="10">
+  <w:abstractNum w:abstractNumId="12">
     <w:nsid w:val="33697B75"/>
     <w:multiLevelType w:val="hybridMultilevel"/>
     <w:tmpl w:val="68761028"/>
@@ -7581,7 +9486,7 @@
       </w:rPr>
     </w:lvl>
   </w:abstractNum>
-  <w:abstractNum w:abstractNumId="11">
+  <w:abstractNum w:abstractNumId="13">
     <w:nsid w:val="3DCC7143"/>
     <w:multiLevelType w:val="multilevel"/>
     <w:tmpl w:val="3F40F932"/>
@@ -7744,7 +9649,120 @@
       </w:rPr>
     </w:lvl>
   </w:abstractNum>
-  <w:abstractNum w:abstractNumId="12">
+  <w:abstractNum w:abstractNumId="14">
+    <w:nsid w:val="3F9B5772"/>
+    <w:multiLevelType w:val="hybridMultilevel"/>
+    <w:tmpl w:val="010449C2"/>
+    <w:lvl w:ilvl="0" w:tplc="E6E47C76">
+      <w:start w:val="1"/>
+      <w:numFmt w:val="bullet"/>
+      <w:lvlText w:val=""/>
+      <w:lvlJc w:val="left"/>
+      <w:pPr>
+        <w:ind w:left="2157" w:hanging="360"/>
+      </w:pPr>
+      <w:rPr>
+        <w:rFonts w:ascii="Symbol" w:hAnsi="Symbol" w:hint="default"/>
+      </w:rPr>
+    </w:lvl>
+    <w:lvl w:ilvl="1" w:tplc="04090003" w:tentative="1">
+      <w:start w:val="1"/>
+      <w:numFmt w:val="bullet"/>
+      <w:lvlText w:val="o"/>
+      <w:lvlJc w:val="left"/>
+      <w:pPr>
+        <w:ind w:left="2877" w:hanging="360"/>
+      </w:pPr>
+      <w:rPr>
+        <w:rFonts w:ascii="Courier New" w:hAnsi="Courier New" w:cs="Courier New" w:hint="default"/>
+      </w:rPr>
+    </w:lvl>
+    <w:lvl w:ilvl="2" w:tplc="04090005" w:tentative="1">
+      <w:start w:val="1"/>
+      <w:numFmt w:val="bullet"/>
+      <w:lvlText w:val=""/>
+      <w:lvlJc w:val="left"/>
+      <w:pPr>
+        <w:ind w:left="3597" w:hanging="360"/>
+      </w:pPr>
+      <w:rPr>
+        <w:rFonts w:ascii="Wingdings" w:hAnsi="Wingdings" w:hint="default"/>
+      </w:rPr>
+    </w:lvl>
+    <w:lvl w:ilvl="3" w:tplc="04090001" w:tentative="1">
+      <w:start w:val="1"/>
+      <w:numFmt w:val="bullet"/>
+      <w:lvlText w:val=""/>
+      <w:lvlJc w:val="left"/>
+      <w:pPr>
+        <w:ind w:left="4317" w:hanging="360"/>
+      </w:pPr>
+      <w:rPr>
+        <w:rFonts w:ascii="Symbol" w:hAnsi="Symbol" w:hint="default"/>
+      </w:rPr>
+    </w:lvl>
+    <w:lvl w:ilvl="4" w:tplc="04090003" w:tentative="1">
+      <w:start w:val="1"/>
+      <w:numFmt w:val="bullet"/>
+      <w:lvlText w:val="o"/>
+      <w:lvlJc w:val="left"/>
+      <w:pPr>
+        <w:ind w:left="5037" w:hanging="360"/>
+      </w:pPr>
+      <w:rPr>
+        <w:rFonts w:ascii="Courier New" w:hAnsi="Courier New" w:cs="Courier New" w:hint="default"/>
+      </w:rPr>
+    </w:lvl>
+    <w:lvl w:ilvl="5" w:tplc="04090005" w:tentative="1">
+      <w:start w:val="1"/>
+      <w:numFmt w:val="bullet"/>
+      <w:lvlText w:val=""/>
+      <w:lvlJc w:val="left"/>
+      <w:pPr>
+        <w:ind w:left="5757" w:hanging="360"/>
+      </w:pPr>
+      <w:rPr>
+        <w:rFonts w:ascii="Wingdings" w:hAnsi="Wingdings" w:hint="default"/>
+      </w:rPr>
+    </w:lvl>
+    <w:lvl w:ilvl="6" w:tplc="04090001" w:tentative="1">
+      <w:start w:val="1"/>
+      <w:numFmt w:val="bullet"/>
+      <w:lvlText w:val=""/>
+      <w:lvlJc w:val="left"/>
+      <w:pPr>
+        <w:ind w:left="6477" w:hanging="360"/>
+      </w:pPr>
+      <w:rPr>
+        <w:rFonts w:ascii="Symbol" w:hAnsi="Symbol" w:hint="default"/>
+      </w:rPr>
+    </w:lvl>
+    <w:lvl w:ilvl="7" w:tplc="04090003" w:tentative="1">
+      <w:start w:val="1"/>
+      <w:numFmt w:val="bullet"/>
+      <w:lvlText w:val="o"/>
+      <w:lvlJc w:val="left"/>
+      <w:pPr>
+        <w:ind w:left="7197" w:hanging="360"/>
+      </w:pPr>
+      <w:rPr>
+        <w:rFonts w:ascii="Courier New" w:hAnsi="Courier New" w:cs="Courier New" w:hint="default"/>
+      </w:rPr>
+    </w:lvl>
+    <w:lvl w:ilvl="8" w:tplc="04090005" w:tentative="1">
+      <w:start w:val="1"/>
+      <w:numFmt w:val="bullet"/>
+      <w:lvlText w:val=""/>
+      <w:lvlJc w:val="left"/>
+      <w:pPr>
+        <w:ind w:left="7917" w:hanging="360"/>
+      </w:pPr>
+      <w:rPr>
+        <w:rFonts w:ascii="Wingdings" w:hAnsi="Wingdings" w:hint="default"/>
+      </w:rPr>
+    </w:lvl>
+  </w:abstractNum>
+  <w:abstractNum w:abstractNumId="15">
     <w:nsid w:val="4357222D"/>
     <w:multiLevelType w:val="multilevel"/>
     <w:tmpl w:val="BBECE992"/>
@@ -7906,7 +9924,7 @@
       </w:rPr>
     </w:lvl>
   </w:abstractNum>
-  <w:abstractNum w:abstractNumId="13">
+  <w:abstractNum w:abstractNumId="16">
     <w:nsid w:val="48AC3520"/>
     <w:multiLevelType w:val="multilevel"/>
     <w:tmpl w:val="6A5E2E9A"/>
@@ -8053,7 +10071,233 @@
       </w:rPr>
     </w:lvl>
   </w:abstractNum>
-  <w:abstractNum w:abstractNumId="14">
+  <w:abstractNum w:abstractNumId="17">
+    <w:nsid w:val="511612A3"/>
+    <w:multiLevelType w:val="hybridMultilevel"/>
+    <w:tmpl w:val="3EC68886"/>
+    <w:lvl w:ilvl="0" w:tplc="E6E47C76">
+      <w:start w:val="1"/>
+      <w:numFmt w:val="bullet"/>
+      <w:lvlText w:val=""/>
+      <w:lvlJc w:val="left"/>
+      <w:pPr>
+        <w:ind w:left="2220" w:hanging="360"/>
+      </w:pPr>
+      <w:rPr>
+        <w:rFonts w:ascii="Symbol" w:hAnsi="Symbol" w:hint="default"/>
+      </w:rPr>
+    </w:lvl>
+    <w:lvl w:ilvl="1" w:tplc="04090003" w:tentative="1">
+      <w:start w:val="1"/>
+      <w:numFmt w:val="bullet"/>
+      <w:lvlText w:val="o"/>
+      <w:lvlJc w:val="left"/>
+      <w:pPr>
+        <w:ind w:left="2940" w:hanging="360"/>
+      </w:pPr>
+      <w:rPr>
+        <w:rFonts w:ascii="Courier New" w:hAnsi="Courier New" w:cs="Courier New" w:hint="default"/>
+      </w:rPr>
+    </w:lvl>
+    <w:lvl w:ilvl="2" w:tplc="04090005" w:tentative="1">
+      <w:start w:val="1"/>
+      <w:numFmt w:val="bullet"/>
+      <w:lvlText w:val=""/>
+      <w:lvlJc w:val="left"/>
+      <w:pPr>
+        <w:ind w:left="3660" w:hanging="360"/>
+      </w:pPr>
+      <w:rPr>
+        <w:rFonts w:ascii="Wingdings" w:hAnsi="Wingdings" w:hint="default"/>
+      </w:rPr>
+    </w:lvl>
+    <w:lvl w:ilvl="3" w:tplc="04090001" w:tentative="1">
+      <w:start w:val="1"/>
+      <w:numFmt w:val="bullet"/>
+      <w:lvlText w:val=""/>
+      <w:lvlJc w:val="left"/>
+      <w:pPr>
+        <w:ind w:left="4380" w:hanging="360"/>
+      </w:pPr>
+      <w:rPr>
+        <w:rFonts w:ascii="Symbol" w:hAnsi="Symbol" w:hint="default"/>
+      </w:rPr>
+    </w:lvl>
+    <w:lvl w:ilvl="4" w:tplc="04090003" w:tentative="1">
+      <w:start w:val="1"/>
+      <w:numFmt w:val="bullet"/>
+      <w:lvlText w:val="o"/>
+      <w:lvlJc w:val="left"/>
+      <w:pPr>
+        <w:ind w:left="5100" w:hanging="360"/>
+      </w:pPr>
+      <w:rPr>
+        <w:rFonts w:ascii="Courier New" w:hAnsi="Courier New" w:cs="Courier New" w:hint="default"/>
+      </w:rPr>
+    </w:lvl>
+    <w:lvl w:ilvl="5" w:tplc="04090005" w:tentative="1">
+      <w:start w:val="1"/>
+      <w:numFmt w:val="bullet"/>
+      <w:lvlText w:val=""/>
+      <w:lvlJc w:val="left"/>
+      <w:pPr>
+        <w:ind w:left="5820" w:hanging="360"/>
+      </w:pPr>
+      <w:rPr>
+        <w:rFonts w:ascii="Wingdings" w:hAnsi="Wingdings" w:hint="default"/>
+      </w:rPr>
+    </w:lvl>
+    <w:lvl w:ilvl="6" w:tplc="04090001" w:tentative="1">
+      <w:start w:val="1"/>
+      <w:numFmt w:val="bullet"/>
+      <w:lvlText w:val=""/>
+      <w:lvlJc w:val="left"/>
+      <w:pPr>
+        <w:ind w:left="6540" w:hanging="360"/>
+      </w:pPr>
+      <w:rPr>
+        <w:rFonts w:ascii="Symbol" w:hAnsi="Symbol" w:hint="default"/>
+      </w:rPr>
+    </w:lvl>
+    <w:lvl w:ilvl="7" w:tplc="04090003" w:tentative="1">
+      <w:start w:val="1"/>
+      <w:numFmt w:val="bullet"/>
+      <w:lvlText w:val="o"/>
+      <w:lvlJc w:val="left"/>
+      <w:pPr>
+        <w:ind w:left="7260" w:hanging="360"/>
+      </w:pPr>
+      <w:rPr>
+        <w:rFonts w:ascii="Courier New" w:hAnsi="Courier New" w:cs="Courier New" w:hint="default"/>
+      </w:rPr>
+    </w:lvl>
+    <w:lvl w:ilvl="8" w:tplc="04090005" w:tentative="1">
+      <w:start w:val="1"/>
+      <w:numFmt w:val="bullet"/>
+      <w:lvlText w:val=""/>
+      <w:lvlJc w:val="left"/>
+      <w:pPr>
+        <w:ind w:left="7980" w:hanging="360"/>
+      </w:pPr>
+      <w:rPr>
+        <w:rFonts w:ascii="Wingdings" w:hAnsi="Wingdings" w:hint="default"/>
+      </w:rPr>
+    </w:lvl>
+  </w:abstractNum>
+  <w:abstractNum w:abstractNumId="18">
+    <w:nsid w:val="54865CDB"/>
+    <w:multiLevelType w:val="hybridMultilevel"/>
+    <w:tmpl w:val="FB1E5AA8"/>
+    <w:lvl w:ilvl="0" w:tplc="E6E47C76">
+      <w:start w:val="1"/>
+      <w:numFmt w:val="bullet"/>
+      <w:lvlText w:val=""/>
+      <w:lvlJc w:val="left"/>
+      <w:pPr>
+        <w:ind w:left="2157" w:hanging="360"/>
+      </w:pPr>
+      <w:rPr>
+        <w:rFonts w:ascii="Symbol" w:hAnsi="Symbol" w:hint="default"/>
+      </w:rPr>
+    </w:lvl>
+    <w:lvl w:ilvl="1" w:tplc="04090003" w:tentative="1">
+      <w:start w:val="1"/>
+      <w:numFmt w:val="bullet"/>
+      <w:lvlText w:val="o"/>
+      <w:lvlJc w:val="left"/>
+      <w:pPr>
+        <w:ind w:left="2877" w:hanging="360"/>
+      </w:pPr>
+      <w:rPr>
+        <w:rFonts w:ascii="Courier New" w:hAnsi="Courier New" w:cs="Courier New" w:hint="default"/>
+      </w:rPr>
+    </w:lvl>
+    <w:lvl w:ilvl="2" w:tplc="04090005" w:tentative="1">
+      <w:start w:val="1"/>
+      <w:numFmt w:val="bullet"/>
+      <w:lvlText w:val=""/>
+      <w:lvlJc w:val="left"/>
+      <w:pPr>
+        <w:ind w:left="3597" w:hanging="360"/>
+      </w:pPr>
+      <w:rPr>
+        <w:rFonts w:ascii="Wingdings" w:hAnsi="Wingdings" w:hint="default"/>
+      </w:rPr>
+    </w:lvl>
+    <w:lvl w:ilvl="3" w:tplc="04090001" w:tentative="1">
+      <w:start w:val="1"/>
+      <w:numFmt w:val="bullet"/>
+      <w:lvlText w:val=""/>
+      <w:lvlJc w:val="left"/>
+      <w:pPr>
+        <w:ind w:left="4317" w:hanging="360"/>
+      </w:pPr>
+      <w:rPr>
+        <w:rFonts w:ascii="Symbol" w:hAnsi="Symbol" w:hint="default"/>
+      </w:rPr>
+    </w:lvl>
+    <w:lvl w:ilvl="4" w:tplc="04090003" w:tentative="1">
+      <w:start w:val="1"/>
+      <w:numFmt w:val="bullet"/>
+      <w:lvlText w:val="o"/>
+      <w:lvlJc w:val="left"/>
+      <w:pPr>
+        <w:ind w:left="5037" w:hanging="360"/>
+      </w:pPr>
+      <w:rPr>
+        <w:rFonts w:ascii="Courier New" w:hAnsi="Courier New" w:cs="Courier New" w:hint="default"/>
+      </w:rPr>
+    </w:lvl>
+    <w:lvl w:ilvl="5" w:tplc="04090005" w:tentative="1">
+      <w:start w:val="1"/>
+      <w:numFmt w:val="bullet"/>
+      <w:lvlText w:val=""/>
+      <w:lvlJc w:val="left"/>
+      <w:pPr>
+        <w:ind w:left="5757" w:hanging="360"/>
+      </w:pPr>
+      <w:rPr>
+        <w:rFonts w:ascii="Wingdings" w:hAnsi="Wingdings" w:hint="default"/>
+      </w:rPr>
+    </w:lvl>
+    <w:lvl w:ilvl="6" w:tplc="04090001" w:tentative="1">
+      <w:start w:val="1"/>
+      <w:numFmt w:val="bullet"/>
+      <w:lvlText w:val=""/>
+      <w:lvlJc w:val="left"/>
+      <w:pPr>
+        <w:ind w:left="6477" w:hanging="360"/>
+      </w:pPr>
+      <w:rPr>
+        <w:rFonts w:ascii="Symbol" w:hAnsi="Symbol" w:hint="default"/>
+      </w:rPr>
+    </w:lvl>
+    <w:lvl w:ilvl="7" w:tplc="04090003" w:tentative="1">
+      <w:start w:val="1"/>
+      <w:numFmt w:val="bullet"/>
+      <w:lvlText w:val="o"/>
+      <w:lvlJc w:val="left"/>
+      <w:pPr>
+        <w:ind w:left="7197" w:hanging="360"/>
+      </w:pPr>
+      <w:rPr>
+        <w:rFonts w:ascii="Courier New" w:hAnsi="Courier New" w:cs="Courier New" w:hint="default"/>
+      </w:rPr>
+    </w:lvl>
+    <w:lvl w:ilvl="8" w:tplc="04090005" w:tentative="1">
+      <w:start w:val="1"/>
+      <w:numFmt w:val="bullet"/>
+      <w:lvlText w:val=""/>
+      <w:lvlJc w:val="left"/>
+      <w:pPr>
+        <w:ind w:left="7917" w:hanging="360"/>
+      </w:pPr>
+      <w:rPr>
+        <w:rFonts w:ascii="Wingdings" w:hAnsi="Wingdings" w:hint="default"/>
+      </w:rPr>
+    </w:lvl>
+  </w:abstractNum>
+  <w:abstractNum w:abstractNumId="19">
     <w:nsid w:val="593D4E50"/>
     <w:multiLevelType w:val="hybridMultilevel"/>
     <w:tmpl w:val="41DC2AB4"/>
@@ -8139,7 +10383,7 @@
       </w:pPr>
     </w:lvl>
   </w:abstractNum>
-  <w:abstractNum w:abstractNumId="15">
+  <w:abstractNum w:abstractNumId="20">
     <w:nsid w:val="5B232926"/>
     <w:multiLevelType w:val="hybridMultilevel"/>
     <w:tmpl w:val="9C60B6C4"/>
@@ -8225,7 +10469,7 @@
       </w:pPr>
     </w:lvl>
   </w:abstractNum>
-  <w:abstractNum w:abstractNumId="16">
+  <w:abstractNum w:abstractNumId="21">
     <w:nsid w:val="62440CA0"/>
     <w:multiLevelType w:val="hybridMultilevel"/>
     <w:tmpl w:val="8996B4F6"/>
@@ -8339,7 +10583,7 @@
       </w:rPr>
     </w:lvl>
   </w:abstractNum>
-  <w:abstractNum w:abstractNumId="17">
+  <w:abstractNum w:abstractNumId="22">
     <w:nsid w:val="6B586386"/>
     <w:multiLevelType w:val="multilevel"/>
     <w:tmpl w:val="48626AB8"/>
@@ -8483,7 +10727,7 @@
       </w:rPr>
     </w:lvl>
   </w:abstractNum>
-  <w:abstractNum w:abstractNumId="18">
+  <w:abstractNum w:abstractNumId="23">
     <w:nsid w:val="6BA60159"/>
     <w:multiLevelType w:val="hybridMultilevel"/>
     <w:tmpl w:val="62664716"/>
@@ -8569,7 +10813,7 @@
       </w:pPr>
     </w:lvl>
   </w:abstractNum>
-  <w:abstractNum w:abstractNumId="19">
+  <w:abstractNum w:abstractNumId="24">
     <w:nsid w:val="7257547F"/>
     <w:multiLevelType w:val="hybridMultilevel"/>
     <w:tmpl w:val="41DC2AB4"/>
@@ -8655,7 +10899,7 @@
       </w:pPr>
     </w:lvl>
   </w:abstractNum>
-  <w:abstractNum w:abstractNumId="20">
+  <w:abstractNum w:abstractNumId="25">
     <w:nsid w:val="72EC1BD9"/>
     <w:multiLevelType w:val="multilevel"/>
     <w:tmpl w:val="988234C0"/>
@@ -8778,7 +11022,7 @@
       </w:rPr>
     </w:lvl>
   </w:abstractNum>
-  <w:abstractNum w:abstractNumId="21">
+  <w:abstractNum w:abstractNumId="26">
     <w:nsid w:val="77677EC2"/>
     <w:multiLevelType w:val="hybridMultilevel"/>
     <w:tmpl w:val="9B36F38E"/>
@@ -8920,7 +11164,120 @@
       </w:rPr>
     </w:lvl>
   </w:abstractNum>
-  <w:abstractNum w:abstractNumId="22">
+  <w:abstractNum w:abstractNumId="27">
+    <w:nsid w:val="78070186"/>
+    <w:multiLevelType w:val="hybridMultilevel"/>
+    <w:tmpl w:val="4DD2E15A"/>
+    <w:lvl w:ilvl="0" w:tplc="5F9072B6">
+      <w:start w:val="1"/>
+      <w:numFmt w:val="bullet"/>
+      <w:lvlText w:val=""/>
+      <w:lvlJc w:val="left"/>
+      <w:pPr>
+        <w:ind w:left="1077" w:hanging="360"/>
+      </w:pPr>
+      <w:rPr>
+        <w:rFonts w:ascii="Wingdings" w:eastAsia="Times New Roman" w:hAnsi="Wingdings" w:cs="Times New Roman" w:hint="default"/>
+      </w:rPr>
+    </w:lvl>
+    <w:lvl w:ilvl="1" w:tplc="04090003" w:tentative="1">
+      <w:start w:val="1"/>
+      <w:numFmt w:val="bullet"/>
+      <w:lvlText w:val="o"/>
+      <w:lvlJc w:val="left"/>
+      <w:pPr>
+        <w:ind w:left="1797" w:hanging="360"/>
+      </w:pPr>
+      <w:rPr>
+        <w:rFonts w:ascii="Courier New" w:hAnsi="Courier New" w:cs="Courier New" w:hint="default"/>
+      </w:rPr>
+    </w:lvl>
+    <w:lvl w:ilvl="2" w:tplc="04090005" w:tentative="1">
+      <w:start w:val="1"/>
+      <w:numFmt w:val="bullet"/>
+      <w:lvlText w:val=""/>
+      <w:lvlJc w:val="left"/>
+      <w:pPr>
+        <w:ind w:left="2517" w:hanging="360"/>
+      </w:pPr>
+      <w:rPr>
+        <w:rFonts w:ascii="Wingdings" w:hAnsi="Wingdings" w:hint="default"/>
+      </w:rPr>
+    </w:lvl>
+    <w:lvl w:ilvl="3" w:tplc="04090001" w:tentative="1">
+      <w:start w:val="1"/>
+      <w:numFmt w:val="bullet"/>
+      <w:lvlText w:val=""/>
+      <w:lvlJc w:val="left"/>
+      <w:pPr>
+        <w:ind w:left="3237" w:hanging="360"/>
+      </w:pPr>
+      <w:rPr>
+        <w:rFonts w:ascii="Symbol" w:hAnsi="Symbol" w:hint="default"/>
+      </w:rPr>
+    </w:lvl>
+    <w:lvl w:ilvl="4" w:tplc="04090003" w:tentative="1">
+      <w:start w:val="1"/>
+      <w:numFmt w:val="bullet"/>
+      <w:lvlText w:val="o"/>
+      <w:lvlJc w:val="left"/>
+      <w:pPr>
+        <w:ind w:left="3957" w:hanging="360"/>
+      </w:pPr>
+      <w:rPr>
+        <w:rFonts w:ascii="Courier New" w:hAnsi="Courier New" w:cs="Courier New" w:hint="default"/>
+      </w:rPr>
+    </w:lvl>
+    <w:lvl w:ilvl="5" w:tplc="04090005" w:tentative="1">
+      <w:start w:val="1"/>
+      <w:numFmt w:val="bullet"/>
+      <w:lvlText w:val=""/>
+      <w:lvlJc w:val="left"/>
+      <w:pPr>
+        <w:ind w:left="4677" w:hanging="360"/>
+      </w:pPr>
+      <w:rPr>
+        <w:rFonts w:ascii="Wingdings" w:hAnsi="Wingdings" w:hint="default"/>
+      </w:rPr>
+    </w:lvl>
+    <w:lvl w:ilvl="6" w:tplc="04090001" w:tentative="1">
+      <w:start w:val="1"/>
+      <w:numFmt w:val="bullet"/>
+      <w:lvlText w:val=""/>
+      <w:lvlJc w:val="left"/>
+      <w:pPr>
+        <w:ind w:left="5397" w:hanging="360"/>
+      </w:pPr>
+      <w:rPr>
+        <w:rFonts w:ascii="Symbol" w:hAnsi="Symbol" w:hint="default"/>
+      </w:rPr>
+    </w:lvl>
+    <w:lvl w:ilvl="7" w:tplc="04090003" w:tentative="1">
+      <w:start w:val="1"/>
+      <w:numFmt w:val="bullet"/>
+      <w:lvlText w:val="o"/>
+      <w:lvlJc w:val="left"/>
+      <w:pPr>
+        <w:ind w:left="6117" w:hanging="360"/>
+      </w:pPr>
+      <w:rPr>
+        <w:rFonts w:ascii="Courier New" w:hAnsi="Courier New" w:cs="Courier New" w:hint="default"/>
+      </w:rPr>
+    </w:lvl>
+    <w:lvl w:ilvl="8" w:tplc="04090005" w:tentative="1">
+      <w:start w:val="1"/>
+      <w:numFmt w:val="bullet"/>
+      <w:lvlText w:val=""/>
+      <w:lvlJc w:val="left"/>
+      <w:pPr>
+        <w:ind w:left="6837" w:hanging="360"/>
+      </w:pPr>
+      <w:rPr>
+        <w:rFonts w:ascii="Wingdings" w:hAnsi="Wingdings" w:hint="default"/>
+      </w:rPr>
+    </w:lvl>
+  </w:abstractNum>
+  <w:abstractNum w:abstractNumId="28">
     <w:nsid w:val="7F96762C"/>
     <w:multiLevelType w:val="hybridMultilevel"/>
     <w:tmpl w:val="12FA6D88"/>
@@ -9062,19 +11419,19 @@
     </w:lvl>
   </w:abstractNum>
   <w:num w:numId="1">
-    <w:abstractNumId w:val="11"/>
+    <w:abstractNumId w:val="13"/>
   </w:num>
   <w:num w:numId="2">
     <w:abstractNumId w:val="2"/>
   </w:num>
   <w:num w:numId="3">
-    <w:abstractNumId w:val="3"/>
+    <w:abstractNumId w:val="4"/>
   </w:num>
   <w:num w:numId="4">
-    <w:abstractNumId w:val="21"/>
+    <w:abstractNumId w:val="26"/>
   </w:num>
   <w:num w:numId="5">
-    <w:abstractNumId w:val="12"/>
+    <w:abstractNumId w:val="15"/>
     <w:lvlOverride w:ilvl="0">
       <w:lvl w:ilvl="0">
         <w:start w:val="1"/>
@@ -9251,34 +11608,34 @@
     </w:lvlOverride>
   </w:num>
   <w:num w:numId="6">
+    <w:abstractNumId w:val="28"/>
+  </w:num>
+  <w:num w:numId="7">
+    <w:abstractNumId w:val="11"/>
+  </w:num>
+  <w:num w:numId="8">
+    <w:abstractNumId w:val="10"/>
+  </w:num>
+  <w:num w:numId="9">
+    <w:abstractNumId w:val="6"/>
+  </w:num>
+  <w:num w:numId="10">
+    <w:abstractNumId w:val="16"/>
+  </w:num>
+  <w:num w:numId="11">
     <w:abstractNumId w:val="22"/>
   </w:num>
-  <w:num w:numId="7">
-    <w:abstractNumId w:val="9"/>
-  </w:num>
-  <w:num w:numId="8">
-    <w:abstractNumId w:val="8"/>
-  </w:num>
-  <w:num w:numId="9">
-    <w:abstractNumId w:val="5"/>
-  </w:num>
-  <w:num w:numId="10">
-    <w:abstractNumId w:val="13"/>
-  </w:num>
-  <w:num w:numId="11">
-    <w:abstractNumId w:val="17"/>
-  </w:num>
   <w:num w:numId="12">
-    <w:abstractNumId w:val="20"/>
+    <w:abstractNumId w:val="25"/>
   </w:num>
   <w:num w:numId="13">
+    <w:abstractNumId w:val="15"/>
+  </w:num>
+  <w:num w:numId="14">
     <w:abstractNumId w:val="12"/>
   </w:num>
-  <w:num w:numId="14">
-    <w:abstractNumId w:val="10"/>
-  </w:num>
   <w:num w:numId="15">
-    <w:abstractNumId w:val="18"/>
+    <w:abstractNumId w:val="23"/>
     <w:lvlOverride w:ilvl="0">
       <w:startOverride w:val="1"/>
     </w:lvlOverride>
@@ -9308,7 +11665,7 @@
     </w:lvlOverride>
   </w:num>
   <w:num w:numId="16">
-    <w:abstractNumId w:val="6"/>
+    <w:abstractNumId w:val="7"/>
     <w:lvlOverride w:ilvl="0">
       <w:startOverride w:val="1"/>
     </w:lvlOverride>
@@ -9338,37 +11695,37 @@
     </w:lvlOverride>
   </w:num>
   <w:num w:numId="17">
-    <w:abstractNumId w:val="16"/>
+    <w:abstractNumId w:val="21"/>
   </w:num>
   <w:num w:numId="18">
     <w:abstractNumId w:val="1"/>
   </w:num>
   <w:num w:numId="19">
-    <w:abstractNumId w:val="11"/>
+    <w:abstractNumId w:val="13"/>
   </w:num>
   <w:num w:numId="20">
-    <w:abstractNumId w:val="11"/>
+    <w:abstractNumId w:val="13"/>
   </w:num>
   <w:num w:numId="21">
     <w:abstractNumId w:val="0"/>
   </w:num>
   <w:num w:numId="22">
-    <w:abstractNumId w:val="7"/>
+    <w:abstractNumId w:val="8"/>
   </w:num>
   <w:num w:numId="23">
-    <w:abstractNumId w:val="11"/>
+    <w:abstractNumId w:val="13"/>
   </w:num>
   <w:num w:numId="24">
-    <w:abstractNumId w:val="11"/>
+    <w:abstractNumId w:val="13"/>
   </w:num>
   <w:num w:numId="25">
-    <w:abstractNumId w:val="14"/>
+    <w:abstractNumId w:val="19"/>
   </w:num>
   <w:num w:numId="26">
-    <w:abstractNumId w:val="19"/>
+    <w:abstractNumId w:val="24"/>
   </w:num>
   <w:num w:numId="27">
-    <w:abstractNumId w:val="11"/>
+    <w:abstractNumId w:val="13"/>
   </w:num>
   <w:num w:numId="28">
     <w:abstractNumId w:val="2"/>
@@ -9377,31 +11734,49 @@
     <w:abstractNumId w:val="2"/>
   </w:num>
   <w:num w:numId="30">
-    <w:abstractNumId w:val="4"/>
+    <w:abstractNumId w:val="5"/>
   </w:num>
   <w:num w:numId="31">
-    <w:abstractNumId w:val="11"/>
+    <w:abstractNumId w:val="13"/>
   </w:num>
   <w:num w:numId="32">
-    <w:abstractNumId w:val="11"/>
+    <w:abstractNumId w:val="13"/>
   </w:num>
   <w:num w:numId="33">
-    <w:abstractNumId w:val="11"/>
+    <w:abstractNumId w:val="13"/>
   </w:num>
   <w:num w:numId="34">
-    <w:abstractNumId w:val="11"/>
+    <w:abstractNumId w:val="13"/>
   </w:num>
   <w:num w:numId="35">
-    <w:abstractNumId w:val="11"/>
+    <w:abstractNumId w:val="13"/>
   </w:num>
   <w:num w:numId="36">
-    <w:abstractNumId w:val="11"/>
+    <w:abstractNumId w:val="13"/>
   </w:num>
   <w:num w:numId="37">
-    <w:abstractNumId w:val="11"/>
+    <w:abstractNumId w:val="13"/>
   </w:num>
   <w:num w:numId="38">
-    <w:abstractNumId w:val="15"/>
+    <w:abstractNumId w:val="20"/>
+  </w:num>
+  <w:num w:numId="39">
+    <w:abstractNumId w:val="27"/>
+  </w:num>
+  <w:num w:numId="40">
+    <w:abstractNumId w:val="3"/>
+  </w:num>
+  <w:num w:numId="41">
+    <w:abstractNumId w:val="9"/>
+  </w:num>
+  <w:num w:numId="42">
+    <w:abstractNumId w:val="17"/>
+  </w:num>
+  <w:num w:numId="43">
+    <w:abstractNumId w:val="18"/>
+  </w:num>
+  <w:num w:numId="44">
+    <w:abstractNumId w:val="14"/>
   </w:num>
   <w:numIdMacAtCleanup w:val="17"/>
 </w:numbering>
@@ -9628,12 +12003,7 @@
         <w:ilvl w:val="1"/>
         <w:numId w:val="1"/>
       </w:numPr>
-      <w:tabs>
-        <w:tab w:val="clear" w:pos="860"/>
-        <w:tab w:val="num" w:pos="567"/>
-      </w:tabs>
       <w:spacing w:before="240" w:after="120"/>
-      <w:ind w:left="578" w:hanging="578"/>
       <w:outlineLvl w:val="1"/>
     </w:pPr>
     <w:rPr>
@@ -9798,7 +12168,6 @@
   <w:style w:type="character" w:default="1" w:styleId="DefaultParagraphFont">
     <w:name w:val="Default Paragraph Font"/>
     <w:uiPriority w:val="1"/>
-    <w:semiHidden/>
     <w:unhideWhenUsed/>
   </w:style>
   <w:style w:type="table" w:default="1" w:styleId="TableNormal">
@@ -12599,6 +14968,7 @@
     <w:tblPr>
       <w:tblStyleRowBandSize w:val="1"/>
       <w:tblStyleColBandSize w:val="1"/>
+      <w:tblInd w:w="0" w:type="dxa"/>
       <w:tblBorders>
         <w:top w:val="single" w:sz="4" w:space="0" w:color="7F7F7F" w:themeColor="text1" w:themeTint="80"/>
         <w:bottom w:val="single" w:sz="4" w:space="0" w:color="7F7F7F" w:themeColor="text1" w:themeTint="80"/>
@@ -12687,6 +15057,7 @@
     <w:tblPr>
       <w:tblStyleRowBandSize w:val="1"/>
       <w:tblStyleColBandSize w:val="1"/>
+      <w:tblInd w:w="0" w:type="dxa"/>
       <w:tblBorders>
         <w:top w:val="single" w:sz="4" w:space="0" w:color="7F7F7F" w:themeColor="text1" w:themeTint="80"/>
         <w:bottom w:val="single" w:sz="4" w:space="0" w:color="7F7F7F" w:themeColor="text1" w:themeTint="80"/>
@@ -13259,12 +15630,7 @@
         <w:ilvl w:val="1"/>
         <w:numId w:val="1"/>
       </w:numPr>
-      <w:tabs>
-        <w:tab w:val="clear" w:pos="860"/>
-        <w:tab w:val="num" w:pos="567"/>
-      </w:tabs>
       <w:spacing w:before="240" w:after="120"/>
-      <w:ind w:left="578" w:hanging="578"/>
       <w:outlineLvl w:val="1"/>
     </w:pPr>
     <w:rPr>
@@ -13429,7 +15795,6 @@
   <w:style w:type="character" w:default="1" w:styleId="DefaultParagraphFont">
     <w:name w:val="Default Paragraph Font"/>
     <w:uiPriority w:val="1"/>
-    <w:semiHidden/>
     <w:unhideWhenUsed/>
   </w:style>
   <w:style w:type="table" w:default="1" w:styleId="TableNormal">
@@ -16230,6 +18595,7 @@
     <w:tblPr>
       <w:tblStyleRowBandSize w:val="1"/>
       <w:tblStyleColBandSize w:val="1"/>
+      <w:tblInd w:w="0" w:type="dxa"/>
       <w:tblBorders>
         <w:top w:val="single" w:sz="4" w:space="0" w:color="7F7F7F" w:themeColor="text1" w:themeTint="80"/>
         <w:bottom w:val="single" w:sz="4" w:space="0" w:color="7F7F7F" w:themeColor="text1" w:themeTint="80"/>
@@ -16318,6 +18684,7 @@
     <w:tblPr>
       <w:tblStyleRowBandSize w:val="1"/>
       <w:tblStyleColBandSize w:val="1"/>
+      <w:tblInd w:w="0" w:type="dxa"/>
       <w:tblBorders>
         <w:top w:val="single" w:sz="4" w:space="0" w:color="7F7F7F" w:themeColor="text1" w:themeTint="80"/>
         <w:bottom w:val="single" w:sz="4" w:space="0" w:color="7F7F7F" w:themeColor="text1" w:themeTint="80"/>
@@ -16959,7 +19326,7 @@
 </file>
 
 <file path=customXml/itemProps1.xml><?xml version="1.0" encoding="utf-8"?>
-<ds:datastoreItem xmlns:ds="http://schemas.openxmlformats.org/officeDocument/2006/customXml" ds:itemID="{FEE2AB60-A094-4FA2-BB94-386FE4F86101}">
+<ds:datastoreItem xmlns:ds="http://schemas.openxmlformats.org/officeDocument/2006/customXml" ds:itemID="{6124FD15-DED8-477B-BB2A-B3E9EF95B8D6}">
   <ds:schemaRefs>
     <ds:schemaRef ds:uri="http://schemas.openxmlformats.org/officeDocument/2006/bibliography"/>
   </ds:schemaRefs>

</xml_diff>

<commit_message>
upd chương 1 cơ sở lý thuyết
</commit_message>
<xml_diff>
--- a/19. Nguyễn Thị Kiều Trinh/Báo cáo đề tài.docx
+++ b/19. Nguyễn Thị Kiều Trinh/Báo cáo đề tài.docx
@@ -18,6 +18,8 @@
       <w:bookmarkStart w:id="3" w:name="_Toc163359074"/>
       <w:bookmarkStart w:id="4" w:name="_Toc171958698"/>
       <w:bookmarkStart w:id="5" w:name="_Toc179926691"/>
+      <w:bookmarkStart w:id="6" w:name="_GoBack"/>
+      <w:bookmarkEnd w:id="6"/>
       <w:r>
         <w:rPr>
           <w:sz w:val="30"/>
@@ -326,25 +328,7 @@
           <w:sz w:val="32"/>
           <w:szCs w:val="36"/>
         </w:rPr>
-        <w:t>&lt;</w:t>
-      </w:r>
-      <w:r>
-        <w:rPr>
-          <w:b/>
-          <w:bCs/>
-          <w:sz w:val="32"/>
-          <w:szCs w:val="36"/>
-        </w:rPr>
-        <w:t>TÊN ĐỀ TÀI</w:t>
-      </w:r>
-      <w:r>
-        <w:rPr>
-          <w:b/>
-          <w:bCs/>
-          <w:sz w:val="32"/>
-          <w:szCs w:val="36"/>
-        </w:rPr>
-        <w:t>&gt;</w:t>
+        <w:t>NGHIÊN CỨU VÀ ỨNG DỤNG KIỂM THỬ THỦ CÔNG CHO WEBSITE GURU99 BANK</w:t>
       </w:r>
     </w:p>
     <w:p>
@@ -733,7 +717,7 @@
           <w:sz w:val="32"/>
         </w:rPr>
       </w:pPr>
-      <w:bookmarkStart w:id="6" w:name="_Toc98339732"/>
+      <w:bookmarkStart w:id="7" w:name="_Toc98339732"/>
       <w:bookmarkEnd w:id="0"/>
       <w:bookmarkEnd w:id="1"/>
       <w:r>
@@ -962,8 +946,6 @@
         </w:rPr>
         <w:t xml:space="preserve"> kỷ luật</w:t>
       </w:r>
-      <w:bookmarkStart w:id="7" w:name="_GoBack"/>
-      <w:bookmarkEnd w:id="7"/>
     </w:p>
     <w:p>
       <w:pPr>
@@ -1381,7 +1363,7 @@
         </w:rPr>
       </w:pPr>
       <w:bookmarkStart w:id="8" w:name="_Toc98339733"/>
-      <w:bookmarkEnd w:id="6"/>
+      <w:bookmarkEnd w:id="7"/>
       <w:r>
         <w:t xml:space="preserve">LỜI </w:t>
       </w:r>
@@ -4878,70 +4860,972 @@
       <w:pPr>
         <w:pStyle w:val="Heading1"/>
       </w:pPr>
-      <w:bookmarkStart w:id="29" w:name="_Toc98339740"/>
-      <w:bookmarkStart w:id="30" w:name="_Toc428093756"/>
+      <w:bookmarkStart w:id="29" w:name="_Toc428093756"/>
       <w:r>
         <w:lastRenderedPageBreak/>
-        <w:t xml:space="preserve">TỔNG QUAN </w:t>
-      </w:r>
-      <w:r>
-        <w:t>…</w:t>
-      </w:r>
-      <w:bookmarkEnd w:id="29"/>
-    </w:p>
+        <w:t>CƠ SỞ LÝ THUYẾT</w:t>
+      </w:r>
+    </w:p>
+    <w:bookmarkEnd w:id="29"/>
     <w:p>
       <w:pPr>
         <w:pStyle w:val="Heading2"/>
       </w:pPr>
-      <w:bookmarkStart w:id="31" w:name="_Toc98339741"/>
-      <w:bookmarkEnd w:id="30"/>
-      <w:r>
-        <w:t>Mục 1.1</w:t>
-      </w:r>
-      <w:bookmarkEnd w:id="31"/>
+      <w:r>
+        <w:t>Tổng quan về kiểm thử phần mềm</w:t>
+      </w:r>
     </w:p>
     <w:p>
       <w:pPr>
         <w:pStyle w:val="Heading3"/>
-      </w:pPr>
-      <w:bookmarkStart w:id="32" w:name="_Toc98339742"/>
-      <w:r>
-        <w:t>Mục 1.1.1</w:t>
-      </w:r>
-      <w:bookmarkEnd w:id="32"/>
+        <w:tabs>
+          <w:tab w:val="clear" w:pos="720"/>
+        </w:tabs>
+        <w:ind w:left="1260"/>
+      </w:pPr>
+      <w:r>
+        <w:rPr>
+          <w:i w:val="0"/>
+        </w:rPr>
+        <w:t>Kiểm thử phần mềm là gì?</w:t>
+      </w:r>
+    </w:p>
+    <w:p>
+      <w:r>
+        <w:t>Kiểm thử phần mềm là một quá trình thực hiện một chương trình hoặc một ứng dụng với mục đích tìm ra lỗi phần mềm. Được sử dụng để xác định tính đúng đắn, đầy đủ và chất lượng của phần mềm. Kiểm thử phần mềm thực hiện trong các điều kiện</w:t>
+      </w:r>
+      <w:r>
+        <w:t xml:space="preserve"> positive và negative bằng cách thủ công hoặc tự động.</w:t>
+      </w:r>
+    </w:p>
+    <w:p>
+      <w:pPr>
+        <w:pStyle w:val="Heading3"/>
+        <w:tabs>
+          <w:tab w:val="clear" w:pos="720"/>
+        </w:tabs>
+        <w:ind w:left="1260"/>
+        <w:rPr>
+          <w:i w:val="0"/>
+        </w:rPr>
+      </w:pPr>
+      <w:r>
+        <w:rPr>
+          <w:i w:val="0"/>
+        </w:rPr>
+        <w:t>Mục tiêu kiểm thử phần mềm</w:t>
+      </w:r>
+    </w:p>
+    <w:p>
+      <w:pPr>
+        <w:pStyle w:val="ListParagraph"/>
+        <w:numPr>
+          <w:ilvl w:val="0"/>
+          <w:numId w:val="39"/>
+        </w:numPr>
+      </w:pPr>
+      <w:r>
+        <w:t>Đảm bảo chất lượng của sản phẩm</w:t>
+      </w:r>
+    </w:p>
+    <w:p>
+      <w:pPr>
+        <w:pStyle w:val="ListParagraph"/>
+        <w:numPr>
+          <w:ilvl w:val="0"/>
+          <w:numId w:val="39"/>
+        </w:numPr>
+      </w:pPr>
+      <w:r>
+        <w:t xml:space="preserve">Phòng ngừa và phát hiện lỗi </w:t>
+      </w:r>
+    </w:p>
+    <w:p>
+      <w:pPr>
+        <w:pStyle w:val="ListParagraph"/>
+        <w:numPr>
+          <w:ilvl w:val="0"/>
+          <w:numId w:val="39"/>
+        </w:numPr>
+      </w:pPr>
+      <w:r>
+        <w:t>Sẵn sàng tích hợp</w:t>
+      </w:r>
+    </w:p>
+    <w:p>
+      <w:pPr>
+        <w:pStyle w:val="ListParagraph"/>
+        <w:numPr>
+          <w:ilvl w:val="0"/>
+          <w:numId w:val="39"/>
+        </w:numPr>
+      </w:pPr>
+      <w:r>
+        <w:t>Cung cấp thông tin để đưa ra quyết định cho giai đoạn tiếp</w:t>
+      </w:r>
+    </w:p>
+    <w:p>
+      <w:pPr>
+        <w:pStyle w:val="ListParagraph"/>
+        <w:numPr>
+          <w:ilvl w:val="0"/>
+          <w:numId w:val="39"/>
+        </w:numPr>
+      </w:pPr>
+      <w:r>
+        <w:t xml:space="preserve">Thảo luận về cách viết Test case </w:t>
+      </w:r>
+    </w:p>
+    <w:p>
+      <w:pPr>
+        <w:pStyle w:val="ListParagraph"/>
+        <w:numPr>
+          <w:ilvl w:val="0"/>
+          <w:numId w:val="39"/>
+        </w:numPr>
+      </w:pPr>
+      <w:r>
+        <w:t>Tìm ra lỗi trước khi khách hàng phát hiện ra</w:t>
+      </w:r>
+    </w:p>
+    <w:p>
+      <w:pPr>
+        <w:pStyle w:val="Heading3"/>
+        <w:tabs>
+          <w:tab w:val="clear" w:pos="720"/>
+        </w:tabs>
+        <w:ind w:left="1260"/>
+        <w:rPr>
+          <w:i w:val="0"/>
+        </w:rPr>
+      </w:pPr>
+      <w:r>
+        <w:rPr>
+          <w:i w:val="0"/>
+        </w:rPr>
+        <w:t>Các nguyên tắc của kiểm thử phần mềm</w:t>
+      </w:r>
+    </w:p>
+    <w:p>
+      <w:r>
+        <w:t>Có 7 nguyên tắc của kiểm thử phần mềm:</w:t>
+      </w:r>
+    </w:p>
+    <w:p>
+      <w:pPr>
+        <w:pStyle w:val="ListParagraph"/>
+        <w:numPr>
+          <w:ilvl w:val="3"/>
+          <w:numId w:val="16"/>
+        </w:numPr>
+        <w:ind w:left="1530"/>
+      </w:pPr>
+      <w:r>
+        <w:t>Kiểm thử nhằm chỉ ra lỗi</w:t>
+      </w:r>
+    </w:p>
+    <w:p>
+      <w:pPr>
+        <w:pStyle w:val="ListParagraph"/>
+        <w:numPr>
+          <w:ilvl w:val="3"/>
+          <w:numId w:val="16"/>
+        </w:numPr>
+        <w:ind w:left="1530"/>
+      </w:pPr>
+      <w:r>
+        <w:t>Kiểm thử toàn diện là không thể</w:t>
+      </w:r>
+    </w:p>
+    <w:p>
+      <w:pPr>
+        <w:pStyle w:val="ListParagraph"/>
+        <w:numPr>
+          <w:ilvl w:val="3"/>
+          <w:numId w:val="16"/>
+        </w:numPr>
+        <w:ind w:left="1530"/>
+      </w:pPr>
+      <w:r>
+        <w:t>Kiểm thử càng sớm càng tốt</w:t>
+      </w:r>
+    </w:p>
+    <w:p>
+      <w:pPr>
+        <w:pStyle w:val="ListParagraph"/>
+        <w:numPr>
+          <w:ilvl w:val="3"/>
+          <w:numId w:val="16"/>
+        </w:numPr>
+        <w:ind w:left="1530"/>
+      </w:pPr>
+      <w:r>
+        <w:t>Sự tập trung của lỗi</w:t>
+      </w:r>
+    </w:p>
+    <w:p>
+      <w:pPr>
+        <w:pStyle w:val="ListParagraph"/>
+        <w:numPr>
+          <w:ilvl w:val="3"/>
+          <w:numId w:val="16"/>
+        </w:numPr>
+        <w:ind w:left="1530"/>
+      </w:pPr>
+      <w:r>
+        <w:t>Nguyên lý thuốc trừ sâu</w:t>
+      </w:r>
+    </w:p>
+    <w:p>
+      <w:pPr>
+        <w:pStyle w:val="ListParagraph"/>
+        <w:numPr>
+          <w:ilvl w:val="3"/>
+          <w:numId w:val="16"/>
+        </w:numPr>
+        <w:ind w:left="1530"/>
+      </w:pPr>
+      <w:r>
+        <w:t>Kiểm thử phụ thuộc vào bối cảnh</w:t>
+      </w:r>
+    </w:p>
+    <w:p>
+      <w:pPr>
+        <w:pStyle w:val="ListParagraph"/>
+        <w:numPr>
+          <w:ilvl w:val="3"/>
+          <w:numId w:val="16"/>
+        </w:numPr>
+        <w:ind w:left="1530"/>
+      </w:pPr>
+      <w:r>
+        <w:t>Sai lầm về việc không có lỗi</w:t>
+      </w:r>
+    </w:p>
+    <w:p>
+      <w:pPr>
+        <w:pStyle w:val="Heading3"/>
+        <w:tabs>
+          <w:tab w:val="clear" w:pos="720"/>
+        </w:tabs>
+        <w:ind w:left="1260"/>
+        <w:rPr>
+          <w:i w:val="0"/>
+        </w:rPr>
+      </w:pPr>
+      <w:r>
+        <w:rPr>
+          <w:i w:val="0"/>
+        </w:rPr>
+        <w:t>Vòng đời kiểm thử phần mềm</w:t>
+      </w:r>
+    </w:p>
+    <w:p>
+      <w:r>
+        <w:t>Vòng đời kiểm thử phần mềm (STLC) là quá trình kiểm thử được thực hiện theo cách có hệ thống và có kế hoạch. Các hoạt động khác nhau được thực hiện để nâng cao chất lượng của sản phẩm. Mỗi bước đều có tiêu chí đầu vào riêng và có thể phân phối</w:t>
+      </w:r>
+      <w:r>
+        <w:t>. Bao gồm 6 bước:</w:t>
+      </w:r>
+    </w:p>
+    <w:p>
+      <w:pPr>
+        <w:pStyle w:val="ListParagraph"/>
+        <w:numPr>
+          <w:ilvl w:val="0"/>
+          <w:numId w:val="40"/>
+        </w:numPr>
+      </w:pPr>
+      <w:r>
+        <w:lastRenderedPageBreak/>
+        <w:t>Phân tích yêu cầu</w:t>
+      </w:r>
+    </w:p>
+    <w:p>
+      <w:pPr>
+        <w:pStyle w:val="ListParagraph"/>
+        <w:numPr>
+          <w:ilvl w:val="0"/>
+          <w:numId w:val="40"/>
+        </w:numPr>
+      </w:pPr>
+      <w:r>
+        <w:t>Lập kế hoạch kiểm thử</w:t>
+      </w:r>
+    </w:p>
+    <w:p>
+      <w:pPr>
+        <w:pStyle w:val="ListParagraph"/>
+        <w:numPr>
+          <w:ilvl w:val="0"/>
+          <w:numId w:val="40"/>
+        </w:numPr>
+      </w:pPr>
+      <w:r>
+        <w:t>Phát triển trường hợp kiểm thử</w:t>
+      </w:r>
+    </w:p>
+    <w:p>
+      <w:pPr>
+        <w:pStyle w:val="ListParagraph"/>
+        <w:numPr>
+          <w:ilvl w:val="0"/>
+          <w:numId w:val="40"/>
+        </w:numPr>
+      </w:pPr>
+      <w:r>
+        <w:t>Thiết lập môi trường</w:t>
+      </w:r>
+    </w:p>
+    <w:p>
+      <w:pPr>
+        <w:pStyle w:val="ListParagraph"/>
+        <w:numPr>
+          <w:ilvl w:val="0"/>
+          <w:numId w:val="40"/>
+        </w:numPr>
+      </w:pPr>
+      <w:r>
+        <w:t>Thực hiện kiểm thử</w:t>
+      </w:r>
+    </w:p>
+    <w:p>
+      <w:pPr>
+        <w:pStyle w:val="ListParagraph"/>
+        <w:numPr>
+          <w:ilvl w:val="0"/>
+          <w:numId w:val="40"/>
+        </w:numPr>
+      </w:pPr>
+      <w:r>
+        <w:t>Đóng chu trình kiểm thử</w:t>
+      </w:r>
+    </w:p>
+    <w:p>
+      <w:pPr>
+        <w:pStyle w:val="Heading3"/>
+        <w:tabs>
+          <w:tab w:val="clear" w:pos="720"/>
+        </w:tabs>
+        <w:ind w:left="1260"/>
+        <w:rPr>
+          <w:i w:val="0"/>
+        </w:rPr>
+      </w:pPr>
+      <w:r>
+        <w:rPr>
+          <w:i w:val="0"/>
+        </w:rPr>
+        <w:t>Error, Bug, Fault, Failure là gì?</w:t>
+      </w:r>
+    </w:p>
+    <w:p>
+      <w:r>
+        <w:rPr>
+          <w:b/>
+        </w:rPr>
+        <w:t>Error</w:t>
+      </w:r>
+      <w:r>
+        <w:t>: Là lỗi của con người tạo ra ví dụ như Dev code thiếu dấu chấm.</w:t>
+      </w:r>
+    </w:p>
+    <w:p>
+      <w:r>
+        <w:rPr>
+          <w:b/>
+        </w:rPr>
+        <w:t>Bug</w:t>
+      </w:r>
+      <w:r>
+        <w:t xml:space="preserve">: Dev làm những Error đó mà người kiểm thử thấy được thì gọi là Bug </w:t>
+      </w:r>
+      <w:r>
+        <w:tab/>
+        <w:t>trong quá trình kiểm thử.</w:t>
+      </w:r>
+    </w:p>
+    <w:p>
+      <w:r>
+        <w:rPr>
+          <w:b/>
+        </w:rPr>
+        <w:t>Fault</w:t>
+      </w:r>
+      <w:r>
+        <w:t xml:space="preserve">: Trong quá trình đưa sản phẩm cho khách hàng mà khách hàng thấy </w:t>
+      </w:r>
+      <w:r>
+        <w:tab/>
+        <w:t xml:space="preserve">nó thì không gọi là Bug mà gọi là Defect và khách hàng sẽ đánh giá sản </w:t>
+      </w:r>
+      <w:r>
+        <w:tab/>
+        <w:t>phẩm đó là Fault, chưa sẵn sàng đưa cho khách hàng.</w:t>
+      </w:r>
+    </w:p>
+    <w:p>
+      <w:r>
+        <w:rPr>
+          <w:b/>
+        </w:rPr>
+        <w:t>Failure</w:t>
+      </w:r>
+      <w:r>
+        <w:t>: Khách hàng đánh giá sản phẩm thất bại</w:t>
+      </w:r>
+    </w:p>
+    <w:p>
+      <w:pPr>
+        <w:pStyle w:val="ListParagraph"/>
+        <w:numPr>
+          <w:ilvl w:val="0"/>
+          <w:numId w:val="41"/>
+        </w:numPr>
+        <w:ind w:left="720"/>
+      </w:pPr>
+      <w:r>
+        <w:t xml:space="preserve">Dev gây ra Error </w:t>
+      </w:r>
+      <w:r>
+        <w:sym w:font="Wingdings" w:char="F0E0"/>
+      </w:r>
+      <w:r>
+        <w:t xml:space="preserve"> dẫn đến có Bug hoặc Fault trong code, tài liệu </w:t>
+      </w:r>
+      <w:r>
+        <w:sym w:font="Wingdings" w:char="F0E0"/>
+      </w:r>
+      <w:r>
+        <w:t xml:space="preserve"> khi thực thi chương trình thì bắt gặp Failure.</w:t>
+      </w:r>
+    </w:p>
+    <w:p>
+      <w:pPr>
+        <w:pStyle w:val="Heading3"/>
+        <w:tabs>
+          <w:tab w:val="clear" w:pos="720"/>
+        </w:tabs>
+        <w:ind w:left="1260"/>
+        <w:rPr>
+          <w:i w:val="0"/>
+        </w:rPr>
+      </w:pPr>
+      <w:r>
+        <w:rPr>
+          <w:i w:val="0"/>
+        </w:rPr>
+        <w:t>Xác minh, xác thực</w:t>
+      </w:r>
+    </w:p>
+    <w:p>
+      <w:r>
+        <w:t>Xác minh: là quá trình xác nhận rằng phần mềm đó đáp ứng đặc điểm kỹ thuật của nó, được thực hiện thông qua kiểm tra và hướng dẫn.</w:t>
+      </w:r>
+    </w:p>
+    <w:p>
+      <w:r>
+        <w:t>Xác thực: là quá trình xác nhận rằng nó đáp ứng các yêu cầu của người dùng. Đó là kiểm thử thực tế.</w:t>
+      </w:r>
+    </w:p>
+    <w:p>
+      <w:pPr>
+        <w:pStyle w:val="Heading3"/>
+        <w:tabs>
+          <w:tab w:val="clear" w:pos="720"/>
+        </w:tabs>
+        <w:ind w:left="1260"/>
+      </w:pPr>
+      <w:r>
+        <w:rPr>
+          <w:i w:val="0"/>
+        </w:rPr>
+        <w:t>QA, QC</w:t>
+      </w:r>
       <w:r>
         <w:t xml:space="preserve"> </w:t>
       </w:r>
     </w:p>
     <w:p>
       <w:r>
-        <w:t>Ngôn ngữ lập trình …</w:t>
-      </w:r>
-      <w:r>
-        <w:t xml:space="preserve"> </w:t>
-      </w:r>
-      <w:r>
-        <w:t>[1]</w:t>
+        <w:t xml:space="preserve">Đảm bảo chất lượng (QA) là một tập hợp các hoạt động có kế hoạch và có hệ thống cần thiết để cung cấp </w:t>
+      </w:r>
+      <w:r>
+        <w:t>cấp sự tin tưởng đầy đủ rằng các sản phẩm và dịch vụ sẽ phù hợp với các yêu cầu cụ thể và đáp ứng nhu cầu của người sử dụng</w:t>
       </w:r>
       <w:r>
         <w:t>.</w:t>
       </w:r>
     </w:p>
     <w:p>
-      <w:pPr>
-        <w:spacing w:after="120"/>
+      <w:r>
+        <w:t>Kiểm soát chất lượng</w:t>
+      </w:r>
+      <w:r>
+        <w:t xml:space="preserve"> (QC)</w:t>
+      </w:r>
+      <w:r>
+        <w:t xml:space="preserve"> là quá trình mà chất lượng sản phẩm được so sánh với các tiêu chuẩn áp dụng và hành động được thực hiện khi phát hiện thấy sự không phù hợp</w:t>
+      </w:r>
+      <w:r>
+        <w:t>.</w:t>
+      </w:r>
+    </w:p>
+    <w:p>
+      <w:r>
+        <w:lastRenderedPageBreak/>
+        <w:t>Sự khác biệt giữa QA và QC:</w:t>
+      </w:r>
+    </w:p>
+    <w:tbl>
+      <w:tblPr>
+        <w:tblStyle w:val="TableGrid"/>
+        <w:tblW w:w="0" w:type="auto"/>
+        <w:tblLook w:val="04A0" w:firstRow="1" w:lastRow="0" w:firstColumn="1" w:lastColumn="0" w:noHBand="0" w:noVBand="1"/>
+      </w:tblPr>
+      <w:tblGrid>
+        <w:gridCol w:w="4360"/>
+        <w:gridCol w:w="4360"/>
+      </w:tblGrid>
+      <w:tr>
+        <w:tc>
+          <w:tcPr>
+            <w:tcW w:w="4360" w:type="dxa"/>
+            <w:vAlign w:val="center"/>
+          </w:tcPr>
+          <w:p>
+            <w:pPr>
+              <w:ind w:firstLine="0"/>
+              <w:jc w:val="center"/>
+            </w:pPr>
+            <w:r>
+              <w:t>QA</w:t>
+            </w:r>
+          </w:p>
+        </w:tc>
+        <w:tc>
+          <w:tcPr>
+            <w:tcW w:w="4360" w:type="dxa"/>
+            <w:vAlign w:val="center"/>
+          </w:tcPr>
+          <w:p>
+            <w:pPr>
+              <w:ind w:firstLine="0"/>
+              <w:jc w:val="center"/>
+            </w:pPr>
+            <w:r>
+              <w:t>QC</w:t>
+            </w:r>
+          </w:p>
+        </w:tc>
+      </w:tr>
+      <w:tr>
+        <w:tc>
+          <w:tcPr>
+            <w:tcW w:w="4360" w:type="dxa"/>
+          </w:tcPr>
+          <w:p>
+            <w:pPr>
+              <w:ind w:firstLine="0"/>
+            </w:pPr>
+            <w:r>
+              <w:t>Đảm bảo chất lượng đảm bảo rằng chúng tôi đang làm nhừng điều đúng đắn, đúng cách</w:t>
+            </w:r>
+          </w:p>
+        </w:tc>
+        <w:tc>
+          <w:tcPr>
+            <w:tcW w:w="4360" w:type="dxa"/>
+          </w:tcPr>
+          <w:p>
+            <w:pPr>
+              <w:ind w:firstLine="0"/>
+            </w:pPr>
+            <w:r>
+              <w:t>Kiểm soát chất lượng đảm bảo kết quả của những gì chúng tôi làm là những gì chúng tôi mong đợi</w:t>
+            </w:r>
+          </w:p>
+        </w:tc>
+      </w:tr>
+      <w:tr>
+        <w:tc>
+          <w:tcPr>
+            <w:tcW w:w="4360" w:type="dxa"/>
+          </w:tcPr>
+          <w:p>
+            <w:pPr>
+              <w:ind w:firstLine="0"/>
+            </w:pPr>
+            <w:r>
+              <w:t>Tập trung vào việc xây dựng chất lượng và do đó ngăn ngừa lỗi</w:t>
+            </w:r>
+          </w:p>
+        </w:tc>
+        <w:tc>
+          <w:tcPr>
+            <w:tcW w:w="4360" w:type="dxa"/>
+          </w:tcPr>
+          <w:p>
+            <w:pPr>
+              <w:ind w:firstLine="0"/>
+            </w:pPr>
+            <w:r>
+              <w:t>Tập trung vào việc kiểm tra chất lượng và do đó phát hiện ra lỗi</w:t>
+            </w:r>
+          </w:p>
+        </w:tc>
+      </w:tr>
+      <w:tr>
+        <w:tc>
+          <w:tcPr>
+            <w:tcW w:w="4360" w:type="dxa"/>
+          </w:tcPr>
+          <w:p>
+            <w:pPr>
+              <w:ind w:firstLine="0"/>
+            </w:pPr>
+            <w:r>
+              <w:t>QA giải quyết quá trình</w:t>
+            </w:r>
+          </w:p>
+        </w:tc>
+        <w:tc>
+          <w:tcPr>
+            <w:tcW w:w="4360" w:type="dxa"/>
+          </w:tcPr>
+          <w:p>
+            <w:pPr>
+              <w:ind w:firstLine="0"/>
+            </w:pPr>
+            <w:r>
+              <w:t>QC giao dịch với sản phẩm</w:t>
+            </w:r>
+          </w:p>
+        </w:tc>
+      </w:tr>
+      <w:tr>
+        <w:tc>
+          <w:tcPr>
+            <w:tcW w:w="4360" w:type="dxa"/>
+          </w:tcPr>
+          <w:p>
+            <w:pPr>
+              <w:ind w:firstLine="0"/>
+            </w:pPr>
+            <w:r>
+              <w:t>QA cho toàn bộ vòng đời</w:t>
+            </w:r>
+          </w:p>
+        </w:tc>
+        <w:tc>
+          <w:tcPr>
+            <w:tcW w:w="4360" w:type="dxa"/>
+          </w:tcPr>
+          <w:p>
+            <w:pPr>
+              <w:ind w:firstLine="0"/>
+            </w:pPr>
+            <w:r>
+              <w:t>Dành cho phần kiểm tra trong SDLC</w:t>
+            </w:r>
+          </w:p>
+        </w:tc>
+      </w:tr>
+      <w:tr>
+        <w:tc>
+          <w:tcPr>
+            <w:tcW w:w="4360" w:type="dxa"/>
+          </w:tcPr>
+          <w:p>
+            <w:pPr>
+              <w:ind w:firstLine="0"/>
+            </w:pPr>
+            <w:r>
+              <w:t>Quá trình phòng ngừa</w:t>
+            </w:r>
+          </w:p>
+        </w:tc>
+        <w:tc>
+          <w:tcPr>
+            <w:tcW w:w="4360" w:type="dxa"/>
+          </w:tcPr>
+          <w:p>
+            <w:pPr>
+              <w:ind w:firstLine="0"/>
+            </w:pPr>
+            <w:r>
+              <w:t>Quá trình sửa chữa</w:t>
+            </w:r>
+          </w:p>
+        </w:tc>
+      </w:tr>
+    </w:tbl>
+    <w:p>
+      <w:pPr>
+        <w:jc w:val="center"/>
+      </w:pPr>
+      <w:r>
+        <w:t>Bảng 1. Sự khác biệt giữa QA và QC</w:t>
+      </w:r>
+    </w:p>
+    <w:p>
+      <w:pPr>
+        <w:pStyle w:val="Heading2"/>
+      </w:pPr>
+      <w:r>
+        <w:t xml:space="preserve">Vòng đời phát triển phần mềm </w:t>
+      </w:r>
+    </w:p>
+    <w:p>
+      <w:pPr>
+        <w:pStyle w:val="Heading3"/>
+        <w:tabs>
+          <w:tab w:val="clear" w:pos="720"/>
+        </w:tabs>
+        <w:ind w:left="1260"/>
+      </w:pPr>
+      <w:r>
+        <w:rPr>
+          <w:i w:val="0"/>
+        </w:rPr>
+        <w:t xml:space="preserve">SDLC là gì? </w:t>
+      </w:r>
+    </w:p>
+    <w:p>
+      <w:pPr>
+        <w:pStyle w:val="Heading3"/>
+        <w:numPr>
+          <w:ilvl w:val="0"/>
+          <w:numId w:val="0"/>
+        </w:numPr>
+        <w:ind w:firstLine="720"/>
+        <w:rPr>
+          <w:b w:val="0"/>
+          <w:i w:val="0"/>
+        </w:rPr>
+      </w:pPr>
+      <w:r>
+        <w:rPr>
+          <w:b w:val="0"/>
+          <w:i w:val="0"/>
+        </w:rPr>
+        <w:t>Vòng đời phát triển phần mềm (SDLC) là một quá trình được ngành công nghiệp phần mềm sử dụng để thiết kế, phát triển và kiểm tra</w:t>
+      </w:r>
+      <w:r>
+        <w:rPr>
+          <w:b w:val="0"/>
+          <w:i w:val="0"/>
+        </w:rPr>
+        <w:t>phần mềm chất lượng cao. Mục đích tạo ra một phần mềm chất lượng cao đáp ứng hoặc vượt quá mong đợi của khách hàng, hoàn thành trong thời gian và chi phí ước tính. Có 6 giai đoạn:</w:t>
+      </w:r>
+    </w:p>
+    <w:p>
+      <w:pPr>
+        <w:pStyle w:val="ListParagraph"/>
+        <w:numPr>
+          <w:ilvl w:val="0"/>
+          <w:numId w:val="42"/>
+        </w:numPr>
+      </w:pPr>
+      <w:r>
+        <w:t>Thu thập và phân tích yêu cầu</w:t>
+      </w:r>
+    </w:p>
+    <w:p>
+      <w:pPr>
+        <w:pStyle w:val="ListParagraph"/>
+        <w:numPr>
+          <w:ilvl w:val="0"/>
+          <w:numId w:val="42"/>
+        </w:numPr>
+      </w:pPr>
+      <w:r>
+        <w:t xml:space="preserve">Thiết kế </w:t>
+      </w:r>
+    </w:p>
+    <w:p>
+      <w:pPr>
+        <w:pStyle w:val="ListParagraph"/>
+        <w:numPr>
+          <w:ilvl w:val="0"/>
+          <w:numId w:val="42"/>
+        </w:numPr>
+      </w:pPr>
+      <w:r>
+        <w:t>Coding</w:t>
+      </w:r>
+    </w:p>
+    <w:p>
+      <w:pPr>
+        <w:pStyle w:val="ListParagraph"/>
+        <w:numPr>
+          <w:ilvl w:val="0"/>
+          <w:numId w:val="42"/>
+        </w:numPr>
+      </w:pPr>
+      <w:r>
+        <w:t>Kiểm thử</w:t>
+      </w:r>
+    </w:p>
+    <w:p>
+      <w:pPr>
+        <w:pStyle w:val="ListParagraph"/>
+        <w:numPr>
+          <w:ilvl w:val="0"/>
+          <w:numId w:val="42"/>
+        </w:numPr>
+      </w:pPr>
+      <w:r>
+        <w:t xml:space="preserve">Triển khai </w:t>
+      </w:r>
+    </w:p>
+    <w:p>
+      <w:pPr>
+        <w:pStyle w:val="ListParagraph"/>
+        <w:numPr>
+          <w:ilvl w:val="0"/>
+          <w:numId w:val="42"/>
+        </w:numPr>
+      </w:pPr>
+      <w:r>
+        <w:t>Bảo trì</w:t>
+      </w:r>
+    </w:p>
+    <w:p>
+      <w:pPr>
+        <w:pStyle w:val="Heading3"/>
+        <w:tabs>
+          <w:tab w:val="clear" w:pos="720"/>
+        </w:tabs>
+        <w:ind w:left="1260"/>
+        <w:rPr>
+          <w:i w:val="0"/>
+        </w:rPr>
+      </w:pPr>
+      <w:r>
+        <w:rPr>
+          <w:i w:val="0"/>
+        </w:rPr>
+        <w:t>Các mô hình của vòng đời phát triển phần mềm</w:t>
+      </w:r>
+    </w:p>
+    <w:p>
+      <w:r>
+        <w:t xml:space="preserve">Có nhiều mô hình phát triển phần mềm khác nhau: </w:t>
+      </w:r>
+    </w:p>
+    <w:p>
+      <w:pPr>
+        <w:pStyle w:val="Nomal-"/>
+      </w:pPr>
+      <w:r>
+        <w:lastRenderedPageBreak/>
+        <w:t>Waterfall model</w:t>
+      </w:r>
+    </w:p>
+    <w:p>
+      <w:pPr>
+        <w:pStyle w:val="Nomal-"/>
+      </w:pPr>
+      <w:r>
+        <w:t>V model</w:t>
+      </w:r>
+    </w:p>
+    <w:p>
+      <w:pPr>
+        <w:pStyle w:val="Nomal-"/>
+      </w:pPr>
+      <w:r>
+        <w:t>Incremental model</w:t>
+      </w:r>
+    </w:p>
+    <w:p>
+      <w:pPr>
+        <w:pStyle w:val="Nomal-"/>
+      </w:pPr>
+      <w:r>
+        <w:t>RAD model</w:t>
+      </w:r>
+    </w:p>
+    <w:p>
+      <w:pPr>
+        <w:pStyle w:val="Nomal-"/>
+      </w:pPr>
+      <w:r>
+        <w:t>Agile model</w:t>
+      </w:r>
+    </w:p>
+    <w:p>
+      <w:pPr>
+        <w:pStyle w:val="Nomal-"/>
+      </w:pPr>
+      <w:r>
+        <w:t>Iterative model</w:t>
+      </w:r>
+    </w:p>
+    <w:p>
+      <w:pPr>
+        <w:pStyle w:val="Nomal-"/>
+      </w:pPr>
+      <w:r>
+        <w:t>Spiral model</w:t>
+      </w:r>
+    </w:p>
+    <w:p>
+      <w:pPr>
+        <w:pStyle w:val="Nomal-"/>
+        <w:numPr>
+          <w:ilvl w:val="0"/>
+          <w:numId w:val="0"/>
+        </w:numPr>
+        <w:ind w:left="717"/>
+      </w:pPr>
+      <w:r>
+        <w:t>Trong đó, mô hình Agile là mô hình phổ biến nhất và nó dựa trên quy trình phát triển lặp. Mỗi dự án được chia thành nhiều giai đoạn nhỏ dễ dàng đáp ứng khi có yêu cầu thay đổi từ khách hàng.</w:t>
+      </w:r>
+    </w:p>
+    <w:p>
+      <w:pPr>
+        <w:pStyle w:val="Heading3"/>
+        <w:tabs>
+          <w:tab w:val="clear" w:pos="720"/>
+        </w:tabs>
+        <w:ind w:left="1260"/>
+        <w:rPr>
+          <w:i w:val="0"/>
+        </w:rPr>
+      </w:pPr>
+      <w:r>
+        <w:rPr>
+          <w:i w:val="0"/>
+        </w:rPr>
+        <w:t>Phương pháp Scrum</w:t>
+      </w:r>
+    </w:p>
+    <w:p>
+      <w:r>
+        <w:t>Scrum là một cách nhanh nhẹn để quản lý một dự án, thường là phát triển phần mềm. Phát triển phần mềm Agile với Scrum thường được coi là một phương pháp luận; nhưng thay vì coi Scrum là phương pháp luận, hãy nghĩ về nó như một khuôn khổ để quản lý một quy trình.</w:t>
+      </w:r>
+    </w:p>
+    <w:p>
+      <w:r>
+        <w:t>Trong thế giới Scrum, thay vì cung cấp các mô tả chi tiết, đầy đủ về cách mọi thứ sẽ được thực hiện trong một dự án, phần lớn công việc được giao cho nhóm phát triển phần mềm Scrum. Điều này là do nhóm sẽ biết cách tốt nhất để giải quyết vấn đề mà họ được trình bày.</w:t>
+      </w:r>
+    </w:p>
+    <w:p>
+      <w:pPr>
         <w:ind w:firstLine="0"/>
-        <w:jc w:val="center"/>
       </w:pPr>
       <w:r>
         <w:rPr>
           <w:noProof/>
         </w:rPr>
+        <w:lastRenderedPageBreak/>
         <w:drawing>
-          <wp:inline distT="0" distB="0" distL="0" distR="0" wp14:anchorId="0BDE6F41" wp14:editId="21704967">
-            <wp:extent cx="2141855" cy="2141855"/>
-            <wp:effectExtent l="0" t="0" r="0" b="0"/>
-            <wp:docPr id="3" name="Picture 3" descr="C:\Users\PHAN DINH VAN\AppData\Local\Microsoft\Windows\INetCache\Content.MSO\ABBFFA6A.tmp"/>
+          <wp:inline distT="0" distB="0" distL="0" distR="0" wp14:anchorId="59ACCDC3" wp14:editId="4B824192">
+            <wp:extent cx="5400040" cy="3275793"/>
+            <wp:effectExtent l="0" t="0" r="0" b="1270"/>
+            <wp:docPr id="9" name="Picture 8"/>
             <wp:cNvGraphicFramePr>
               <a:graphicFrameLocks xmlns:a="http://schemas.openxmlformats.org/drawingml/2006/main" noChangeAspect="1"/>
             </wp:cNvGraphicFramePr>
@@ -4949,36 +5833,31 @@
               <a:graphicData uri="http://schemas.openxmlformats.org/drawingml/2006/picture">
                 <pic:pic xmlns:pic="http://schemas.openxmlformats.org/drawingml/2006/picture">
                   <pic:nvPicPr>
-                    <pic:cNvPr id="0" name="Picture 11" descr="C:\Users\PHAN DINH VAN\AppData\Local\Microsoft\Windows\INetCache\Content.MSO\ABBFFA6A.tmp"/>
+                    <pic:cNvPr id="9" name="Picture 8"/>
                     <pic:cNvPicPr>
-                      <a:picLocks noChangeAspect="1" noChangeArrowheads="1"/>
+                      <a:picLocks noChangeAspect="1"/>
                     </pic:cNvPicPr>
                   </pic:nvPicPr>
                   <pic:blipFill>
-                    <a:blip r:embed="rId18">
+                    <a:blip r:embed="rId18" cstate="print">
                       <a:extLst>
                         <a:ext uri="{28A0092B-C50C-407E-A947-70E740481C1C}">
                           <a14:useLocalDpi xmlns:a14="http://schemas.microsoft.com/office/drawing/2010/main" val="0"/>
                         </a:ext>
                       </a:extLst>
                     </a:blip>
-                    <a:srcRect/>
                     <a:stretch>
                       <a:fillRect/>
                     </a:stretch>
                   </pic:blipFill>
-                  <pic:spPr bwMode="auto">
+                  <pic:spPr>
                     <a:xfrm>
                       <a:off x="0" y="0"/>
-                      <a:ext cx="2141855" cy="2141855"/>
+                      <a:ext cx="5400040" cy="3275793"/>
                     </a:xfrm>
                     <a:prstGeom prst="rect">
                       <a:avLst/>
                     </a:prstGeom>
-                    <a:noFill/>
-                    <a:ln>
-                      <a:noFill/>
-                    </a:ln>
                   </pic:spPr>
                 </pic:pic>
               </a:graphicData>
@@ -4988,134 +5867,678 @@
       </w:r>
     </w:p>
     <w:p>
-      <w:pPr>
-        <w:pStyle w:val="Caption"/>
-      </w:pPr>
-      <w:bookmarkStart w:id="33" w:name="_Ref74234692"/>
-      <w:bookmarkStart w:id="34" w:name="_Toc98336120"/>
-      <w:r>
-        <w:t xml:space="preserve">Hình </w:t>
-      </w:r>
-      <w:fldSimple w:instr=" STYLEREF 1 \s ">
-        <w:r>
-          <w:rPr>
-            <w:noProof/>
-          </w:rPr>
-          <w:t>1</w:t>
-        </w:r>
-      </w:fldSimple>
+      <w:r>
+        <w:rPr>
+          <w:b/>
+        </w:rPr>
+        <w:t>Product Owner</w:t>
+      </w:r>
+      <w:r>
+        <w:t>: P</w:t>
+      </w:r>
+      <w:r>
+        <w:t>hải là người có tầm nhìn, quyền hạn và khả năng sẵn sàng. Product Owner chịu trách nhiệm liên tục truyền đạt tầm nhìn và các ưu tiên cho nhóm phát triển.</w:t>
+      </w:r>
+    </w:p>
+    <w:p>
+      <w:r>
+        <w:rPr>
+          <w:b/>
+        </w:rPr>
+        <w:t>Scrum Master</w:t>
+      </w:r>
+      <w:r>
+        <w:t xml:space="preserve">: Scrum Master hoạt động như một người </w:t>
+      </w:r>
+      <w:r>
+        <w:t>hỗ trợ cho Product Owner và team</w:t>
+      </w:r>
+      <w:r>
+        <w:t>. Scrum Master hoạt động để loại bỏ bất kỳ trở ngại nào đang cản trở nhóm đạt được các mục tiêu nước rút của mình.</w:t>
+      </w:r>
+    </w:p>
+    <w:p>
+      <w:r>
+        <w:rPr>
+          <w:b/>
+        </w:rPr>
+        <w:t>Team</w:t>
+      </w:r>
+      <w:r>
+        <w:t xml:space="preserve">: </w:t>
+      </w:r>
+      <w:r>
+        <w:t>Nhóm phát triển có trách nhiệm tự tổ chức để hoàn thành công việc.</w:t>
+      </w:r>
+    </w:p>
+    <w:p>
+      <w:pPr>
+        <w:pStyle w:val="Heading2"/>
+      </w:pPr>
+      <w:r>
+        <w:t>Loại và phương pháp kiểm thử phần mềm</w:t>
+      </w:r>
+    </w:p>
+    <w:p>
+      <w:pPr>
+        <w:pStyle w:val="Heading3"/>
+        <w:tabs>
+          <w:tab w:val="clear" w:pos="720"/>
+        </w:tabs>
+        <w:ind w:left="1260"/>
+        <w:rPr>
+          <w:i w:val="0"/>
+        </w:rPr>
+      </w:pPr>
+      <w:r>
+        <w:rPr>
+          <w:i w:val="0"/>
+        </w:rPr>
+        <w:t>Các loại kiểm thử phần mềm</w:t>
+      </w:r>
+    </w:p>
+    <w:p>
+      <w:pPr>
+        <w:pStyle w:val="Nomal-"/>
+      </w:pPr>
+      <w:r>
+        <w:rPr>
+          <w:b/>
+        </w:rPr>
+        <w:t xml:space="preserve">Kiểm thử thủ công (Manual Testing): </w:t>
+      </w:r>
+      <w:r>
+        <w:t>bao gồm kiểm thử phần mềm theo cách thủ công, tức là không sử dụng bất kỳ công cụ tự động nào hoặc bất kỳ tập lệnh nào. Trong loại này, người kiểm thử đảm nhận vai trò của người dùng cuối và kiểm thử phần mềm để xác định bất kỳ hành vi hoặc lỗi không mong muốn nào. Có các giai đoạn khác nhau để kiểm thử thủ công như kiểm thử đơn vị, kiểm thử tích hợp, kiểm thử hệ thống và kiểm thử chấp nhận của người dùng.</w:t>
+      </w:r>
+    </w:p>
+    <w:p>
+      <w:pPr>
+        <w:pStyle w:val="Nomal-"/>
+      </w:pPr>
+      <w:r>
+        <w:rPr>
+          <w:b/>
+        </w:rPr>
+        <w:lastRenderedPageBreak/>
+        <w:t xml:space="preserve">Kiểm thử tự động (Automation Testing): </w:t>
+      </w:r>
+      <w:r>
+        <w:t>l</w:t>
+      </w:r>
+      <w:r>
+        <w:t>à khi người kiểm thử viết các kịch bản và sử dụng một phần mềm khác để kiểm thử sản phẩm. Quá trình này liên quan đến việc tự động hóa quy trình thủ công. Kiểm thử tự động được sử dụng để chạy lại các kịch bản kiểm thử đã được thực hiện theo cách thủ công, nhanh chóng và lặp đi lặp lại.</w:t>
+      </w:r>
+    </w:p>
+    <w:p>
+      <w:pPr>
+        <w:pStyle w:val="Heading3"/>
+        <w:tabs>
+          <w:tab w:val="clear" w:pos="720"/>
+        </w:tabs>
+        <w:ind w:left="1260"/>
+        <w:rPr>
+          <w:i w:val="0"/>
+        </w:rPr>
+      </w:pPr>
+      <w:r>
+        <w:rPr>
+          <w:i w:val="0"/>
+        </w:rPr>
+        <w:t>Phương pháp kiểm thử phần mềm</w:t>
+      </w:r>
+    </w:p>
+    <w:p>
+      <w:r>
+        <w:t>Kiểm thử hộp đen (Black box testing): là phương pháp kiểm thử phần mềm mà việc kiểm tra các chức năng của một ứng dụng không cần quan tâm vào cấu trúc nội bộ hoặc hoạt động của nó. Người kiểm thử không biết gì về kiến trúc hệ thống và không có quyền truy cập vào mã nguồn.</w:t>
+      </w:r>
+    </w:p>
+    <w:p>
+      <w:r>
+        <w:t>Kiểm thử hộp trắng (White box testing): là phương pháp kiểm thử phần mềm trong đó các thiết kế, cấu trúc bên trong và việc thực hiện đều được biết đến.</w:t>
+      </w:r>
+    </w:p>
+    <w:p>
+      <w:pPr>
+        <w:pStyle w:val="Heading2"/>
+      </w:pPr>
+      <w:r>
+        <w:t>Các cấp độ kiểm thử phần mềm</w:t>
+      </w:r>
+    </w:p>
+    <w:p>
+      <w:pPr>
+        <w:pStyle w:val="Heading3"/>
+        <w:tabs>
+          <w:tab w:val="clear" w:pos="720"/>
+        </w:tabs>
+        <w:ind w:left="1260"/>
+        <w:rPr>
+          <w:i w:val="0"/>
+        </w:rPr>
+      </w:pPr>
+      <w:r>
+        <w:rPr>
+          <w:i w:val="0"/>
+        </w:rPr>
+        <w:t>Kiểm thử đơn vị</w:t>
+      </w:r>
+      <w:r>
+        <w:rPr>
+          <w:i w:val="0"/>
+        </w:rPr>
+        <w:t xml:space="preserve"> (Unit testing)</w:t>
+      </w:r>
+    </w:p>
+    <w:p>
+      <w:r>
+        <w:t>Là một loại kiểm thử phần mềm trong đó các đơn vị hay thành phần riêng lẻ của phần mềm được kiểm thử. Mục tiêu tách biệt từng phần của chương trình và kiểm tra xem các thành phần riêng lẻ có hoạt động chính xác hay không</w:t>
+      </w:r>
+    </w:p>
+    <w:p>
+      <w:pPr>
+        <w:pStyle w:val="Heading3"/>
+        <w:tabs>
+          <w:tab w:val="clear" w:pos="720"/>
+        </w:tabs>
+        <w:ind w:left="1260"/>
+        <w:rPr>
+          <w:i w:val="0"/>
+        </w:rPr>
+      </w:pPr>
+      <w:r>
+        <w:rPr>
+          <w:i w:val="0"/>
+        </w:rPr>
+        <w:t>Kiểm thử tích hợp</w:t>
+      </w:r>
+      <w:r>
+        <w:rPr>
+          <w:i w:val="0"/>
+        </w:rPr>
+        <w:t xml:space="preserve"> (Integration testing)</w:t>
+      </w:r>
+    </w:p>
+    <w:p>
+      <w:r>
+        <w:t>Là một loại kiểm thử phần mềm trong đó các đơn vị riêng lẻ được kết hợp và kiểm tra như một nhóm với mục đích tìm ra các lỗi khi tương tác giữa các đơn vị với nhau</w:t>
+      </w:r>
+    </w:p>
+    <w:p>
+      <w:pPr>
+        <w:pStyle w:val="Heading3"/>
+        <w:tabs>
+          <w:tab w:val="clear" w:pos="720"/>
+        </w:tabs>
+        <w:ind w:left="1260"/>
+        <w:rPr>
+          <w:i w:val="0"/>
+        </w:rPr>
+      </w:pPr>
+      <w:r>
+        <w:rPr>
+          <w:i w:val="0"/>
+        </w:rPr>
+        <w:t xml:space="preserve">Kiểm thử hệ thống </w:t>
+      </w:r>
+      <w:r>
+        <w:rPr>
+          <w:i w:val="0"/>
+        </w:rPr>
+        <w:t>(System testing)</w:t>
+      </w:r>
+    </w:p>
+    <w:p>
+      <w:r>
+        <w:t>Là kiểm thử một hệ thống hay phần mềm tích hợp, hoàn chỉnh. Mục đích của kiểm thử này là để đánh giá sự tuân thủ của hệ thống với các yêu cầu cụ thể.</w:t>
+      </w:r>
+    </w:p>
+    <w:p>
+      <w:pPr>
+        <w:pStyle w:val="Heading3"/>
+        <w:tabs>
+          <w:tab w:val="clear" w:pos="720"/>
+        </w:tabs>
+        <w:ind w:left="1260"/>
+        <w:rPr>
+          <w:i w:val="0"/>
+        </w:rPr>
+      </w:pPr>
+      <w:r>
+        <w:rPr>
+          <w:i w:val="0"/>
+        </w:rPr>
+        <w:t>Kiểm thử chấp nhận người dùng</w:t>
+      </w:r>
+      <w:r>
+        <w:rPr>
+          <w:i w:val="0"/>
+        </w:rPr>
+        <w:t xml:space="preserve"> (User Acceptance testing)</w:t>
+      </w:r>
+    </w:p>
+    <w:p>
+      <w:r>
+        <w:t>Là kiểm thử nhằm xác định hệ thống phần mềm có đạt yêu cầu kỹ thuật hay không và được chia làm 2 loại: Alpha và Beta</w:t>
+      </w:r>
+    </w:p>
+    <w:p>
+      <w:pPr>
+        <w:pStyle w:val="Nomal-"/>
+      </w:pPr>
+      <w:r>
+        <w:lastRenderedPageBreak/>
+        <w:t>Alpha testing: Kiểm thử trong môi trường local, xác định tất cả lỗi hay vấn đề có thể xảy ra trước khi đưa sản phẩm đến người dùng. Sử dụng kỹ thuật Black box và White box.</w:t>
+      </w:r>
+    </w:p>
+    <w:p>
+      <w:pPr>
+        <w:pStyle w:val="Nomal-"/>
+      </w:pPr>
+      <w:r>
+        <w:t>Beta testing: là kiểm thử được thực hiện bởi người dùng thực trong môi trường thực</w:t>
+      </w:r>
       <w:r>
         <w:t>.</w:t>
       </w:r>
-      <w:fldSimple w:instr=" SEQ Hình \* ARABIC \s 1 ">
-        <w:r>
-          <w:rPr>
-            <w:noProof/>
-          </w:rPr>
-          <w:t>1</w:t>
-        </w:r>
-      </w:fldSimple>
-      <w:bookmarkEnd w:id="33"/>
-      <w:r>
-        <w:t xml:space="preserve"> </w:t>
-      </w:r>
-      <w:r>
-        <w:t>Ngôn ngữ lập trình Python</w:t>
-      </w:r>
-      <w:bookmarkEnd w:id="34"/>
-      <w:r>
-        <w:t xml:space="preserve"> </w:t>
-      </w:r>
-    </w:p>
-    <w:p>
-      <w:r>
-        <w:t>Ngôn ngữ lập trình Python (</w:t>
-      </w:r>
-      <w:r>
-        <w:fldChar w:fldCharType="begin"/>
-      </w:r>
-      <w:r>
-        <w:instrText xml:space="preserve"> REF _Ref74234692 \h </w:instrText>
-      </w:r>
-      <w:r>
-        <w:fldChar w:fldCharType="separate"/>
-      </w:r>
-      <w:r>
-        <w:t xml:space="preserve">Hình </w:t>
-      </w:r>
-      <w:r>
-        <w:rPr>
-          <w:noProof/>
-        </w:rPr>
-        <w:t>1</w:t>
+    </w:p>
+    <w:p>
+      <w:pPr>
+        <w:pStyle w:val="Heading2"/>
+      </w:pPr>
+      <w:r>
+        <w:t>Trường hợp kiểm thử</w:t>
+      </w:r>
+    </w:p>
+    <w:p>
+      <w:pPr>
+        <w:pStyle w:val="Heading3"/>
+        <w:tabs>
+          <w:tab w:val="clear" w:pos="720"/>
+        </w:tabs>
+        <w:ind w:left="1260"/>
+        <w:rPr>
+          <w:i w:val="0"/>
+        </w:rPr>
+      </w:pPr>
+      <w:r>
+        <w:rPr>
+          <w:i w:val="0"/>
+        </w:rPr>
+        <w:t>Trường hợp kiểm thử (Test case) là gì?</w:t>
+      </w:r>
+    </w:p>
+    <w:p>
+      <w:r>
+        <w:t>Test Case</w:t>
+      </w:r>
+      <w:r>
+        <w:t xml:space="preserve"> là một tài liệu, trong đó c</w:t>
+      </w:r>
+      <w:r>
+        <w:t>ó một tập hợp dữ liệu kiểm thử</w:t>
+      </w:r>
+      <w:r>
+        <w:t>, điều kiện tiên quyết, kết quả mong đợi và điều kiện hậu kỳ, được p</w:t>
+      </w:r>
+      <w:r>
+        <w:t>hát triển cho một kịch bản kiểm thử</w:t>
+      </w:r>
+      <w:r>
+        <w:t xml:space="preserve"> cụ thể để xác minh sự tuân thủ theo một yêu cầu cụ thể.</w:t>
+      </w:r>
+    </w:p>
+    <w:p>
+      <w:r>
+        <w:t>Test Case đóng vai trò là điểm bắt đầu cho quá trình thực thi</w:t>
+      </w:r>
+      <w:r>
+        <w:t xml:space="preserve"> kiểm</w:t>
+      </w:r>
+      <w:r>
+        <w:t xml:space="preserve"> thử và sau khi áp dụng một tập hợp các giá trị đầu vào, ứng dụng có một kết quả cuối cùng và rời khỏi hệ thống tại một số điểm kết thúc hoặc còn được gọi là điều kiện hậu thực thi</w:t>
       </w:r>
       <w:r>
         <w:t>.</w:t>
       </w:r>
-      <w:r>
-        <w:rPr>
-          <w:noProof/>
-        </w:rPr>
-        <w:t>1</w:t>
-      </w:r>
-      <w:r>
-        <w:fldChar w:fldCharType="end"/>
+    </w:p>
+    <w:p>
+      <w:pPr>
+        <w:pStyle w:val="Heading3"/>
+        <w:tabs>
+          <w:tab w:val="clear" w:pos="720"/>
+        </w:tabs>
+        <w:ind w:left="1260"/>
+        <w:rPr>
+          <w:i w:val="0"/>
+        </w:rPr>
+      </w:pPr>
+      <w:r>
+        <w:rPr>
+          <w:i w:val="0"/>
+        </w:rPr>
+        <w:t>Thông số trường hợp kiểm thử điển hình</w:t>
+      </w:r>
+    </w:p>
+    <w:p>
+      <w:r>
+        <w:t>Các thông số trường hợp kiểm thử điển hình:</w:t>
+      </w:r>
+    </w:p>
+    <w:p>
+      <w:pPr>
+        <w:pStyle w:val="ListParagraph"/>
+        <w:numPr>
+          <w:ilvl w:val="0"/>
+          <w:numId w:val="43"/>
+        </w:numPr>
+      </w:pPr>
+      <w:r>
+        <w:t>Test Case ID</w:t>
+      </w:r>
+    </w:p>
+    <w:p>
+      <w:pPr>
+        <w:pStyle w:val="ListParagraph"/>
+        <w:numPr>
+          <w:ilvl w:val="0"/>
+          <w:numId w:val="43"/>
+        </w:numPr>
+      </w:pPr>
+      <w:r>
+        <w:t>Test Scenario</w:t>
+      </w:r>
+    </w:p>
+    <w:p>
+      <w:pPr>
+        <w:pStyle w:val="ListParagraph"/>
+        <w:numPr>
+          <w:ilvl w:val="0"/>
+          <w:numId w:val="43"/>
+        </w:numPr>
+      </w:pPr>
+      <w:r>
+        <w:t xml:space="preserve">Test Case Description </w:t>
+      </w:r>
+    </w:p>
+    <w:p>
+      <w:pPr>
+        <w:pStyle w:val="ListParagraph"/>
+        <w:numPr>
+          <w:ilvl w:val="0"/>
+          <w:numId w:val="43"/>
+        </w:numPr>
+      </w:pPr>
+      <w:r>
+        <w:t>Test Steps</w:t>
+      </w:r>
+    </w:p>
+    <w:p>
+      <w:pPr>
+        <w:pStyle w:val="ListParagraph"/>
+        <w:numPr>
+          <w:ilvl w:val="0"/>
+          <w:numId w:val="43"/>
+        </w:numPr>
+      </w:pPr>
+      <w:r>
+        <w:t>Prerequisite</w:t>
+      </w:r>
+    </w:p>
+    <w:p>
+      <w:pPr>
+        <w:pStyle w:val="ListParagraph"/>
+        <w:numPr>
+          <w:ilvl w:val="0"/>
+          <w:numId w:val="43"/>
+        </w:numPr>
+      </w:pPr>
+      <w:r>
+        <w:t>Test Data</w:t>
+      </w:r>
+    </w:p>
+    <w:p>
+      <w:pPr>
+        <w:pStyle w:val="ListParagraph"/>
+        <w:numPr>
+          <w:ilvl w:val="0"/>
+          <w:numId w:val="43"/>
+        </w:numPr>
+      </w:pPr>
+      <w:r>
+        <w:t>Expected Result</w:t>
+      </w:r>
+    </w:p>
+    <w:p>
+      <w:pPr>
+        <w:pStyle w:val="ListParagraph"/>
+        <w:numPr>
+          <w:ilvl w:val="0"/>
+          <w:numId w:val="43"/>
+        </w:numPr>
+      </w:pPr>
+      <w:r>
+        <w:t xml:space="preserve">Actual Result </w:t>
+      </w:r>
+    </w:p>
+    <w:p>
+      <w:pPr>
+        <w:pStyle w:val="ListParagraph"/>
+        <w:numPr>
+          <w:ilvl w:val="0"/>
+          <w:numId w:val="43"/>
+        </w:numPr>
+      </w:pPr>
+      <w:r>
+        <w:t>Environment Information</w:t>
+      </w:r>
+    </w:p>
+    <w:p>
+      <w:pPr>
+        <w:pStyle w:val="ListParagraph"/>
+        <w:numPr>
+          <w:ilvl w:val="0"/>
+          <w:numId w:val="43"/>
+        </w:numPr>
+      </w:pPr>
+      <w:r>
+        <w:t>Comments</w:t>
+      </w:r>
+    </w:p>
+    <w:p>
+      <w:pPr>
+        <w:pStyle w:val="Heading3"/>
+        <w:tabs>
+          <w:tab w:val="clear" w:pos="720"/>
+        </w:tabs>
+        <w:ind w:left="1260"/>
+        <w:rPr>
+          <w:i w:val="0"/>
+        </w:rPr>
+      </w:pPr>
+      <w:r>
+        <w:rPr>
+          <w:i w:val="0"/>
+        </w:rPr>
+        <w:lastRenderedPageBreak/>
+        <w:t>Kỹ thuật thiết kế trường hợp kiểm thử</w:t>
+      </w:r>
+    </w:p>
+    <w:p>
+      <w:r>
+        <w:t>Kỹ thuật t</w:t>
+      </w:r>
+      <w:r>
+        <w:t xml:space="preserve">hiết kế </w:t>
+      </w:r>
+      <w:r>
+        <w:t>kiểm t</w:t>
+      </w:r>
+      <w:r>
+        <w:t>h</w:t>
+      </w:r>
+      <w:r>
+        <w:t>ử</w:t>
+      </w:r>
+      <w:r>
+        <w:t xml:space="preserve"> được chia thành hai loại:</w:t>
+      </w:r>
+      <w:r>
+        <w:t xml:space="preserve"> kỹ thuật kiểm thử tĩnh và kỹ thuật kiểm thử động</w:t>
+      </w:r>
+    </w:p>
+    <w:p>
+      <w:pPr>
+        <w:pStyle w:val="Nomal-"/>
+      </w:pPr>
+      <w:r>
+        <w:t>Kỹ thuật kiểm thử tĩnh gồm có 4 bước:</w:t>
+      </w:r>
+    </w:p>
+    <w:p>
+      <w:pPr>
+        <w:pStyle w:val="Nomal-"/>
+        <w:numPr>
+          <w:ilvl w:val="0"/>
+          <w:numId w:val="44"/>
+        </w:numPr>
+      </w:pPr>
+      <w:r>
+        <w:t>Đánh giá không chính thức</w:t>
+      </w:r>
+      <w:r>
+        <w:t xml:space="preserve"> (Informal Reviews)</w:t>
+      </w:r>
+      <w:r>
+        <w:t>: Đây là một trong những loại đánh giá không tuân theo bất kỳ quy trình nào để tìm ra lỗi trong tài liệu. Theo kỹ thuật này, bạn chỉ cần xem lại tài liệu và đưa ra những nhận xét không chính thức về nó</w:t>
+      </w:r>
+      <w:r>
+        <w:t>.</w:t>
+      </w:r>
+    </w:p>
+    <w:p>
+      <w:pPr>
+        <w:pStyle w:val="Nomal-"/>
+        <w:numPr>
+          <w:ilvl w:val="0"/>
+          <w:numId w:val="44"/>
+        </w:numPr>
+      </w:pPr>
+      <w:r>
+        <w:t>Đánh giá kỹ thuật</w:t>
+      </w:r>
+      <w:r>
+        <w:t xml:space="preserve"> (</w:t>
+      </w:r>
+      <w:r>
+        <w:t>Technical Reviews</w:t>
       </w:r>
       <w:r>
         <w:t>)</w:t>
       </w:r>
       <w:r>
-        <w:t xml:space="preserve"> </w:t>
-      </w:r>
-      <w:r>
-        <w:t xml:space="preserve">là ngôn ngữ </w:t>
-      </w:r>
-    </w:p>
-    <w:p>
-      <w:pPr>
-        <w:pStyle w:val="Caption"/>
-        <w:spacing w:before="120"/>
-      </w:pPr>
-    </w:p>
-    <w:p>
-      <w:pPr>
-        <w:pStyle w:val="Heading3"/>
-      </w:pPr>
-      <w:bookmarkStart w:id="35" w:name="_Toc98339743"/>
-      <w:r>
-        <w:t>Mục 1.1.2</w:t>
-      </w:r>
-      <w:bookmarkEnd w:id="35"/>
-      <w:r>
-        <w:t xml:space="preserve"> </w:t>
-      </w:r>
-    </w:p>
-    <w:p>
-      <w:r>
-        <w:t>Nội dung…, nếu có trích dẫn</w:t>
-      </w:r>
-      <w:r>
-        <w:t xml:space="preserve"> [2]</w:t>
+        <w:t>: Một nhóm bao gồm các đồng nghiệp của bạn, xem xét đặc điểm kỹ thuật của sản phẩm phần mềm và kiểm tra xem nó có phù hợp với dự án hay không. Họ cố gắng tìm ra bất kỳ sự khác biệt nào trong các thông số kỹ thuật và tiêu chuẩn tuân theo.</w:t>
+      </w:r>
+    </w:p>
+    <w:p>
+      <w:pPr>
+        <w:pStyle w:val="Nomal-"/>
+        <w:numPr>
+          <w:ilvl w:val="0"/>
+          <w:numId w:val="44"/>
+        </w:numPr>
+      </w:pPr>
+      <w:r>
+        <w:t>Hướng dẫn</w:t>
+      </w:r>
+      <w:r>
+        <w:t xml:space="preserve"> (</w:t>
+      </w:r>
+      <w:r>
+        <w:t>Walkthrough</w:t>
+      </w:r>
+      <w:r>
+        <w:t>)</w:t>
+      </w:r>
+      <w:r>
+        <w:t>: Tác giả của sản phẩm giải thích sản phẩm cho nhóm của mình. Người tham gia có thể đặt câu hỏi nếu có. Cuộc họp được dẫn dắt bởi tác giả. Scribe ghi chú các nhận xét đánh giá</w:t>
       </w:r>
       <w:r>
         <w:t>.</w:t>
       </w:r>
-      <w:r>
-        <w:t xml:space="preserve"> </w:t>
-      </w:r>
-    </w:p>
-    <w:p/>
-    <w:p>
-      <w:pPr>
-        <w:pStyle w:val="Heading2"/>
-      </w:pPr>
-      <w:bookmarkStart w:id="36" w:name="_Toc98339744"/>
-      <w:r>
-        <w:t>Mục 1.2</w:t>
-      </w:r>
-      <w:bookmarkEnd w:id="36"/>
-      <w:r>
-        <w:t xml:space="preserve"> </w:t>
+    </w:p>
+    <w:p>
+      <w:pPr>
+        <w:pStyle w:val="Nomal-"/>
+        <w:numPr>
+          <w:ilvl w:val="0"/>
+          <w:numId w:val="44"/>
+        </w:numPr>
+      </w:pPr>
+      <w:r>
+        <w:t>Kiểm tra</w:t>
+      </w:r>
+      <w:r>
+        <w:t xml:space="preserve"> (</w:t>
+      </w:r>
+      <w:r>
+        <w:t>Static code Review</w:t>
+      </w:r>
+      <w:r>
+        <w:t>)</w:t>
+      </w:r>
+      <w:r>
+        <w:t>: Mục đích chính là tìm ra các khiếm khuyết và cuộc họp được dẫn dắt bởi người điều hành được đào tạo. Đánh giá này là một loại đánh giá chính thức, nơi nó tuân theo quy trình nghiêm ngặt để tìm ra các khiếm khuyết. Người phản biện có danh sách kiểm tra để xem xét sản phẩm công việc, ghi lại những khiếm khuyết và thông báo cho những người tham gia để khắc phục những sai sót đó.</w:t>
+      </w:r>
+    </w:p>
+    <w:p>
+      <w:pPr>
+        <w:pStyle w:val="Nomal-"/>
+      </w:pPr>
+      <w:r>
+        <w:t xml:space="preserve">Kỹ thuật kiểm thử động </w:t>
+      </w:r>
+      <w:r>
+        <w:t xml:space="preserve">được sử dụng để kiểm tra ứng dụng hoặc phần mềm tại thời điểm thực thi, được thực hiện trong quá trình xác nhận. Các kỹ thuật </w:t>
+      </w:r>
+      <w:r>
+        <w:t xml:space="preserve">động được chia thành ba loại: </w:t>
+      </w:r>
+    </w:p>
+    <w:p>
+      <w:pPr>
+        <w:pStyle w:val="Nomal-"/>
+        <w:numPr>
+          <w:ilvl w:val="0"/>
+          <w:numId w:val="45"/>
+        </w:numPr>
+      </w:pPr>
+      <w:r>
+        <w:t>Dựa trên đặc điểm kỹ thuật</w:t>
+      </w:r>
+    </w:p>
+    <w:p>
+      <w:pPr>
+        <w:pStyle w:val="Nomal-"/>
+        <w:numPr>
+          <w:ilvl w:val="0"/>
+          <w:numId w:val="45"/>
+        </w:numPr>
+      </w:pPr>
+      <w:r>
+        <w:lastRenderedPageBreak/>
+        <w:t>Dựa trên cấu trúc</w:t>
+      </w:r>
+    </w:p>
+    <w:p>
+      <w:pPr>
+        <w:pStyle w:val="Nomal-"/>
+        <w:numPr>
+          <w:ilvl w:val="0"/>
+          <w:numId w:val="45"/>
+        </w:numPr>
+      </w:pPr>
+      <w:r>
+        <w:t>Kỹ thuật dựa trên kinh nghiệm</w:t>
       </w:r>
     </w:p>
     <w:p>
@@ -5139,12 +6562,12 @@
       <w:pPr>
         <w:pStyle w:val="Heading1"/>
       </w:pPr>
-      <w:bookmarkStart w:id="37" w:name="_Toc98339745"/>
+      <w:bookmarkStart w:id="30" w:name="_Toc98339745"/>
       <w:r>
         <w:lastRenderedPageBreak/>
         <w:t>LÝ THUYẾT</w:t>
       </w:r>
-      <w:bookmarkEnd w:id="37"/>
+      <w:bookmarkEnd w:id="30"/>
       <w:r>
         <w:t xml:space="preserve"> </w:t>
       </w:r>
@@ -5153,11 +6576,11 @@
       <w:pPr>
         <w:pStyle w:val="Heading2"/>
       </w:pPr>
-      <w:bookmarkStart w:id="38" w:name="_Toc98339746"/>
+      <w:bookmarkStart w:id="31" w:name="_Toc98339746"/>
       <w:r>
         <w:t>Mục 2.1</w:t>
       </w:r>
-      <w:bookmarkEnd w:id="38"/>
+      <w:bookmarkEnd w:id="31"/>
       <w:r>
         <w:t xml:space="preserve"> </w:t>
       </w:r>
@@ -5174,34 +6597,34 @@
       <w:pPr>
         <w:pStyle w:val="Heading3"/>
       </w:pPr>
-      <w:bookmarkStart w:id="39" w:name="_Toc98339747"/>
+      <w:bookmarkStart w:id="32" w:name="_Toc98339747"/>
       <w:r>
         <w:t>M</w:t>
       </w:r>
       <w:r>
         <w:t>ục 2.1.1</w:t>
       </w:r>
-      <w:bookmarkEnd w:id="39"/>
+      <w:bookmarkEnd w:id="32"/>
     </w:p>
     <w:p>
       <w:pPr>
         <w:pStyle w:val="Heading3"/>
       </w:pPr>
-      <w:bookmarkStart w:id="40" w:name="_Toc98339748"/>
+      <w:bookmarkStart w:id="33" w:name="_Toc98339748"/>
       <w:r>
         <w:t>Mục 2.1.2</w:t>
       </w:r>
-      <w:bookmarkEnd w:id="40"/>
+      <w:bookmarkEnd w:id="33"/>
     </w:p>
     <w:p>
       <w:pPr>
         <w:pStyle w:val="Heading2"/>
       </w:pPr>
-      <w:bookmarkStart w:id="41" w:name="_Toc98339749"/>
+      <w:bookmarkStart w:id="34" w:name="_Toc98339749"/>
       <w:r>
         <w:t>Mục 2.2</w:t>
       </w:r>
-      <w:bookmarkEnd w:id="41"/>
+      <w:bookmarkEnd w:id="34"/>
     </w:p>
     <w:p>
       <w:pPr>
@@ -5210,7 +6633,7 @@
       <w:r>
         <w:br w:type="page"/>
       </w:r>
-      <w:bookmarkStart w:id="42" w:name="_Toc98339750"/>
+      <w:bookmarkStart w:id="35" w:name="_Toc98339750"/>
       <w:r>
         <w:lastRenderedPageBreak/>
         <w:t xml:space="preserve">TRIỂN KHAI </w:t>
@@ -5218,17 +6641,17 @@
       <w:r>
         <w:t>…</w:t>
       </w:r>
-      <w:bookmarkEnd w:id="42"/>
+      <w:bookmarkEnd w:id="35"/>
     </w:p>
     <w:p>
       <w:pPr>
         <w:pStyle w:val="Heading2"/>
       </w:pPr>
-      <w:bookmarkStart w:id="43" w:name="_Toc98339751"/>
+      <w:bookmarkStart w:id="36" w:name="_Toc98339751"/>
       <w:r>
         <w:t>Mục 3.1</w:t>
       </w:r>
-      <w:bookmarkEnd w:id="43"/>
+      <w:bookmarkEnd w:id="36"/>
       <w:r>
         <w:t xml:space="preserve"> </w:t>
       </w:r>
@@ -5237,21 +6660,21 @@
       <w:pPr>
         <w:pStyle w:val="Heading3"/>
       </w:pPr>
-      <w:bookmarkStart w:id="44" w:name="_Toc98339752"/>
+      <w:bookmarkStart w:id="37" w:name="_Toc98339752"/>
       <w:r>
         <w:t>Mục 3.1.1</w:t>
       </w:r>
-      <w:bookmarkEnd w:id="44"/>
+      <w:bookmarkEnd w:id="37"/>
     </w:p>
     <w:p>
       <w:pPr>
         <w:pStyle w:val="Heading3"/>
       </w:pPr>
-      <w:bookmarkStart w:id="45" w:name="_Toc98339753"/>
+      <w:bookmarkStart w:id="38" w:name="_Toc98339753"/>
       <w:r>
         <w:t>Mục 3.1.2</w:t>
       </w:r>
-      <w:bookmarkEnd w:id="45"/>
+      <w:bookmarkEnd w:id="38"/>
       <w:r>
         <w:t xml:space="preserve"> </w:t>
       </w:r>
@@ -5260,11 +6683,11 @@
       <w:pPr>
         <w:pStyle w:val="Heading2"/>
       </w:pPr>
-      <w:bookmarkStart w:id="46" w:name="_Toc98339754"/>
+      <w:bookmarkStart w:id="39" w:name="_Toc98339754"/>
       <w:r>
         <w:t>Mục 3.2</w:t>
       </w:r>
-      <w:bookmarkEnd w:id="46"/>
+      <w:bookmarkEnd w:id="39"/>
       <w:r>
         <w:t xml:space="preserve"> </w:t>
       </w:r>
@@ -5293,12 +6716,12 @@
       <w:pPr>
         <w:pStyle w:val="Heading1"/>
       </w:pPr>
-      <w:bookmarkStart w:id="47" w:name="_Toc98339755"/>
+      <w:bookmarkStart w:id="40" w:name="_Toc98339755"/>
       <w:r>
         <w:lastRenderedPageBreak/>
         <w:t>KẾT QUẢ</w:t>
       </w:r>
-      <w:bookmarkEnd w:id="47"/>
+      <w:bookmarkEnd w:id="40"/>
       <w:r>
         <w:t xml:space="preserve"> </w:t>
       </w:r>
@@ -5307,24 +6730,24 @@
       <w:pPr>
         <w:pStyle w:val="Heading2"/>
       </w:pPr>
-      <w:bookmarkStart w:id="48" w:name="_Toc98339756"/>
+      <w:bookmarkStart w:id="41" w:name="_Toc98339756"/>
       <w:r>
         <w:t>M</w:t>
       </w:r>
       <w:r>
         <w:t>ục 4.1…</w:t>
       </w:r>
-      <w:bookmarkEnd w:id="48"/>
+      <w:bookmarkEnd w:id="41"/>
     </w:p>
     <w:p>
       <w:pPr>
         <w:pStyle w:val="Heading2"/>
       </w:pPr>
-      <w:bookmarkStart w:id="49" w:name="_Toc98339757"/>
+      <w:bookmarkStart w:id="42" w:name="_Toc98339757"/>
       <w:r>
         <w:t>Mục 4.2…</w:t>
       </w:r>
-      <w:bookmarkEnd w:id="49"/>
+      <w:bookmarkEnd w:id="42"/>
     </w:p>
     <w:p/>
     <w:p>
@@ -5382,8 +6805,8 @@
         <w:pStyle w:val="Caption"/>
         <w:jc w:val="left"/>
       </w:pPr>
-      <w:bookmarkStart w:id="50" w:name="_Ref53916001"/>
-      <w:bookmarkStart w:id="51" w:name="_Toc74235471"/>
+      <w:bookmarkStart w:id="43" w:name="_Ref53916001"/>
+      <w:bookmarkStart w:id="44" w:name="_Toc74235471"/>
       <w:r>
         <w:t xml:space="preserve">Bảng </w:t>
       </w:r>
@@ -5406,11 +6829,11 @@
           <w:t>1</w:t>
         </w:r>
       </w:fldSimple>
-      <w:bookmarkEnd w:id="50"/>
+      <w:bookmarkEnd w:id="43"/>
       <w:r>
         <w:t xml:space="preserve"> Kiến trúc</w:t>
       </w:r>
-      <w:bookmarkEnd w:id="51"/>
+      <w:bookmarkEnd w:id="44"/>
       <w:r>
         <w:t xml:space="preserve"> </w:t>
       </w:r>
@@ -5419,7 +6842,6 @@
       <w:tblPr>
         <w:tblStyle w:val="PlainTable21"/>
         <w:tblW w:w="8306" w:type="dxa"/>
-        <w:tblInd w:w="0" w:type="dxa"/>
         <w:tblBorders>
           <w:top w:val="none" w:sz="0" w:space="0" w:color="auto"/>
           <w:bottom w:val="none" w:sz="0" w:space="0" w:color="auto"/>
@@ -5670,8 +7092,8 @@
       <w:pPr>
         <w:pStyle w:val="Caption"/>
       </w:pPr>
-      <w:bookmarkStart w:id="52" w:name="_Ref53916295"/>
-      <w:bookmarkStart w:id="53" w:name="_Toc98336121"/>
+      <w:bookmarkStart w:id="45" w:name="_Ref53916295"/>
+      <w:bookmarkStart w:id="46" w:name="_Toc98336121"/>
       <w:r>
         <w:t xml:space="preserve">Hình </w:t>
       </w:r>
@@ -5694,7 +7116,7 @@
           <w:t>1</w:t>
         </w:r>
       </w:fldSimple>
-      <w:bookmarkEnd w:id="52"/>
+      <w:bookmarkEnd w:id="45"/>
       <w:r>
         <w:t xml:space="preserve"> </w:t>
       </w:r>
@@ -5704,10 +7126,10 @@
       <w:r>
         <w:t xml:space="preserve"> của mô hình</w:t>
       </w:r>
-      <w:bookmarkEnd w:id="53"/>
-    </w:p>
-    <w:p>
-      <w:bookmarkStart w:id="54" w:name="_Toc342760222"/>
+      <w:bookmarkEnd w:id="46"/>
+    </w:p>
+    <w:p>
+      <w:bookmarkStart w:id="47" w:name="_Toc342760222"/>
       <w:bookmarkEnd w:id="2"/>
       <w:bookmarkEnd w:id="3"/>
       <w:bookmarkEnd w:id="4"/>
@@ -5724,16 +7146,16 @@
           <w:numId w:val="0"/>
         </w:numPr>
       </w:pPr>
-      <w:bookmarkStart w:id="55" w:name="_Toc98339758"/>
+      <w:bookmarkStart w:id="48" w:name="_Toc98339758"/>
       <w:r>
         <w:lastRenderedPageBreak/>
         <w:t>KẾT LUẬN VÀ HƯỚNG PHÁT TRIỂN</w:t>
       </w:r>
-      <w:bookmarkEnd w:id="55"/>
-    </w:p>
-    <w:p>
-      <w:bookmarkStart w:id="56" w:name="OLE_LINK15"/>
-      <w:bookmarkStart w:id="57" w:name="OLE_LINK16"/>
+      <w:bookmarkEnd w:id="48"/>
+    </w:p>
+    <w:p>
+      <w:bookmarkStart w:id="49" w:name="OLE_LINK15"/>
+      <w:bookmarkStart w:id="50" w:name="OLE_LINK16"/>
       <w:r>
         <w:t xml:space="preserve">Đề tài đã thực hiện được </w:t>
       </w:r>
@@ -5741,8 +7163,8 @@
         <w:t>…</w:t>
       </w:r>
     </w:p>
-    <w:bookmarkEnd w:id="56"/>
-    <w:bookmarkEnd w:id="57"/>
+    <w:bookmarkEnd w:id="49"/>
+    <w:bookmarkEnd w:id="50"/>
     <w:p>
       <w:pPr>
         <w:spacing w:before="0" w:line="240" w:lineRule="auto"/>
@@ -5768,13 +7190,13 @@
           <w:numId w:val="0"/>
         </w:numPr>
       </w:pPr>
-      <w:bookmarkStart w:id="58" w:name="_Toc98339759"/>
+      <w:bookmarkStart w:id="51" w:name="_Toc98339759"/>
       <w:r>
         <w:lastRenderedPageBreak/>
         <w:t>TÀI LIỆU THAM KHẢO</w:t>
       </w:r>
-      <w:bookmarkEnd w:id="54"/>
-      <w:bookmarkEnd w:id="58"/>
+      <w:bookmarkEnd w:id="47"/>
+      <w:bookmarkEnd w:id="51"/>
     </w:p>
     <w:p>
       <w:pPr>
@@ -5865,12 +7287,12 @@
           <w:numId w:val="0"/>
         </w:numPr>
       </w:pPr>
-      <w:bookmarkStart w:id="59" w:name="_Toc98339760"/>
+      <w:bookmarkStart w:id="52" w:name="_Toc98339760"/>
       <w:r>
         <w:lastRenderedPageBreak/>
         <w:t>PHỤ LỤC</w:t>
       </w:r>
-      <w:bookmarkEnd w:id="59"/>
+      <w:bookmarkEnd w:id="52"/>
     </w:p>
     <w:p>
       <w:pPr>
@@ -6029,7 +7451,7 @@
           <w:rPr>
             <w:noProof/>
           </w:rPr>
-          <w:t>i</w:t>
+          <w:t>9</w:t>
         </w:r>
         <w:r>
           <w:rPr>
@@ -6731,6 +8153,119 @@
     </w:lvl>
   </w:abstractNum>
   <w:abstractNum w:abstractNumId="3">
+    <w:nsid w:val="0DF46B56"/>
+    <w:multiLevelType w:val="hybridMultilevel"/>
+    <w:tmpl w:val="2C564620"/>
+    <w:lvl w:ilvl="0" w:tplc="04090001">
+      <w:start w:val="1"/>
+      <w:numFmt w:val="bullet"/>
+      <w:lvlText w:val=""/>
+      <w:lvlJc w:val="left"/>
+      <w:pPr>
+        <w:ind w:left="1440" w:hanging="360"/>
+      </w:pPr>
+      <w:rPr>
+        <w:rFonts w:ascii="Symbol" w:hAnsi="Symbol" w:hint="default"/>
+      </w:rPr>
+    </w:lvl>
+    <w:lvl w:ilvl="1" w:tplc="04090003" w:tentative="1">
+      <w:start w:val="1"/>
+      <w:numFmt w:val="bullet"/>
+      <w:lvlText w:val="o"/>
+      <w:lvlJc w:val="left"/>
+      <w:pPr>
+        <w:ind w:left="2160" w:hanging="360"/>
+      </w:pPr>
+      <w:rPr>
+        <w:rFonts w:ascii="Courier New" w:hAnsi="Courier New" w:cs="Courier New" w:hint="default"/>
+      </w:rPr>
+    </w:lvl>
+    <w:lvl w:ilvl="2" w:tplc="04090005" w:tentative="1">
+      <w:start w:val="1"/>
+      <w:numFmt w:val="bullet"/>
+      <w:lvlText w:val=""/>
+      <w:lvlJc w:val="left"/>
+      <w:pPr>
+        <w:ind w:left="2880" w:hanging="360"/>
+      </w:pPr>
+      <w:rPr>
+        <w:rFonts w:ascii="Wingdings" w:hAnsi="Wingdings" w:hint="default"/>
+      </w:rPr>
+    </w:lvl>
+    <w:lvl w:ilvl="3" w:tplc="04090001" w:tentative="1">
+      <w:start w:val="1"/>
+      <w:numFmt w:val="bullet"/>
+      <w:lvlText w:val=""/>
+      <w:lvlJc w:val="left"/>
+      <w:pPr>
+        <w:ind w:left="3600" w:hanging="360"/>
+      </w:pPr>
+      <w:rPr>
+        <w:rFonts w:ascii="Symbol" w:hAnsi="Symbol" w:hint="default"/>
+      </w:rPr>
+    </w:lvl>
+    <w:lvl w:ilvl="4" w:tplc="04090003" w:tentative="1">
+      <w:start w:val="1"/>
+      <w:numFmt w:val="bullet"/>
+      <w:lvlText w:val="o"/>
+      <w:lvlJc w:val="left"/>
+      <w:pPr>
+        <w:ind w:left="4320" w:hanging="360"/>
+      </w:pPr>
+      <w:rPr>
+        <w:rFonts w:ascii="Courier New" w:hAnsi="Courier New" w:cs="Courier New" w:hint="default"/>
+      </w:rPr>
+    </w:lvl>
+    <w:lvl w:ilvl="5" w:tplc="04090005" w:tentative="1">
+      <w:start w:val="1"/>
+      <w:numFmt w:val="bullet"/>
+      <w:lvlText w:val=""/>
+      <w:lvlJc w:val="left"/>
+      <w:pPr>
+        <w:ind w:left="5040" w:hanging="360"/>
+      </w:pPr>
+      <w:rPr>
+        <w:rFonts w:ascii="Wingdings" w:hAnsi="Wingdings" w:hint="default"/>
+      </w:rPr>
+    </w:lvl>
+    <w:lvl w:ilvl="6" w:tplc="04090001" w:tentative="1">
+      <w:start w:val="1"/>
+      <w:numFmt w:val="bullet"/>
+      <w:lvlText w:val=""/>
+      <w:lvlJc w:val="left"/>
+      <w:pPr>
+        <w:ind w:left="5760" w:hanging="360"/>
+      </w:pPr>
+      <w:rPr>
+        <w:rFonts w:ascii="Symbol" w:hAnsi="Symbol" w:hint="default"/>
+      </w:rPr>
+    </w:lvl>
+    <w:lvl w:ilvl="7" w:tplc="04090003" w:tentative="1">
+      <w:start w:val="1"/>
+      <w:numFmt w:val="bullet"/>
+      <w:lvlText w:val="o"/>
+      <w:lvlJc w:val="left"/>
+      <w:pPr>
+        <w:ind w:left="6480" w:hanging="360"/>
+      </w:pPr>
+      <w:rPr>
+        <w:rFonts w:ascii="Courier New" w:hAnsi="Courier New" w:cs="Courier New" w:hint="default"/>
+      </w:rPr>
+    </w:lvl>
+    <w:lvl w:ilvl="8" w:tplc="04090005" w:tentative="1">
+      <w:start w:val="1"/>
+      <w:numFmt w:val="bullet"/>
+      <w:lvlText w:val=""/>
+      <w:lvlJc w:val="left"/>
+      <w:pPr>
+        <w:ind w:left="7200" w:hanging="360"/>
+      </w:pPr>
+      <w:rPr>
+        <w:rFonts w:ascii="Wingdings" w:hAnsi="Wingdings" w:hint="default"/>
+      </w:rPr>
+    </w:lvl>
+  </w:abstractNum>
+  <w:abstractNum w:abstractNumId="4">
     <w:nsid w:val="17F1410C"/>
     <w:multiLevelType w:val="hybridMultilevel"/>
     <w:tmpl w:val="7DCECF24"/>
@@ -6850,7 +8385,7 @@
       </w:pPr>
     </w:lvl>
   </w:abstractNum>
-  <w:abstractNum w:abstractNumId="4">
+  <w:abstractNum w:abstractNumId="5">
     <w:nsid w:val="1A8C31B9"/>
     <w:multiLevelType w:val="hybridMultilevel"/>
     <w:tmpl w:val="14567A2C"/>
@@ -6939,7 +8474,7 @@
       </w:pPr>
     </w:lvl>
   </w:abstractNum>
-  <w:abstractNum w:abstractNumId="5">
+  <w:abstractNum w:abstractNumId="6">
     <w:nsid w:val="1C04712B"/>
     <w:multiLevelType w:val="multilevel"/>
     <w:tmpl w:val="CCA425B6"/>
@@ -7036,7 +8571,7 @@
       </w:pPr>
     </w:lvl>
   </w:abstractNum>
-  <w:abstractNum w:abstractNumId="6">
+  <w:abstractNum w:abstractNumId="7">
     <w:nsid w:val="1C436F2B"/>
     <w:multiLevelType w:val="hybridMultilevel"/>
     <w:tmpl w:val="E8966D0A"/>
@@ -7122,7 +8657,7 @@
       </w:pPr>
     </w:lvl>
   </w:abstractNum>
-  <w:abstractNum w:abstractNumId="7">
+  <w:abstractNum w:abstractNumId="8">
     <w:nsid w:val="23760FEF"/>
     <w:multiLevelType w:val="hybridMultilevel"/>
     <w:tmpl w:val="FF32EA22"/>
@@ -7235,7 +8770,7 @@
       </w:rPr>
     </w:lvl>
   </w:abstractNum>
-  <w:abstractNum w:abstractNumId="8">
+  <w:abstractNum w:abstractNumId="9">
     <w:nsid w:val="264F6A5A"/>
     <w:multiLevelType w:val="multilevel"/>
     <w:tmpl w:val="7D24519E"/>
@@ -7352,7 +8887,120 @@
       </w:pPr>
     </w:lvl>
   </w:abstractNum>
-  <w:abstractNum w:abstractNumId="9">
+  <w:abstractNum w:abstractNumId="10">
+    <w:nsid w:val="31710537"/>
+    <w:multiLevelType w:val="hybridMultilevel"/>
+    <w:tmpl w:val="30FED8D4"/>
+    <w:lvl w:ilvl="0" w:tplc="0AB64040">
+      <w:start w:val="1"/>
+      <w:numFmt w:val="bullet"/>
+      <w:lvlText w:val=""/>
+      <w:lvlJc w:val="left"/>
+      <w:pPr>
+        <w:ind w:left="1080" w:hanging="360"/>
+      </w:pPr>
+      <w:rPr>
+        <w:rFonts w:ascii="Wingdings" w:eastAsia="Times New Roman" w:hAnsi="Wingdings" w:cs="Times New Roman" w:hint="default"/>
+      </w:rPr>
+    </w:lvl>
+    <w:lvl w:ilvl="1" w:tplc="04090003" w:tentative="1">
+      <w:start w:val="1"/>
+      <w:numFmt w:val="bullet"/>
+      <w:lvlText w:val="o"/>
+      <w:lvlJc w:val="left"/>
+      <w:pPr>
+        <w:ind w:left="1800" w:hanging="360"/>
+      </w:pPr>
+      <w:rPr>
+        <w:rFonts w:ascii="Courier New" w:hAnsi="Courier New" w:cs="Courier New" w:hint="default"/>
+      </w:rPr>
+    </w:lvl>
+    <w:lvl w:ilvl="2" w:tplc="04090005" w:tentative="1">
+      <w:start w:val="1"/>
+      <w:numFmt w:val="bullet"/>
+      <w:lvlText w:val=""/>
+      <w:lvlJc w:val="left"/>
+      <w:pPr>
+        <w:ind w:left="2520" w:hanging="360"/>
+      </w:pPr>
+      <w:rPr>
+        <w:rFonts w:ascii="Wingdings" w:hAnsi="Wingdings" w:hint="default"/>
+      </w:rPr>
+    </w:lvl>
+    <w:lvl w:ilvl="3" w:tplc="04090001" w:tentative="1">
+      <w:start w:val="1"/>
+      <w:numFmt w:val="bullet"/>
+      <w:lvlText w:val=""/>
+      <w:lvlJc w:val="left"/>
+      <w:pPr>
+        <w:ind w:left="3240" w:hanging="360"/>
+      </w:pPr>
+      <w:rPr>
+        <w:rFonts w:ascii="Symbol" w:hAnsi="Symbol" w:hint="default"/>
+      </w:rPr>
+    </w:lvl>
+    <w:lvl w:ilvl="4" w:tplc="04090003" w:tentative="1">
+      <w:start w:val="1"/>
+      <w:numFmt w:val="bullet"/>
+      <w:lvlText w:val="o"/>
+      <w:lvlJc w:val="left"/>
+      <w:pPr>
+        <w:ind w:left="3960" w:hanging="360"/>
+      </w:pPr>
+      <w:rPr>
+        <w:rFonts w:ascii="Courier New" w:hAnsi="Courier New" w:cs="Courier New" w:hint="default"/>
+      </w:rPr>
+    </w:lvl>
+    <w:lvl w:ilvl="5" w:tplc="04090005" w:tentative="1">
+      <w:start w:val="1"/>
+      <w:numFmt w:val="bullet"/>
+      <w:lvlText w:val=""/>
+      <w:lvlJc w:val="left"/>
+      <w:pPr>
+        <w:ind w:left="4680" w:hanging="360"/>
+      </w:pPr>
+      <w:rPr>
+        <w:rFonts w:ascii="Wingdings" w:hAnsi="Wingdings" w:hint="default"/>
+      </w:rPr>
+    </w:lvl>
+    <w:lvl w:ilvl="6" w:tplc="04090001" w:tentative="1">
+      <w:start w:val="1"/>
+      <w:numFmt w:val="bullet"/>
+      <w:lvlText w:val=""/>
+      <w:lvlJc w:val="left"/>
+      <w:pPr>
+        <w:ind w:left="5400" w:hanging="360"/>
+      </w:pPr>
+      <w:rPr>
+        <w:rFonts w:ascii="Symbol" w:hAnsi="Symbol" w:hint="default"/>
+      </w:rPr>
+    </w:lvl>
+    <w:lvl w:ilvl="7" w:tplc="04090003" w:tentative="1">
+      <w:start w:val="1"/>
+      <w:numFmt w:val="bullet"/>
+      <w:lvlText w:val="o"/>
+      <w:lvlJc w:val="left"/>
+      <w:pPr>
+        <w:ind w:left="6120" w:hanging="360"/>
+      </w:pPr>
+      <w:rPr>
+        <w:rFonts w:ascii="Courier New" w:hAnsi="Courier New" w:cs="Courier New" w:hint="default"/>
+      </w:rPr>
+    </w:lvl>
+    <w:lvl w:ilvl="8" w:tplc="04090005" w:tentative="1">
+      <w:start w:val="1"/>
+      <w:numFmt w:val="bullet"/>
+      <w:lvlText w:val=""/>
+      <w:lvlJc w:val="left"/>
+      <w:pPr>
+        <w:ind w:left="6840" w:hanging="360"/>
+      </w:pPr>
+      <w:rPr>
+        <w:rFonts w:ascii="Wingdings" w:hAnsi="Wingdings" w:hint="default"/>
+      </w:rPr>
+    </w:lvl>
+  </w:abstractNum>
+  <w:abstractNum w:abstractNumId="11">
     <w:nsid w:val="324F4BD7"/>
     <w:multiLevelType w:val="multilevel"/>
     <w:tmpl w:val="3AE6E7A2"/>
@@ -7469,7 +9117,7 @@
       </w:pPr>
     </w:lvl>
   </w:abstractNum>
-  <w:abstractNum w:abstractNumId="10">
+  <w:abstractNum w:abstractNumId="12">
     <w:nsid w:val="33697B75"/>
     <w:multiLevelType w:val="hybridMultilevel"/>
     <w:tmpl w:val="68761028"/>
@@ -7581,7 +9229,7 @@
       </w:rPr>
     </w:lvl>
   </w:abstractNum>
-  <w:abstractNum w:abstractNumId="11">
+  <w:abstractNum w:abstractNumId="13">
     <w:nsid w:val="3DCC7143"/>
     <w:multiLevelType w:val="multilevel"/>
     <w:tmpl w:val="3F40F932"/>
@@ -7744,7 +9392,7 @@
       </w:rPr>
     </w:lvl>
   </w:abstractNum>
-  <w:abstractNum w:abstractNumId="12">
+  <w:abstractNum w:abstractNumId="14">
     <w:nsid w:val="4357222D"/>
     <w:multiLevelType w:val="multilevel"/>
     <w:tmpl w:val="BBECE992"/>
@@ -7906,7 +9554,120 @@
       </w:rPr>
     </w:lvl>
   </w:abstractNum>
-  <w:abstractNum w:abstractNumId="13">
+  <w:abstractNum w:abstractNumId="15">
+    <w:nsid w:val="46BF40A7"/>
+    <w:multiLevelType w:val="hybridMultilevel"/>
+    <w:tmpl w:val="0A78EC3C"/>
+    <w:lvl w:ilvl="0" w:tplc="04090001">
+      <w:start w:val="1"/>
+      <w:numFmt w:val="bullet"/>
+      <w:lvlText w:val=""/>
+      <w:lvlJc w:val="left"/>
+      <w:pPr>
+        <w:ind w:left="1440" w:hanging="360"/>
+      </w:pPr>
+      <w:rPr>
+        <w:rFonts w:ascii="Symbol" w:hAnsi="Symbol" w:hint="default"/>
+      </w:rPr>
+    </w:lvl>
+    <w:lvl w:ilvl="1" w:tplc="04090003" w:tentative="1">
+      <w:start w:val="1"/>
+      <w:numFmt w:val="bullet"/>
+      <w:lvlText w:val="o"/>
+      <w:lvlJc w:val="left"/>
+      <w:pPr>
+        <w:ind w:left="2160" w:hanging="360"/>
+      </w:pPr>
+      <w:rPr>
+        <w:rFonts w:ascii="Courier New" w:hAnsi="Courier New" w:cs="Courier New" w:hint="default"/>
+      </w:rPr>
+    </w:lvl>
+    <w:lvl w:ilvl="2" w:tplc="04090005" w:tentative="1">
+      <w:start w:val="1"/>
+      <w:numFmt w:val="bullet"/>
+      <w:lvlText w:val=""/>
+      <w:lvlJc w:val="left"/>
+      <w:pPr>
+        <w:ind w:left="2880" w:hanging="360"/>
+      </w:pPr>
+      <w:rPr>
+        <w:rFonts w:ascii="Wingdings" w:hAnsi="Wingdings" w:hint="default"/>
+      </w:rPr>
+    </w:lvl>
+    <w:lvl w:ilvl="3" w:tplc="04090001" w:tentative="1">
+      <w:start w:val="1"/>
+      <w:numFmt w:val="bullet"/>
+      <w:lvlText w:val=""/>
+      <w:lvlJc w:val="left"/>
+      <w:pPr>
+        <w:ind w:left="3600" w:hanging="360"/>
+      </w:pPr>
+      <w:rPr>
+        <w:rFonts w:ascii="Symbol" w:hAnsi="Symbol" w:hint="default"/>
+      </w:rPr>
+    </w:lvl>
+    <w:lvl w:ilvl="4" w:tplc="04090003" w:tentative="1">
+      <w:start w:val="1"/>
+      <w:numFmt w:val="bullet"/>
+      <w:lvlText w:val="o"/>
+      <w:lvlJc w:val="left"/>
+      <w:pPr>
+        <w:ind w:left="4320" w:hanging="360"/>
+      </w:pPr>
+      <w:rPr>
+        <w:rFonts w:ascii="Courier New" w:hAnsi="Courier New" w:cs="Courier New" w:hint="default"/>
+      </w:rPr>
+    </w:lvl>
+    <w:lvl w:ilvl="5" w:tplc="04090005" w:tentative="1">
+      <w:start w:val="1"/>
+      <w:numFmt w:val="bullet"/>
+      <w:lvlText w:val=""/>
+      <w:lvlJc w:val="left"/>
+      <w:pPr>
+        <w:ind w:left="5040" w:hanging="360"/>
+      </w:pPr>
+      <w:rPr>
+        <w:rFonts w:ascii="Wingdings" w:hAnsi="Wingdings" w:hint="default"/>
+      </w:rPr>
+    </w:lvl>
+    <w:lvl w:ilvl="6" w:tplc="04090001" w:tentative="1">
+      <w:start w:val="1"/>
+      <w:numFmt w:val="bullet"/>
+      <w:lvlText w:val=""/>
+      <w:lvlJc w:val="left"/>
+      <w:pPr>
+        <w:ind w:left="5760" w:hanging="360"/>
+      </w:pPr>
+      <w:rPr>
+        <w:rFonts w:ascii="Symbol" w:hAnsi="Symbol" w:hint="default"/>
+      </w:rPr>
+    </w:lvl>
+    <w:lvl w:ilvl="7" w:tplc="04090003" w:tentative="1">
+      <w:start w:val="1"/>
+      <w:numFmt w:val="bullet"/>
+      <w:lvlText w:val="o"/>
+      <w:lvlJc w:val="left"/>
+      <w:pPr>
+        <w:ind w:left="6480" w:hanging="360"/>
+      </w:pPr>
+      <w:rPr>
+        <w:rFonts w:ascii="Courier New" w:hAnsi="Courier New" w:cs="Courier New" w:hint="default"/>
+      </w:rPr>
+    </w:lvl>
+    <w:lvl w:ilvl="8" w:tplc="04090005" w:tentative="1">
+      <w:start w:val="1"/>
+      <w:numFmt w:val="bullet"/>
+      <w:lvlText w:val=""/>
+      <w:lvlJc w:val="left"/>
+      <w:pPr>
+        <w:ind w:left="7200" w:hanging="360"/>
+      </w:pPr>
+      <w:rPr>
+        <w:rFonts w:ascii="Wingdings" w:hAnsi="Wingdings" w:hint="default"/>
+      </w:rPr>
+    </w:lvl>
+  </w:abstractNum>
+  <w:abstractNum w:abstractNumId="16">
     <w:nsid w:val="48AC3520"/>
     <w:multiLevelType w:val="multilevel"/>
     <w:tmpl w:val="6A5E2E9A"/>
@@ -8053,7 +9814,7 @@
       </w:rPr>
     </w:lvl>
   </w:abstractNum>
-  <w:abstractNum w:abstractNumId="14">
+  <w:abstractNum w:abstractNumId="17">
     <w:nsid w:val="593D4E50"/>
     <w:multiLevelType w:val="hybridMultilevel"/>
     <w:tmpl w:val="41DC2AB4"/>
@@ -8139,7 +9900,7 @@
       </w:pPr>
     </w:lvl>
   </w:abstractNum>
-  <w:abstractNum w:abstractNumId="15">
+  <w:abstractNum w:abstractNumId="18">
     <w:nsid w:val="5B232926"/>
     <w:multiLevelType w:val="hybridMultilevel"/>
     <w:tmpl w:val="9C60B6C4"/>
@@ -8225,7 +9986,233 @@
       </w:pPr>
     </w:lvl>
   </w:abstractNum>
-  <w:abstractNum w:abstractNumId="16">
+  <w:abstractNum w:abstractNumId="19">
+    <w:nsid w:val="5F591AA5"/>
+    <w:multiLevelType w:val="hybridMultilevel"/>
+    <w:tmpl w:val="BD3057A4"/>
+    <w:lvl w:ilvl="0" w:tplc="04090001">
+      <w:start w:val="1"/>
+      <w:numFmt w:val="bullet"/>
+      <w:lvlText w:val=""/>
+      <w:lvlJc w:val="left"/>
+      <w:pPr>
+        <w:ind w:left="1437" w:hanging="360"/>
+      </w:pPr>
+      <w:rPr>
+        <w:rFonts w:ascii="Symbol" w:hAnsi="Symbol" w:hint="default"/>
+      </w:rPr>
+    </w:lvl>
+    <w:lvl w:ilvl="1" w:tplc="04090003" w:tentative="1">
+      <w:start w:val="1"/>
+      <w:numFmt w:val="bullet"/>
+      <w:lvlText w:val="o"/>
+      <w:lvlJc w:val="left"/>
+      <w:pPr>
+        <w:ind w:left="2157" w:hanging="360"/>
+      </w:pPr>
+      <w:rPr>
+        <w:rFonts w:ascii="Courier New" w:hAnsi="Courier New" w:cs="Courier New" w:hint="default"/>
+      </w:rPr>
+    </w:lvl>
+    <w:lvl w:ilvl="2" w:tplc="04090005" w:tentative="1">
+      <w:start w:val="1"/>
+      <w:numFmt w:val="bullet"/>
+      <w:lvlText w:val=""/>
+      <w:lvlJc w:val="left"/>
+      <w:pPr>
+        <w:ind w:left="2877" w:hanging="360"/>
+      </w:pPr>
+      <w:rPr>
+        <w:rFonts w:ascii="Wingdings" w:hAnsi="Wingdings" w:hint="default"/>
+      </w:rPr>
+    </w:lvl>
+    <w:lvl w:ilvl="3" w:tplc="04090001" w:tentative="1">
+      <w:start w:val="1"/>
+      <w:numFmt w:val="bullet"/>
+      <w:lvlText w:val=""/>
+      <w:lvlJc w:val="left"/>
+      <w:pPr>
+        <w:ind w:left="3597" w:hanging="360"/>
+      </w:pPr>
+      <w:rPr>
+        <w:rFonts w:ascii="Symbol" w:hAnsi="Symbol" w:hint="default"/>
+      </w:rPr>
+    </w:lvl>
+    <w:lvl w:ilvl="4" w:tplc="04090003" w:tentative="1">
+      <w:start w:val="1"/>
+      <w:numFmt w:val="bullet"/>
+      <w:lvlText w:val="o"/>
+      <w:lvlJc w:val="left"/>
+      <w:pPr>
+        <w:ind w:left="4317" w:hanging="360"/>
+      </w:pPr>
+      <w:rPr>
+        <w:rFonts w:ascii="Courier New" w:hAnsi="Courier New" w:cs="Courier New" w:hint="default"/>
+      </w:rPr>
+    </w:lvl>
+    <w:lvl w:ilvl="5" w:tplc="04090005" w:tentative="1">
+      <w:start w:val="1"/>
+      <w:numFmt w:val="bullet"/>
+      <w:lvlText w:val=""/>
+      <w:lvlJc w:val="left"/>
+      <w:pPr>
+        <w:ind w:left="5037" w:hanging="360"/>
+      </w:pPr>
+      <w:rPr>
+        <w:rFonts w:ascii="Wingdings" w:hAnsi="Wingdings" w:hint="default"/>
+      </w:rPr>
+    </w:lvl>
+    <w:lvl w:ilvl="6" w:tplc="04090001" w:tentative="1">
+      <w:start w:val="1"/>
+      <w:numFmt w:val="bullet"/>
+      <w:lvlText w:val=""/>
+      <w:lvlJc w:val="left"/>
+      <w:pPr>
+        <w:ind w:left="5757" w:hanging="360"/>
+      </w:pPr>
+      <w:rPr>
+        <w:rFonts w:ascii="Symbol" w:hAnsi="Symbol" w:hint="default"/>
+      </w:rPr>
+    </w:lvl>
+    <w:lvl w:ilvl="7" w:tplc="04090003" w:tentative="1">
+      <w:start w:val="1"/>
+      <w:numFmt w:val="bullet"/>
+      <w:lvlText w:val="o"/>
+      <w:lvlJc w:val="left"/>
+      <w:pPr>
+        <w:ind w:left="6477" w:hanging="360"/>
+      </w:pPr>
+      <w:rPr>
+        <w:rFonts w:ascii="Courier New" w:hAnsi="Courier New" w:cs="Courier New" w:hint="default"/>
+      </w:rPr>
+    </w:lvl>
+    <w:lvl w:ilvl="8" w:tplc="04090005" w:tentative="1">
+      <w:start w:val="1"/>
+      <w:numFmt w:val="bullet"/>
+      <w:lvlText w:val=""/>
+      <w:lvlJc w:val="left"/>
+      <w:pPr>
+        <w:ind w:left="7197" w:hanging="360"/>
+      </w:pPr>
+      <w:rPr>
+        <w:rFonts w:ascii="Wingdings" w:hAnsi="Wingdings" w:hint="default"/>
+      </w:rPr>
+    </w:lvl>
+  </w:abstractNum>
+  <w:abstractNum w:abstractNumId="20">
+    <w:nsid w:val="602F3426"/>
+    <w:multiLevelType w:val="hybridMultilevel"/>
+    <w:tmpl w:val="B17A2C98"/>
+    <w:lvl w:ilvl="0" w:tplc="04090001">
+      <w:start w:val="1"/>
+      <w:numFmt w:val="bullet"/>
+      <w:lvlText w:val=""/>
+      <w:lvlJc w:val="left"/>
+      <w:pPr>
+        <w:ind w:left="1440" w:hanging="360"/>
+      </w:pPr>
+      <w:rPr>
+        <w:rFonts w:ascii="Symbol" w:hAnsi="Symbol" w:hint="default"/>
+      </w:rPr>
+    </w:lvl>
+    <w:lvl w:ilvl="1" w:tplc="04090003" w:tentative="1">
+      <w:start w:val="1"/>
+      <w:numFmt w:val="bullet"/>
+      <w:lvlText w:val="o"/>
+      <w:lvlJc w:val="left"/>
+      <w:pPr>
+        <w:ind w:left="2160" w:hanging="360"/>
+      </w:pPr>
+      <w:rPr>
+        <w:rFonts w:ascii="Courier New" w:hAnsi="Courier New" w:cs="Courier New" w:hint="default"/>
+      </w:rPr>
+    </w:lvl>
+    <w:lvl w:ilvl="2" w:tplc="04090005" w:tentative="1">
+      <w:start w:val="1"/>
+      <w:numFmt w:val="bullet"/>
+      <w:lvlText w:val=""/>
+      <w:lvlJc w:val="left"/>
+      <w:pPr>
+        <w:ind w:left="2880" w:hanging="360"/>
+      </w:pPr>
+      <w:rPr>
+        <w:rFonts w:ascii="Wingdings" w:hAnsi="Wingdings" w:hint="default"/>
+      </w:rPr>
+    </w:lvl>
+    <w:lvl w:ilvl="3" w:tplc="04090001" w:tentative="1">
+      <w:start w:val="1"/>
+      <w:numFmt w:val="bullet"/>
+      <w:lvlText w:val=""/>
+      <w:lvlJc w:val="left"/>
+      <w:pPr>
+        <w:ind w:left="3600" w:hanging="360"/>
+      </w:pPr>
+      <w:rPr>
+        <w:rFonts w:ascii="Symbol" w:hAnsi="Symbol" w:hint="default"/>
+      </w:rPr>
+    </w:lvl>
+    <w:lvl w:ilvl="4" w:tplc="04090003" w:tentative="1">
+      <w:start w:val="1"/>
+      <w:numFmt w:val="bullet"/>
+      <w:lvlText w:val="o"/>
+      <w:lvlJc w:val="left"/>
+      <w:pPr>
+        <w:ind w:left="4320" w:hanging="360"/>
+      </w:pPr>
+      <w:rPr>
+        <w:rFonts w:ascii="Courier New" w:hAnsi="Courier New" w:cs="Courier New" w:hint="default"/>
+      </w:rPr>
+    </w:lvl>
+    <w:lvl w:ilvl="5" w:tplc="04090005" w:tentative="1">
+      <w:start w:val="1"/>
+      <w:numFmt w:val="bullet"/>
+      <w:lvlText w:val=""/>
+      <w:lvlJc w:val="left"/>
+      <w:pPr>
+        <w:ind w:left="5040" w:hanging="360"/>
+      </w:pPr>
+      <w:rPr>
+        <w:rFonts w:ascii="Wingdings" w:hAnsi="Wingdings" w:hint="default"/>
+      </w:rPr>
+    </w:lvl>
+    <w:lvl w:ilvl="6" w:tplc="04090001" w:tentative="1">
+      <w:start w:val="1"/>
+      <w:numFmt w:val="bullet"/>
+      <w:lvlText w:val=""/>
+      <w:lvlJc w:val="left"/>
+      <w:pPr>
+        <w:ind w:left="5760" w:hanging="360"/>
+      </w:pPr>
+      <w:rPr>
+        <w:rFonts w:ascii="Symbol" w:hAnsi="Symbol" w:hint="default"/>
+      </w:rPr>
+    </w:lvl>
+    <w:lvl w:ilvl="7" w:tplc="04090003" w:tentative="1">
+      <w:start w:val="1"/>
+      <w:numFmt w:val="bullet"/>
+      <w:lvlText w:val="o"/>
+      <w:lvlJc w:val="left"/>
+      <w:pPr>
+        <w:ind w:left="6480" w:hanging="360"/>
+      </w:pPr>
+      <w:rPr>
+        <w:rFonts w:ascii="Courier New" w:hAnsi="Courier New" w:cs="Courier New" w:hint="default"/>
+      </w:rPr>
+    </w:lvl>
+    <w:lvl w:ilvl="8" w:tplc="04090005" w:tentative="1">
+      <w:start w:val="1"/>
+      <w:numFmt w:val="bullet"/>
+      <w:lvlText w:val=""/>
+      <w:lvlJc w:val="left"/>
+      <w:pPr>
+        <w:ind w:left="7200" w:hanging="360"/>
+      </w:pPr>
+      <w:rPr>
+        <w:rFonts w:ascii="Wingdings" w:hAnsi="Wingdings" w:hint="default"/>
+      </w:rPr>
+    </w:lvl>
+  </w:abstractNum>
+  <w:abstractNum w:abstractNumId="21">
     <w:nsid w:val="62440CA0"/>
     <w:multiLevelType w:val="hybridMultilevel"/>
     <w:tmpl w:val="8996B4F6"/>
@@ -8339,7 +10326,7 @@
       </w:rPr>
     </w:lvl>
   </w:abstractNum>
-  <w:abstractNum w:abstractNumId="17">
+  <w:abstractNum w:abstractNumId="22">
     <w:nsid w:val="6B586386"/>
     <w:multiLevelType w:val="multilevel"/>
     <w:tmpl w:val="48626AB8"/>
@@ -8483,7 +10470,7 @@
       </w:rPr>
     </w:lvl>
   </w:abstractNum>
-  <w:abstractNum w:abstractNumId="18">
+  <w:abstractNum w:abstractNumId="23">
     <w:nsid w:val="6BA60159"/>
     <w:multiLevelType w:val="hybridMultilevel"/>
     <w:tmpl w:val="62664716"/>
@@ -8569,7 +10556,120 @@
       </w:pPr>
     </w:lvl>
   </w:abstractNum>
-  <w:abstractNum w:abstractNumId="19">
+  <w:abstractNum w:abstractNumId="24">
+    <w:nsid w:val="71C560DC"/>
+    <w:multiLevelType w:val="hybridMultilevel"/>
+    <w:tmpl w:val="6B4CA926"/>
+    <w:lvl w:ilvl="0" w:tplc="04090001">
+      <w:start w:val="1"/>
+      <w:numFmt w:val="bullet"/>
+      <w:lvlText w:val=""/>
+      <w:lvlJc w:val="left"/>
+      <w:pPr>
+        <w:ind w:left="1440" w:hanging="360"/>
+      </w:pPr>
+      <w:rPr>
+        <w:rFonts w:ascii="Symbol" w:hAnsi="Symbol" w:hint="default"/>
+      </w:rPr>
+    </w:lvl>
+    <w:lvl w:ilvl="1" w:tplc="04090003" w:tentative="1">
+      <w:start w:val="1"/>
+      <w:numFmt w:val="bullet"/>
+      <w:lvlText w:val="o"/>
+      <w:lvlJc w:val="left"/>
+      <w:pPr>
+        <w:ind w:left="2160" w:hanging="360"/>
+      </w:pPr>
+      <w:rPr>
+        <w:rFonts w:ascii="Courier New" w:hAnsi="Courier New" w:cs="Courier New" w:hint="default"/>
+      </w:rPr>
+    </w:lvl>
+    <w:lvl w:ilvl="2" w:tplc="04090005" w:tentative="1">
+      <w:start w:val="1"/>
+      <w:numFmt w:val="bullet"/>
+      <w:lvlText w:val=""/>
+      <w:lvlJc w:val="left"/>
+      <w:pPr>
+        <w:ind w:left="2880" w:hanging="360"/>
+      </w:pPr>
+      <w:rPr>
+        <w:rFonts w:ascii="Wingdings" w:hAnsi="Wingdings" w:hint="default"/>
+      </w:rPr>
+    </w:lvl>
+    <w:lvl w:ilvl="3" w:tplc="04090001" w:tentative="1">
+      <w:start w:val="1"/>
+      <w:numFmt w:val="bullet"/>
+      <w:lvlText w:val=""/>
+      <w:lvlJc w:val="left"/>
+      <w:pPr>
+        <w:ind w:left="3600" w:hanging="360"/>
+      </w:pPr>
+      <w:rPr>
+        <w:rFonts w:ascii="Symbol" w:hAnsi="Symbol" w:hint="default"/>
+      </w:rPr>
+    </w:lvl>
+    <w:lvl w:ilvl="4" w:tplc="04090003" w:tentative="1">
+      <w:start w:val="1"/>
+      <w:numFmt w:val="bullet"/>
+      <w:lvlText w:val="o"/>
+      <w:lvlJc w:val="left"/>
+      <w:pPr>
+        <w:ind w:left="4320" w:hanging="360"/>
+      </w:pPr>
+      <w:rPr>
+        <w:rFonts w:ascii="Courier New" w:hAnsi="Courier New" w:cs="Courier New" w:hint="default"/>
+      </w:rPr>
+    </w:lvl>
+    <w:lvl w:ilvl="5" w:tplc="04090005" w:tentative="1">
+      <w:start w:val="1"/>
+      <w:numFmt w:val="bullet"/>
+      <w:lvlText w:val=""/>
+      <w:lvlJc w:val="left"/>
+      <w:pPr>
+        <w:ind w:left="5040" w:hanging="360"/>
+      </w:pPr>
+      <w:rPr>
+        <w:rFonts w:ascii="Wingdings" w:hAnsi="Wingdings" w:hint="default"/>
+      </w:rPr>
+    </w:lvl>
+    <w:lvl w:ilvl="6" w:tplc="04090001" w:tentative="1">
+      <w:start w:val="1"/>
+      <w:numFmt w:val="bullet"/>
+      <w:lvlText w:val=""/>
+      <w:lvlJc w:val="left"/>
+      <w:pPr>
+        <w:ind w:left="5760" w:hanging="360"/>
+      </w:pPr>
+      <w:rPr>
+        <w:rFonts w:ascii="Symbol" w:hAnsi="Symbol" w:hint="default"/>
+      </w:rPr>
+    </w:lvl>
+    <w:lvl w:ilvl="7" w:tplc="04090003" w:tentative="1">
+      <w:start w:val="1"/>
+      <w:numFmt w:val="bullet"/>
+      <w:lvlText w:val="o"/>
+      <w:lvlJc w:val="left"/>
+      <w:pPr>
+        <w:ind w:left="6480" w:hanging="360"/>
+      </w:pPr>
+      <w:rPr>
+        <w:rFonts w:ascii="Courier New" w:hAnsi="Courier New" w:cs="Courier New" w:hint="default"/>
+      </w:rPr>
+    </w:lvl>
+    <w:lvl w:ilvl="8" w:tplc="04090005" w:tentative="1">
+      <w:start w:val="1"/>
+      <w:numFmt w:val="bullet"/>
+      <w:lvlText w:val=""/>
+      <w:lvlJc w:val="left"/>
+      <w:pPr>
+        <w:ind w:left="7200" w:hanging="360"/>
+      </w:pPr>
+      <w:rPr>
+        <w:rFonts w:ascii="Wingdings" w:hAnsi="Wingdings" w:hint="default"/>
+      </w:rPr>
+    </w:lvl>
+  </w:abstractNum>
+  <w:abstractNum w:abstractNumId="25">
     <w:nsid w:val="7257547F"/>
     <w:multiLevelType w:val="hybridMultilevel"/>
     <w:tmpl w:val="41DC2AB4"/>
@@ -8655,7 +10755,7 @@
       </w:pPr>
     </w:lvl>
   </w:abstractNum>
-  <w:abstractNum w:abstractNumId="20">
+  <w:abstractNum w:abstractNumId="26">
     <w:nsid w:val="72EC1BD9"/>
     <w:multiLevelType w:val="multilevel"/>
     <w:tmpl w:val="988234C0"/>
@@ -8778,7 +10878,7 @@
       </w:rPr>
     </w:lvl>
   </w:abstractNum>
-  <w:abstractNum w:abstractNumId="21">
+  <w:abstractNum w:abstractNumId="27">
     <w:nsid w:val="77677EC2"/>
     <w:multiLevelType w:val="hybridMultilevel"/>
     <w:tmpl w:val="9B36F38E"/>
@@ -8920,7 +11020,120 @@
       </w:rPr>
     </w:lvl>
   </w:abstractNum>
-  <w:abstractNum w:abstractNumId="22">
+  <w:abstractNum w:abstractNumId="28">
+    <w:nsid w:val="77901F6C"/>
+    <w:multiLevelType w:val="hybridMultilevel"/>
+    <w:tmpl w:val="31AE2B4C"/>
+    <w:lvl w:ilvl="0" w:tplc="04090001">
+      <w:start w:val="1"/>
+      <w:numFmt w:val="bullet"/>
+      <w:lvlText w:val=""/>
+      <w:lvlJc w:val="left"/>
+      <w:pPr>
+        <w:ind w:left="1437" w:hanging="360"/>
+      </w:pPr>
+      <w:rPr>
+        <w:rFonts w:ascii="Symbol" w:hAnsi="Symbol" w:hint="default"/>
+      </w:rPr>
+    </w:lvl>
+    <w:lvl w:ilvl="1" w:tplc="04090003" w:tentative="1">
+      <w:start w:val="1"/>
+      <w:numFmt w:val="bullet"/>
+      <w:lvlText w:val="o"/>
+      <w:lvlJc w:val="left"/>
+      <w:pPr>
+        <w:ind w:left="2157" w:hanging="360"/>
+      </w:pPr>
+      <w:rPr>
+        <w:rFonts w:ascii="Courier New" w:hAnsi="Courier New" w:cs="Courier New" w:hint="default"/>
+      </w:rPr>
+    </w:lvl>
+    <w:lvl w:ilvl="2" w:tplc="04090005" w:tentative="1">
+      <w:start w:val="1"/>
+      <w:numFmt w:val="bullet"/>
+      <w:lvlText w:val=""/>
+      <w:lvlJc w:val="left"/>
+      <w:pPr>
+        <w:ind w:left="2877" w:hanging="360"/>
+      </w:pPr>
+      <w:rPr>
+        <w:rFonts w:ascii="Wingdings" w:hAnsi="Wingdings" w:hint="default"/>
+      </w:rPr>
+    </w:lvl>
+    <w:lvl w:ilvl="3" w:tplc="04090001" w:tentative="1">
+      <w:start w:val="1"/>
+      <w:numFmt w:val="bullet"/>
+      <w:lvlText w:val=""/>
+      <w:lvlJc w:val="left"/>
+      <w:pPr>
+        <w:ind w:left="3597" w:hanging="360"/>
+      </w:pPr>
+      <w:rPr>
+        <w:rFonts w:ascii="Symbol" w:hAnsi="Symbol" w:hint="default"/>
+      </w:rPr>
+    </w:lvl>
+    <w:lvl w:ilvl="4" w:tplc="04090003" w:tentative="1">
+      <w:start w:val="1"/>
+      <w:numFmt w:val="bullet"/>
+      <w:lvlText w:val="o"/>
+      <w:lvlJc w:val="left"/>
+      <w:pPr>
+        <w:ind w:left="4317" w:hanging="360"/>
+      </w:pPr>
+      <w:rPr>
+        <w:rFonts w:ascii="Courier New" w:hAnsi="Courier New" w:cs="Courier New" w:hint="default"/>
+      </w:rPr>
+    </w:lvl>
+    <w:lvl w:ilvl="5" w:tplc="04090005" w:tentative="1">
+      <w:start w:val="1"/>
+      <w:numFmt w:val="bullet"/>
+      <w:lvlText w:val=""/>
+      <w:lvlJc w:val="left"/>
+      <w:pPr>
+        <w:ind w:left="5037" w:hanging="360"/>
+      </w:pPr>
+      <w:rPr>
+        <w:rFonts w:ascii="Wingdings" w:hAnsi="Wingdings" w:hint="default"/>
+      </w:rPr>
+    </w:lvl>
+    <w:lvl w:ilvl="6" w:tplc="04090001" w:tentative="1">
+      <w:start w:val="1"/>
+      <w:numFmt w:val="bullet"/>
+      <w:lvlText w:val=""/>
+      <w:lvlJc w:val="left"/>
+      <w:pPr>
+        <w:ind w:left="5757" w:hanging="360"/>
+      </w:pPr>
+      <w:rPr>
+        <w:rFonts w:ascii="Symbol" w:hAnsi="Symbol" w:hint="default"/>
+      </w:rPr>
+    </w:lvl>
+    <w:lvl w:ilvl="7" w:tplc="04090003" w:tentative="1">
+      <w:start w:val="1"/>
+      <w:numFmt w:val="bullet"/>
+      <w:lvlText w:val="o"/>
+      <w:lvlJc w:val="left"/>
+      <w:pPr>
+        <w:ind w:left="6477" w:hanging="360"/>
+      </w:pPr>
+      <w:rPr>
+        <w:rFonts w:ascii="Courier New" w:hAnsi="Courier New" w:cs="Courier New" w:hint="default"/>
+      </w:rPr>
+    </w:lvl>
+    <w:lvl w:ilvl="8" w:tplc="04090005" w:tentative="1">
+      <w:start w:val="1"/>
+      <w:numFmt w:val="bullet"/>
+      <w:lvlText w:val=""/>
+      <w:lvlJc w:val="left"/>
+      <w:pPr>
+        <w:ind w:left="7197" w:hanging="360"/>
+      </w:pPr>
+      <w:rPr>
+        <w:rFonts w:ascii="Wingdings" w:hAnsi="Wingdings" w:hint="default"/>
+      </w:rPr>
+    </w:lvl>
+  </w:abstractNum>
+  <w:abstractNum w:abstractNumId="29">
     <w:nsid w:val="7F96762C"/>
     <w:multiLevelType w:val="hybridMultilevel"/>
     <w:tmpl w:val="12FA6D88"/>
@@ -9062,19 +11275,19 @@
     </w:lvl>
   </w:abstractNum>
   <w:num w:numId="1">
-    <w:abstractNumId w:val="11"/>
+    <w:abstractNumId w:val="13"/>
   </w:num>
   <w:num w:numId="2">
     <w:abstractNumId w:val="2"/>
   </w:num>
   <w:num w:numId="3">
-    <w:abstractNumId w:val="3"/>
+    <w:abstractNumId w:val="4"/>
   </w:num>
   <w:num w:numId="4">
-    <w:abstractNumId w:val="21"/>
+    <w:abstractNumId w:val="27"/>
   </w:num>
   <w:num w:numId="5">
-    <w:abstractNumId w:val="12"/>
+    <w:abstractNumId w:val="14"/>
     <w:lvlOverride w:ilvl="0">
       <w:lvl w:ilvl="0">
         <w:start w:val="1"/>
@@ -9251,34 +11464,34 @@
     </w:lvlOverride>
   </w:num>
   <w:num w:numId="6">
+    <w:abstractNumId w:val="29"/>
+  </w:num>
+  <w:num w:numId="7">
+    <w:abstractNumId w:val="11"/>
+  </w:num>
+  <w:num w:numId="8">
+    <w:abstractNumId w:val="9"/>
+  </w:num>
+  <w:num w:numId="9">
+    <w:abstractNumId w:val="6"/>
+  </w:num>
+  <w:num w:numId="10">
+    <w:abstractNumId w:val="16"/>
+  </w:num>
+  <w:num w:numId="11">
     <w:abstractNumId w:val="22"/>
   </w:num>
-  <w:num w:numId="7">
-    <w:abstractNumId w:val="9"/>
-  </w:num>
-  <w:num w:numId="8">
-    <w:abstractNumId w:val="8"/>
-  </w:num>
-  <w:num w:numId="9">
-    <w:abstractNumId w:val="5"/>
-  </w:num>
-  <w:num w:numId="10">
-    <w:abstractNumId w:val="13"/>
-  </w:num>
-  <w:num w:numId="11">
-    <w:abstractNumId w:val="17"/>
-  </w:num>
   <w:num w:numId="12">
-    <w:abstractNumId w:val="20"/>
+    <w:abstractNumId w:val="26"/>
   </w:num>
   <w:num w:numId="13">
+    <w:abstractNumId w:val="14"/>
+  </w:num>
+  <w:num w:numId="14">
     <w:abstractNumId w:val="12"/>
   </w:num>
-  <w:num w:numId="14">
-    <w:abstractNumId w:val="10"/>
-  </w:num>
   <w:num w:numId="15">
-    <w:abstractNumId w:val="18"/>
+    <w:abstractNumId w:val="23"/>
     <w:lvlOverride w:ilvl="0">
       <w:startOverride w:val="1"/>
     </w:lvlOverride>
@@ -9308,7 +11521,7 @@
     </w:lvlOverride>
   </w:num>
   <w:num w:numId="16">
-    <w:abstractNumId w:val="6"/>
+    <w:abstractNumId w:val="7"/>
     <w:lvlOverride w:ilvl="0">
       <w:startOverride w:val="1"/>
     </w:lvlOverride>
@@ -9338,37 +11551,37 @@
     </w:lvlOverride>
   </w:num>
   <w:num w:numId="17">
-    <w:abstractNumId w:val="16"/>
+    <w:abstractNumId w:val="21"/>
   </w:num>
   <w:num w:numId="18">
     <w:abstractNumId w:val="1"/>
   </w:num>
   <w:num w:numId="19">
-    <w:abstractNumId w:val="11"/>
+    <w:abstractNumId w:val="13"/>
   </w:num>
   <w:num w:numId="20">
-    <w:abstractNumId w:val="11"/>
+    <w:abstractNumId w:val="13"/>
   </w:num>
   <w:num w:numId="21">
     <w:abstractNumId w:val="0"/>
   </w:num>
   <w:num w:numId="22">
-    <w:abstractNumId w:val="7"/>
+    <w:abstractNumId w:val="8"/>
   </w:num>
   <w:num w:numId="23">
-    <w:abstractNumId w:val="11"/>
+    <w:abstractNumId w:val="13"/>
   </w:num>
   <w:num w:numId="24">
-    <w:abstractNumId w:val="11"/>
+    <w:abstractNumId w:val="13"/>
   </w:num>
   <w:num w:numId="25">
-    <w:abstractNumId w:val="14"/>
+    <w:abstractNumId w:val="17"/>
   </w:num>
   <w:num w:numId="26">
-    <w:abstractNumId w:val="19"/>
+    <w:abstractNumId w:val="25"/>
   </w:num>
   <w:num w:numId="27">
-    <w:abstractNumId w:val="11"/>
+    <w:abstractNumId w:val="13"/>
   </w:num>
   <w:num w:numId="28">
     <w:abstractNumId w:val="2"/>
@@ -9377,31 +11590,52 @@
     <w:abstractNumId w:val="2"/>
   </w:num>
   <w:num w:numId="30">
-    <w:abstractNumId w:val="4"/>
+    <w:abstractNumId w:val="5"/>
   </w:num>
   <w:num w:numId="31">
-    <w:abstractNumId w:val="11"/>
+    <w:abstractNumId w:val="13"/>
   </w:num>
   <w:num w:numId="32">
-    <w:abstractNumId w:val="11"/>
+    <w:abstractNumId w:val="13"/>
   </w:num>
   <w:num w:numId="33">
-    <w:abstractNumId w:val="11"/>
+    <w:abstractNumId w:val="13"/>
   </w:num>
   <w:num w:numId="34">
-    <w:abstractNumId w:val="11"/>
+    <w:abstractNumId w:val="13"/>
   </w:num>
   <w:num w:numId="35">
-    <w:abstractNumId w:val="11"/>
+    <w:abstractNumId w:val="13"/>
   </w:num>
   <w:num w:numId="36">
-    <w:abstractNumId w:val="11"/>
+    <w:abstractNumId w:val="13"/>
   </w:num>
   <w:num w:numId="37">
-    <w:abstractNumId w:val="11"/>
+    <w:abstractNumId w:val="13"/>
   </w:num>
   <w:num w:numId="38">
+    <w:abstractNumId w:val="18"/>
+  </w:num>
+  <w:num w:numId="39">
+    <w:abstractNumId w:val="24"/>
+  </w:num>
+  <w:num w:numId="40">
+    <w:abstractNumId w:val="3"/>
+  </w:num>
+  <w:num w:numId="41">
+    <w:abstractNumId w:val="10"/>
+  </w:num>
+  <w:num w:numId="42">
     <w:abstractNumId w:val="15"/>
+  </w:num>
+  <w:num w:numId="43">
+    <w:abstractNumId w:val="20"/>
+  </w:num>
+  <w:num w:numId="44">
+    <w:abstractNumId w:val="28"/>
+  </w:num>
+  <w:num w:numId="45">
+    <w:abstractNumId w:val="19"/>
   </w:num>
   <w:numIdMacAtCleanup w:val="17"/>
 </w:numbering>
@@ -12599,6 +14833,7 @@
     <w:tblPr>
       <w:tblStyleRowBandSize w:val="1"/>
       <w:tblStyleColBandSize w:val="1"/>
+      <w:tblInd w:w="0" w:type="dxa"/>
       <w:tblBorders>
         <w:top w:val="single" w:sz="4" w:space="0" w:color="7F7F7F" w:themeColor="text1" w:themeTint="80"/>
         <w:bottom w:val="single" w:sz="4" w:space="0" w:color="7F7F7F" w:themeColor="text1" w:themeTint="80"/>
@@ -12687,6 +14922,7 @@
     <w:tblPr>
       <w:tblStyleRowBandSize w:val="1"/>
       <w:tblStyleColBandSize w:val="1"/>
+      <w:tblInd w:w="0" w:type="dxa"/>
       <w:tblBorders>
         <w:top w:val="single" w:sz="4" w:space="0" w:color="7F7F7F" w:themeColor="text1" w:themeTint="80"/>
         <w:bottom w:val="single" w:sz="4" w:space="0" w:color="7F7F7F" w:themeColor="text1" w:themeTint="80"/>
@@ -16230,6 +18466,7 @@
     <w:tblPr>
       <w:tblStyleRowBandSize w:val="1"/>
       <w:tblStyleColBandSize w:val="1"/>
+      <w:tblInd w:w="0" w:type="dxa"/>
       <w:tblBorders>
         <w:top w:val="single" w:sz="4" w:space="0" w:color="7F7F7F" w:themeColor="text1" w:themeTint="80"/>
         <w:bottom w:val="single" w:sz="4" w:space="0" w:color="7F7F7F" w:themeColor="text1" w:themeTint="80"/>
@@ -16318,6 +18555,7 @@
     <w:tblPr>
       <w:tblStyleRowBandSize w:val="1"/>
       <w:tblStyleColBandSize w:val="1"/>
+      <w:tblInd w:w="0" w:type="dxa"/>
       <w:tblBorders>
         <w:top w:val="single" w:sz="4" w:space="0" w:color="7F7F7F" w:themeColor="text1" w:themeTint="80"/>
         <w:bottom w:val="single" w:sz="4" w:space="0" w:color="7F7F7F" w:themeColor="text1" w:themeTint="80"/>
@@ -16959,7 +19197,7 @@
 </file>
 
 <file path=customXml/itemProps1.xml><?xml version="1.0" encoding="utf-8"?>
-<ds:datastoreItem xmlns:ds="http://schemas.openxmlformats.org/officeDocument/2006/customXml" ds:itemID="{FEE2AB60-A094-4FA2-BB94-386FE4F86101}">
+<ds:datastoreItem xmlns:ds="http://schemas.openxmlformats.org/officeDocument/2006/customXml" ds:itemID="{A6C47732-864E-4A60-A0CD-AC45F4E0FD44}">
   <ds:schemaRefs>
     <ds:schemaRef ds:uri="http://schemas.openxmlformats.org/officeDocument/2006/bibliography"/>
   </ds:schemaRefs>

</xml_diff>